<commit_message>
Five more programs added 22-29
</commit_message>
<xml_diff>
--- a/Practicals/Python programming_Lab_Manual.docx
+++ b/Practicals/Python programming_Lab_Manual.docx
@@ -1880,15 +1880,7 @@
                 <w:b/>
                 <w:sz w:val="24"/>
               </w:rPr>
-              <w:t xml:space="preserve"> </w:t>
-            </w:r>
-            <w:r>
-              <w:rPr>
-                <w:rFonts w:ascii="Montserrat" w:hAnsi="Montserrat"/>
-                <w:b/>
-                <w:sz w:val="24"/>
-              </w:rPr>
-              <w:t xml:space="preserve">4: Program to calculate the area of triangle </w:t>
+              <w:t xml:space="preserve"> 4: Program to calculate the area of triangle </w:t>
             </w:r>
           </w:p>
         </w:tc>
@@ -2181,31 +2173,7 @@
                 <w:b/>
                 <w:sz w:val="24"/>
               </w:rPr>
-              <w:t xml:space="preserve"> </w:t>
-            </w:r>
-            <w:r>
-              <w:rPr>
-                <w:rFonts w:ascii="Montserrat" w:hAnsi="Montserrat"/>
-                <w:b/>
-                <w:sz w:val="24"/>
-              </w:rPr>
-              <w:t>5</w:t>
-            </w:r>
-            <w:r>
-              <w:rPr>
-                <w:rFonts w:ascii="Montserrat" w:hAnsi="Montserrat"/>
-                <w:b/>
-                <w:sz w:val="24"/>
-              </w:rPr>
-              <w:t xml:space="preserve">: Program to </w:t>
-            </w:r>
-            <w:r>
-              <w:rPr>
-                <w:rFonts w:ascii="Montserrat" w:hAnsi="Montserrat"/>
-                <w:b/>
-                <w:sz w:val="24"/>
-              </w:rPr>
-              <w:t>solve quadratic equation</w:t>
+              <w:t xml:space="preserve"> 5: Program to solve quadratic equation</w:t>
             </w:r>
           </w:p>
         </w:tc>
@@ -2498,31 +2466,7 @@
                 <w:b/>
                 <w:sz w:val="24"/>
               </w:rPr>
-              <w:t xml:space="preserve"> </w:t>
-            </w:r>
-            <w:r>
-              <w:rPr>
-                <w:rFonts w:ascii="Montserrat" w:hAnsi="Montserrat"/>
-                <w:b/>
-                <w:sz w:val="24"/>
-              </w:rPr>
-              <w:t>6</w:t>
-            </w:r>
-            <w:r>
-              <w:rPr>
-                <w:rFonts w:ascii="Montserrat" w:hAnsi="Montserrat"/>
-                <w:b/>
-                <w:sz w:val="24"/>
-              </w:rPr>
-              <w:t xml:space="preserve">: Program to </w:t>
-            </w:r>
-            <w:r>
-              <w:rPr>
-                <w:rFonts w:ascii="Montserrat" w:hAnsi="Montserrat"/>
-                <w:b/>
-                <w:sz w:val="24"/>
-              </w:rPr>
-              <w:t>swap two variables</w:t>
+              <w:t xml:space="preserve"> 6: Program to swap two variables</w:t>
             </w:r>
           </w:p>
         </w:tc>
@@ -3000,31 +2944,7 @@
                 <w:b/>
                 <w:sz w:val="24"/>
               </w:rPr>
-              <w:t xml:space="preserve"> </w:t>
-            </w:r>
-            <w:r>
-              <w:rPr>
-                <w:rFonts w:ascii="Montserrat" w:hAnsi="Montserrat"/>
-                <w:b/>
-                <w:sz w:val="24"/>
-              </w:rPr>
-              <w:t>7</w:t>
-            </w:r>
-            <w:r>
-              <w:rPr>
-                <w:rFonts w:ascii="Montserrat" w:hAnsi="Montserrat"/>
-                <w:b/>
-                <w:sz w:val="24"/>
-              </w:rPr>
-              <w:t xml:space="preserve">: </w:t>
-            </w:r>
-            <w:r>
-              <w:rPr>
-                <w:rFonts w:ascii="Montserrat" w:hAnsi="Montserrat"/>
-                <w:b/>
-                <w:sz w:val="24"/>
-              </w:rPr>
-              <w:t>Python program to generate random number</w:t>
+              <w:t xml:space="preserve"> 7: Python program to generate random number</w:t>
             </w:r>
           </w:p>
         </w:tc>
@@ -3426,31 +3346,7 @@
                 <w:b/>
                 <w:sz w:val="24"/>
               </w:rPr>
-              <w:t xml:space="preserve"> </w:t>
-            </w:r>
-            <w:r>
-              <w:rPr>
-                <w:rFonts w:ascii="Montserrat" w:hAnsi="Montserrat"/>
-                <w:b/>
-                <w:sz w:val="24"/>
-              </w:rPr>
-              <w:t>8</w:t>
-            </w:r>
-            <w:r>
-              <w:rPr>
-                <w:rFonts w:ascii="Montserrat" w:hAnsi="Montserrat"/>
-                <w:b/>
-                <w:sz w:val="24"/>
-              </w:rPr>
-              <w:t xml:space="preserve">: Python program to </w:t>
-            </w:r>
-            <w:r>
-              <w:rPr>
-                <w:rFonts w:ascii="Montserrat" w:hAnsi="Montserrat"/>
-                <w:b/>
-                <w:sz w:val="24"/>
-              </w:rPr>
-              <w:t xml:space="preserve">convert Celsius to Fahrenheit </w:t>
+              <w:t xml:space="preserve"> 8: Python program to convert Celsius to Fahrenheit </w:t>
             </w:r>
           </w:p>
         </w:tc>
@@ -3988,23 +3884,7 @@
                 <w:b/>
                 <w:sz w:val="24"/>
               </w:rPr>
-              <w:t xml:space="preserve"> </w:t>
-            </w:r>
-            <w:r>
-              <w:rPr>
-                <w:rFonts w:ascii="Montserrat" w:hAnsi="Montserrat"/>
-                <w:b/>
-                <w:sz w:val="24"/>
-              </w:rPr>
-              <w:t>9: Python program to check if a number is positive, negative or zero</w:t>
-            </w:r>
-            <w:r>
-              <w:rPr>
-                <w:rFonts w:ascii="Montserrat" w:hAnsi="Montserrat"/>
-                <w:b/>
-                <w:sz w:val="24"/>
-              </w:rPr>
-              <w:t xml:space="preserve"> </w:t>
+              <w:t xml:space="preserve"> 9: Python program to check if a number is positive, negative or zero </w:t>
             </w:r>
           </w:p>
         </w:tc>
@@ -4357,31 +4237,7 @@
                 <w:b/>
                 <w:sz w:val="24"/>
               </w:rPr>
-              <w:t xml:space="preserve"> </w:t>
-            </w:r>
-            <w:r>
-              <w:rPr>
-                <w:rFonts w:ascii="Montserrat" w:hAnsi="Montserrat"/>
-                <w:b/>
-                <w:sz w:val="24"/>
-              </w:rPr>
-              <w:t>10</w:t>
-            </w:r>
-            <w:r>
-              <w:rPr>
-                <w:rFonts w:ascii="Montserrat" w:hAnsi="Montserrat"/>
-                <w:b/>
-                <w:sz w:val="24"/>
-              </w:rPr>
-              <w:t xml:space="preserve">: Python program to check </w:t>
-            </w:r>
-            <w:r>
-              <w:rPr>
-                <w:rFonts w:ascii="Montserrat" w:hAnsi="Montserrat"/>
-                <w:b/>
-                <w:sz w:val="24"/>
-              </w:rPr>
-              <w:t>number is odd or even</w:t>
+              <w:t xml:space="preserve"> 10: Python program to check number is odd or even</w:t>
             </w:r>
           </w:p>
         </w:tc>
@@ -4677,31 +4533,7 @@
                 <w:b/>
                 <w:sz w:val="24"/>
               </w:rPr>
-              <w:t xml:space="preserve"> </w:t>
-            </w:r>
-            <w:r>
-              <w:rPr>
-                <w:rFonts w:ascii="Montserrat" w:hAnsi="Montserrat"/>
-                <w:b/>
-                <w:sz w:val="24"/>
-              </w:rPr>
-              <w:t>11</w:t>
-            </w:r>
-            <w:r>
-              <w:rPr>
-                <w:rFonts w:ascii="Montserrat" w:hAnsi="Montserrat"/>
-                <w:b/>
-                <w:sz w:val="24"/>
-              </w:rPr>
-              <w:t xml:space="preserve">: Python program to check </w:t>
-            </w:r>
-            <w:r>
-              <w:rPr>
-                <w:rFonts w:ascii="Montserrat" w:hAnsi="Montserrat"/>
-                <w:b/>
-                <w:sz w:val="24"/>
-              </w:rPr>
-              <w:t>leap year</w:t>
+              <w:t xml:space="preserve"> 11: Python program to check leap year</w:t>
             </w:r>
           </w:p>
         </w:tc>
@@ -5141,31 +4973,7 @@
                 <w:b/>
                 <w:sz w:val="24"/>
               </w:rPr>
-              <w:t xml:space="preserve"> 1</w:t>
-            </w:r>
-            <w:r>
-              <w:rPr>
-                <w:rFonts w:ascii="Montserrat" w:hAnsi="Montserrat"/>
-                <w:b/>
-                <w:sz w:val="24"/>
-              </w:rPr>
-              <w:t>2</w:t>
-            </w:r>
-            <w:r>
-              <w:rPr>
-                <w:rFonts w:ascii="Montserrat" w:hAnsi="Montserrat"/>
-                <w:b/>
-                <w:sz w:val="24"/>
-              </w:rPr>
-              <w:t xml:space="preserve">: Python program to </w:t>
-            </w:r>
-            <w:r>
-              <w:rPr>
-                <w:rFonts w:ascii="Montserrat" w:hAnsi="Montserrat"/>
-                <w:b/>
-                <w:sz w:val="24"/>
-              </w:rPr>
-              <w:t>find largest among three number</w:t>
+              <w:t xml:space="preserve"> 12: Python program to find largest among three number</w:t>
             </w:r>
           </w:p>
         </w:tc>
@@ -8401,15 +8209,7 @@
                 <w:b/>
                 <w:sz w:val="24"/>
               </w:rPr>
-              <w:t>9</w:t>
-            </w:r>
-            <w:r>
-              <w:rPr>
-                <w:rFonts w:ascii="Montserrat" w:hAnsi="Montserrat"/>
-                <w:b/>
-                <w:sz w:val="24"/>
-              </w:rPr>
-              <w:t xml:space="preserve">: Python program to </w:t>
+              <w:t xml:space="preserve">9: Python program to </w:t>
             </w:r>
             <w:r>
               <w:rPr>
@@ -8712,23 +8512,7 @@
                 <w:b/>
                 <w:sz w:val="24"/>
               </w:rPr>
-              <w:t>20</w:t>
-            </w:r>
-            <w:r>
-              <w:rPr>
-                <w:rFonts w:ascii="Montserrat" w:hAnsi="Montserrat"/>
-                <w:b/>
-                <w:sz w:val="24"/>
-              </w:rPr>
-              <w:t xml:space="preserve">: Python program to </w:t>
-            </w:r>
-            <w:r>
-              <w:rPr>
-                <w:rFonts w:ascii="Montserrat" w:hAnsi="Montserrat"/>
-                <w:b/>
-                <w:sz w:val="24"/>
-              </w:rPr>
-              <w:t>convert decimal to binary</w:t>
+              <w:t>20: Python program to convert decimal to binary</w:t>
             </w:r>
           </w:p>
         </w:tc>
@@ -9083,7 +8867,7 @@
                 <w:b/>
                 <w:sz w:val="24"/>
               </w:rPr>
-              <w:t>21</w:t>
+              <w:t xml:space="preserve">21: Python program to find </w:t>
             </w:r>
             <w:r>
               <w:rPr>
@@ -9091,18 +8875,8 @@
                 <w:b/>
                 <w:sz w:val="24"/>
               </w:rPr>
-              <w:t xml:space="preserve">: Python program </w:t>
-            </w:r>
-            <w:r>
-              <w:rPr>
-                <w:rFonts w:ascii="Montserrat" w:hAnsi="Montserrat"/>
-                <w:b/>
-                <w:sz w:val="24"/>
-              </w:rPr>
-              <w:t xml:space="preserve">to find ASCII value of character </w:t>
-            </w:r>
-            <w:bookmarkStart w:id="0" w:name="_GoBack"/>
-            <w:bookmarkEnd w:id="0"/>
+              <w:t>factors of number</w:t>
+            </w:r>
           </w:p>
         </w:tc>
       </w:tr>
@@ -9143,155 +8917,125 @@
                 <w:sz w:val="20"/>
                 <w:szCs w:val="20"/>
               </w:rPr>
-              <w:t>#Practical 20: Decimal to binary conversion</w:t>
-            </w:r>
-          </w:p>
-          <w:p>
-            <w:pPr>
-              <w:spacing w:line="276" w:lineRule="auto"/>
-              <w:ind w:left="702"/>
-              <w:rPr>
-                <w:rFonts w:ascii="Consolas" w:hAnsi="Consolas"/>
-                <w:sz w:val="20"/>
-                <w:szCs w:val="20"/>
-              </w:rPr>
-            </w:pPr>
-          </w:p>
-          <w:p>
-            <w:pPr>
-              <w:spacing w:line="276" w:lineRule="auto"/>
-              <w:ind w:left="702"/>
-              <w:rPr>
-                <w:rFonts w:ascii="Consolas" w:hAnsi="Consolas"/>
-                <w:sz w:val="20"/>
-                <w:szCs w:val="20"/>
-              </w:rPr>
-            </w:pPr>
-            <w:r>
-              <w:rPr>
-                <w:rFonts w:ascii="Consolas" w:hAnsi="Consolas"/>
-                <w:sz w:val="20"/>
-                <w:szCs w:val="20"/>
-              </w:rPr>
-              <w:t>value = int(input("Decimal value: "))</w:t>
-            </w:r>
-          </w:p>
-          <w:p>
-            <w:pPr>
-              <w:spacing w:line="276" w:lineRule="auto"/>
-              <w:ind w:left="702"/>
-              <w:rPr>
-                <w:rFonts w:ascii="Consolas" w:hAnsi="Consolas"/>
-                <w:sz w:val="20"/>
-                <w:szCs w:val="20"/>
-              </w:rPr>
-            </w:pPr>
-          </w:p>
-          <w:p>
-            <w:pPr>
-              <w:spacing w:line="276" w:lineRule="auto"/>
-              <w:ind w:left="702"/>
-              <w:rPr>
-                <w:rFonts w:ascii="Consolas" w:hAnsi="Consolas"/>
-                <w:sz w:val="20"/>
-                <w:szCs w:val="20"/>
-              </w:rPr>
-            </w:pPr>
-            <w:r>
-              <w:rPr>
-                <w:rFonts w:ascii="Consolas" w:hAnsi="Consolas"/>
-                <w:sz w:val="20"/>
-                <w:szCs w:val="20"/>
-              </w:rPr>
-              <w:t>base_2 = bin(value)</w:t>
-            </w:r>
-          </w:p>
-          <w:p>
-            <w:pPr>
-              <w:spacing w:line="276" w:lineRule="auto"/>
-              <w:ind w:left="702"/>
-              <w:rPr>
-                <w:rFonts w:ascii="Consolas" w:hAnsi="Consolas"/>
-                <w:sz w:val="20"/>
-                <w:szCs w:val="20"/>
-              </w:rPr>
-            </w:pPr>
-            <w:r>
-              <w:rPr>
-                <w:rFonts w:ascii="Consolas" w:hAnsi="Consolas"/>
-                <w:sz w:val="20"/>
-                <w:szCs w:val="20"/>
-              </w:rPr>
-              <w:t>base_8 = oct(value)</w:t>
-            </w:r>
-          </w:p>
-          <w:p>
-            <w:pPr>
-              <w:spacing w:line="276" w:lineRule="auto"/>
-              <w:ind w:left="702"/>
-              <w:rPr>
-                <w:rFonts w:ascii="Consolas" w:hAnsi="Consolas"/>
-                <w:sz w:val="20"/>
-                <w:szCs w:val="20"/>
-              </w:rPr>
-            </w:pPr>
-            <w:r>
-              <w:rPr>
-                <w:rFonts w:ascii="Consolas" w:hAnsi="Consolas"/>
-                <w:sz w:val="20"/>
-                <w:szCs w:val="20"/>
-              </w:rPr>
-              <w:t>base_16 = hex(value)</w:t>
-            </w:r>
-          </w:p>
-          <w:p>
-            <w:pPr>
-              <w:spacing w:line="276" w:lineRule="auto"/>
-              <w:ind w:left="702"/>
-              <w:rPr>
-                <w:rFonts w:ascii="Consolas" w:hAnsi="Consolas"/>
-                <w:sz w:val="20"/>
-                <w:szCs w:val="20"/>
-              </w:rPr>
-            </w:pPr>
-          </w:p>
-          <w:p>
-            <w:pPr>
-              <w:spacing w:line="276" w:lineRule="auto"/>
-              <w:ind w:left="702"/>
-              <w:rPr>
-                <w:rFonts w:ascii="Consolas" w:hAnsi="Consolas"/>
-                <w:sz w:val="20"/>
-                <w:szCs w:val="20"/>
-              </w:rPr>
-            </w:pPr>
-            <w:r>
-              <w:rPr>
-                <w:rFonts w:ascii="Consolas" w:hAnsi="Consolas"/>
-                <w:sz w:val="20"/>
-                <w:szCs w:val="20"/>
-              </w:rPr>
-              <w:t>print("Binary: ", base_2)</w:t>
-            </w:r>
-          </w:p>
-          <w:p>
-            <w:pPr>
-              <w:spacing w:line="276" w:lineRule="auto"/>
-              <w:ind w:left="702"/>
-              <w:rPr>
-                <w:rFonts w:ascii="Consolas" w:hAnsi="Consolas"/>
-                <w:sz w:val="20"/>
-                <w:szCs w:val="20"/>
-              </w:rPr>
-            </w:pPr>
-            <w:r>
-              <w:rPr>
-                <w:rFonts w:ascii="Consolas" w:hAnsi="Consolas"/>
-                <w:sz w:val="20"/>
-                <w:szCs w:val="20"/>
-              </w:rPr>
-              <w:t>print("Octal: ", base_8)</w:t>
-            </w:r>
+              <w:t>#Practical 22: Factors of number</w:t>
+            </w:r>
+          </w:p>
+          <w:p>
+            <w:pPr>
+              <w:spacing w:line="276" w:lineRule="auto"/>
+              <w:ind w:left="702"/>
+              <w:rPr>
+                <w:rFonts w:ascii="Consolas" w:hAnsi="Consolas"/>
+                <w:sz w:val="20"/>
+                <w:szCs w:val="20"/>
+              </w:rPr>
+            </w:pPr>
+          </w:p>
+          <w:p>
+            <w:pPr>
+              <w:spacing w:line="276" w:lineRule="auto"/>
+              <w:ind w:left="702"/>
+              <w:rPr>
+                <w:rFonts w:ascii="Consolas" w:hAnsi="Consolas"/>
+                <w:sz w:val="20"/>
+                <w:szCs w:val="20"/>
+              </w:rPr>
+            </w:pPr>
+            <w:r>
+              <w:rPr>
+                <w:rFonts w:ascii="Consolas" w:hAnsi="Consolas"/>
+                <w:sz w:val="20"/>
+                <w:szCs w:val="20"/>
+              </w:rPr>
+              <w:t>value = int(input("Number? "))</w:t>
+            </w:r>
+          </w:p>
+          <w:p>
+            <w:pPr>
+              <w:spacing w:line="276" w:lineRule="auto"/>
+              <w:ind w:left="702"/>
+              <w:rPr>
+                <w:rFonts w:ascii="Consolas" w:hAnsi="Consolas"/>
+                <w:sz w:val="20"/>
+                <w:szCs w:val="20"/>
+              </w:rPr>
+            </w:pPr>
+            <w:r>
+              <w:rPr>
+                <w:rFonts w:ascii="Consolas" w:hAnsi="Consolas"/>
+                <w:sz w:val="20"/>
+                <w:szCs w:val="20"/>
+              </w:rPr>
+              <w:t>factor = []</w:t>
+            </w:r>
+          </w:p>
+          <w:p>
+            <w:pPr>
+              <w:spacing w:line="276" w:lineRule="auto"/>
+              <w:ind w:left="702"/>
+              <w:rPr>
+                <w:rFonts w:ascii="Consolas" w:hAnsi="Consolas"/>
+                <w:sz w:val="20"/>
+                <w:szCs w:val="20"/>
+              </w:rPr>
+            </w:pPr>
+            <w:r>
+              <w:rPr>
+                <w:rFonts w:ascii="Consolas" w:hAnsi="Consolas"/>
+                <w:sz w:val="20"/>
+                <w:szCs w:val="20"/>
+              </w:rPr>
+              <w:t>for i in range(1, value):</w:t>
+            </w:r>
+          </w:p>
+          <w:p>
+            <w:pPr>
+              <w:spacing w:line="276" w:lineRule="auto"/>
+              <w:ind w:left="702"/>
+              <w:rPr>
+                <w:rFonts w:ascii="Consolas" w:hAnsi="Consolas"/>
+                <w:sz w:val="20"/>
+                <w:szCs w:val="20"/>
+              </w:rPr>
+            </w:pPr>
+            <w:r>
+              <w:rPr>
+                <w:rFonts w:ascii="Consolas" w:hAnsi="Consolas"/>
+                <w:sz w:val="20"/>
+                <w:szCs w:val="20"/>
+              </w:rPr>
+              <w:t xml:space="preserve">    if(value % i) == 0:</w:t>
+            </w:r>
+          </w:p>
+          <w:p>
+            <w:pPr>
+              <w:spacing w:line="276" w:lineRule="auto"/>
+              <w:ind w:left="702"/>
+              <w:rPr>
+                <w:rFonts w:ascii="Consolas" w:hAnsi="Consolas"/>
+                <w:sz w:val="20"/>
+                <w:szCs w:val="20"/>
+              </w:rPr>
+            </w:pPr>
+            <w:r>
+              <w:rPr>
+                <w:rFonts w:ascii="Consolas" w:hAnsi="Consolas"/>
+                <w:sz w:val="20"/>
+                <w:szCs w:val="20"/>
+              </w:rPr>
+              <w:t xml:space="preserve">        factor.append(i)</w:t>
+            </w:r>
+          </w:p>
+          <w:p>
+            <w:pPr>
+              <w:spacing w:line="276" w:lineRule="auto"/>
+              <w:ind w:left="702"/>
+              <w:rPr>
+                <w:rFonts w:ascii="Consolas" w:hAnsi="Consolas"/>
+                <w:sz w:val="20"/>
+                <w:szCs w:val="20"/>
+              </w:rPr>
+            </w:pPr>
           </w:p>
           <w:p>
             <w:pPr>
@@ -9309,7 +9053,7 @@
                 <w:sz w:val="20"/>
                 <w:szCs w:val="20"/>
               </w:rPr>
-              <w:t>print("Hexadecimal:", base_16)</w:t>
+              <w:t>print(factor)</w:t>
             </w:r>
           </w:p>
         </w:tc>
@@ -9344,8 +9088,8 @@
               </w:rPr>
               <w:drawing>
                 <wp:inline distT="0" distB="0" distL="0" distR="0" wp14:anchorId="1D2092B2" wp14:editId="05A87A1A">
-                  <wp:extent cx="5439534" cy="2464788"/>
-                  <wp:effectExtent l="0" t="0" r="0" b="0"/>
+                  <wp:extent cx="4822166" cy="2812255"/>
+                  <wp:effectExtent l="0" t="0" r="0" b="7620"/>
                   <wp:docPr id="28" name="Picture 28"/>
                   <wp:cNvGraphicFramePr>
                     <a:graphicFrameLocks xmlns:a="http://schemas.openxmlformats.org/drawingml/2006/main" noChangeAspect="1"/>
@@ -9358,7 +9102,7 @@
                           <pic:cNvPicPr/>
                         </pic:nvPicPr>
                         <pic:blipFill>
-                          <a:blip r:embed="rId22">
+                          <a:blip r:embed="rId23">
                             <a:extLst>
                               <a:ext uri="{28A0092B-C50C-407E-A947-70E740481C1C}">
                                 <a14:useLocalDpi xmlns:a14="http://schemas.microsoft.com/office/drawing/2010/main" val="0"/>
@@ -9372,7 +9116,2639 @@
                         <pic:spPr>
                           <a:xfrm>
                             <a:off x="0" y="0"/>
-                            <a:ext cx="5439534" cy="2464788"/>
+                            <a:ext cx="4834205" cy="2819276"/>
+                          </a:xfrm>
+                          <a:prstGeom prst="rect">
+                            <a:avLst/>
+                          </a:prstGeom>
+                        </pic:spPr>
+                      </pic:pic>
+                    </a:graphicData>
+                  </a:graphic>
+                </wp:inline>
+              </w:drawing>
+            </w:r>
+          </w:p>
+        </w:tc>
+      </w:tr>
+      <w:tr>
+        <w:tc>
+          <w:tcPr>
+            <w:tcW w:w="9350" w:type="dxa"/>
+          </w:tcPr>
+          <w:p>
+            <w:pPr>
+              <w:spacing w:after="160" w:line="259" w:lineRule="auto"/>
+              <w:rPr>
+                <w:rFonts w:ascii="Montserrat" w:hAnsi="Montserrat"/>
+                <w:b/>
+              </w:rPr>
+            </w:pPr>
+          </w:p>
+        </w:tc>
+      </w:tr>
+    </w:tbl>
+    <w:p/>
+    <w:p>
+      <w:r>
+        <w:br w:type="page"/>
+      </w:r>
+    </w:p>
+    <w:tbl>
+      <w:tblPr>
+        <w:tblStyle w:val="TableGrid"/>
+        <w:tblW w:w="0" w:type="auto"/>
+        <w:tblBorders>
+          <w:top w:val="none" w:sz="0" w:space="0" w:color="auto"/>
+          <w:left w:val="none" w:sz="0" w:space="0" w:color="auto"/>
+          <w:bottom w:val="none" w:sz="0" w:space="0" w:color="auto"/>
+          <w:right w:val="none" w:sz="0" w:space="0" w:color="auto"/>
+          <w:insideH w:val="none" w:sz="0" w:space="0" w:color="auto"/>
+          <w:insideV w:val="none" w:sz="0" w:space="0" w:color="auto"/>
+        </w:tblBorders>
+        <w:tblLook w:val="04A0" w:firstRow="1" w:lastRow="0" w:firstColumn="1" w:lastColumn="0" w:noHBand="0" w:noVBand="1"/>
+      </w:tblPr>
+      <w:tblGrid>
+        <w:gridCol w:w="9350"/>
+      </w:tblGrid>
+      <w:tr>
+        <w:tc>
+          <w:tcPr>
+            <w:tcW w:w="9350" w:type="dxa"/>
+          </w:tcPr>
+          <w:p>
+            <w:pPr>
+              <w:spacing w:after="160" w:line="360" w:lineRule="auto"/>
+              <w:jc w:val="center"/>
+              <w:rPr>
+                <w:rFonts w:ascii="Montserrat" w:hAnsi="Montserrat"/>
+                <w:b/>
+              </w:rPr>
+            </w:pPr>
+            <w:r>
+              <w:rPr>
+                <w:rFonts w:ascii="Montserrat" w:hAnsi="Montserrat"/>
+                <w:b/>
+                <w:sz w:val="24"/>
+              </w:rPr>
+              <w:lastRenderedPageBreak/>
+              <w:t xml:space="preserve">Practical </w:t>
+            </w:r>
+            <w:r>
+              <w:rPr>
+                <w:rFonts w:ascii="Montserrat" w:hAnsi="Montserrat"/>
+                <w:b/>
+                <w:sz w:val="24"/>
+              </w:rPr>
+              <w:t>23</w:t>
+            </w:r>
+            <w:r>
+              <w:rPr>
+                <w:rFonts w:ascii="Montserrat" w:hAnsi="Montserrat"/>
+                <w:b/>
+                <w:sz w:val="24"/>
+              </w:rPr>
+              <w:t xml:space="preserve">: Python program to </w:t>
+            </w:r>
+            <w:r>
+              <w:rPr>
+                <w:rFonts w:ascii="Montserrat" w:hAnsi="Montserrat"/>
+                <w:b/>
+                <w:sz w:val="24"/>
+              </w:rPr>
+              <w:t>make simple calculator</w:t>
+            </w:r>
+          </w:p>
+        </w:tc>
+      </w:tr>
+      <w:tr>
+        <w:tc>
+          <w:tcPr>
+            <w:tcW w:w="9350" w:type="dxa"/>
+          </w:tcPr>
+          <w:p>
+            <w:pPr>
+              <w:spacing w:after="160" w:line="259" w:lineRule="auto"/>
+              <w:rPr>
+                <w:rFonts w:ascii="Montserrat" w:hAnsi="Montserrat"/>
+                <w:b/>
+              </w:rPr>
+            </w:pPr>
+            <w:r>
+              <w:rPr>
+                <w:rFonts w:ascii="Montserrat" w:hAnsi="Montserrat"/>
+                <w:b/>
+              </w:rPr>
+              <w:t>Code:</w:t>
+            </w:r>
+          </w:p>
+          <w:p>
+            <w:pPr>
+              <w:spacing w:line="276" w:lineRule="auto"/>
+              <w:ind w:left="702"/>
+              <w:rPr>
+                <w:rFonts w:ascii="Consolas" w:hAnsi="Consolas"/>
+                <w:sz w:val="20"/>
+                <w:szCs w:val="20"/>
+              </w:rPr>
+            </w:pPr>
+            <w:r>
+              <w:rPr>
+                <w:rFonts w:ascii="Consolas" w:hAnsi="Consolas"/>
+                <w:sz w:val="20"/>
+                <w:szCs w:val="20"/>
+              </w:rPr>
+              <w:t>#Practial 23: Simple calculator</w:t>
+            </w:r>
+          </w:p>
+          <w:p>
+            <w:pPr>
+              <w:spacing w:line="276" w:lineRule="auto"/>
+              <w:ind w:left="702"/>
+              <w:rPr>
+                <w:rFonts w:ascii="Consolas" w:hAnsi="Consolas"/>
+                <w:sz w:val="20"/>
+                <w:szCs w:val="20"/>
+              </w:rPr>
+            </w:pPr>
+          </w:p>
+          <w:p>
+            <w:pPr>
+              <w:spacing w:line="276" w:lineRule="auto"/>
+              <w:ind w:left="702"/>
+              <w:rPr>
+                <w:rFonts w:ascii="Consolas" w:hAnsi="Consolas"/>
+                <w:sz w:val="20"/>
+                <w:szCs w:val="20"/>
+              </w:rPr>
+            </w:pPr>
+            <w:r>
+              <w:rPr>
+                <w:rFonts w:ascii="Consolas" w:hAnsi="Consolas"/>
+                <w:sz w:val="20"/>
+                <w:szCs w:val="20"/>
+              </w:rPr>
+              <w:t>def compute(x, _a, _b):</w:t>
+            </w:r>
+          </w:p>
+          <w:p>
+            <w:pPr>
+              <w:spacing w:line="276" w:lineRule="auto"/>
+              <w:ind w:left="702"/>
+              <w:rPr>
+                <w:rFonts w:ascii="Consolas" w:hAnsi="Consolas"/>
+                <w:sz w:val="20"/>
+                <w:szCs w:val="20"/>
+              </w:rPr>
+            </w:pPr>
+            <w:r>
+              <w:rPr>
+                <w:rFonts w:ascii="Consolas" w:hAnsi="Consolas"/>
+                <w:sz w:val="20"/>
+                <w:szCs w:val="20"/>
+              </w:rPr>
+              <w:t xml:space="preserve">    return {</w:t>
+            </w:r>
+          </w:p>
+          <w:p>
+            <w:pPr>
+              <w:spacing w:line="276" w:lineRule="auto"/>
+              <w:ind w:left="702"/>
+              <w:rPr>
+                <w:rFonts w:ascii="Consolas" w:hAnsi="Consolas"/>
+                <w:sz w:val="20"/>
+                <w:szCs w:val="20"/>
+              </w:rPr>
+            </w:pPr>
+            <w:r>
+              <w:rPr>
+                <w:rFonts w:ascii="Consolas" w:hAnsi="Consolas"/>
+                <w:sz w:val="20"/>
+                <w:szCs w:val="20"/>
+              </w:rPr>
+              <w:t xml:space="preserve">        1: _a + _b,</w:t>
+            </w:r>
+          </w:p>
+          <w:p>
+            <w:pPr>
+              <w:spacing w:line="276" w:lineRule="auto"/>
+              <w:ind w:left="702"/>
+              <w:rPr>
+                <w:rFonts w:ascii="Consolas" w:hAnsi="Consolas"/>
+                <w:sz w:val="20"/>
+                <w:szCs w:val="20"/>
+              </w:rPr>
+            </w:pPr>
+            <w:r>
+              <w:rPr>
+                <w:rFonts w:ascii="Consolas" w:hAnsi="Consolas"/>
+                <w:sz w:val="20"/>
+                <w:szCs w:val="20"/>
+              </w:rPr>
+              <w:t xml:space="preserve">        2: _a * _b,</w:t>
+            </w:r>
+          </w:p>
+          <w:p>
+            <w:pPr>
+              <w:spacing w:line="276" w:lineRule="auto"/>
+              <w:ind w:left="702"/>
+              <w:rPr>
+                <w:rFonts w:ascii="Consolas" w:hAnsi="Consolas"/>
+                <w:sz w:val="20"/>
+                <w:szCs w:val="20"/>
+              </w:rPr>
+            </w:pPr>
+            <w:r>
+              <w:rPr>
+                <w:rFonts w:ascii="Consolas" w:hAnsi="Consolas"/>
+                <w:sz w:val="20"/>
+                <w:szCs w:val="20"/>
+              </w:rPr>
+              <w:t xml:space="preserve">        3: _a / _b,</w:t>
+            </w:r>
+          </w:p>
+          <w:p>
+            <w:pPr>
+              <w:spacing w:line="276" w:lineRule="auto"/>
+              <w:ind w:left="702"/>
+              <w:rPr>
+                <w:rFonts w:ascii="Consolas" w:hAnsi="Consolas"/>
+                <w:sz w:val="20"/>
+                <w:szCs w:val="20"/>
+              </w:rPr>
+            </w:pPr>
+            <w:r>
+              <w:rPr>
+                <w:rFonts w:ascii="Consolas" w:hAnsi="Consolas"/>
+                <w:sz w:val="20"/>
+                <w:szCs w:val="20"/>
+              </w:rPr>
+              <w:t xml:space="preserve">        4: _a - _b</w:t>
+            </w:r>
+          </w:p>
+          <w:p>
+            <w:pPr>
+              <w:spacing w:line="276" w:lineRule="auto"/>
+              <w:ind w:left="702"/>
+              <w:rPr>
+                <w:rFonts w:ascii="Consolas" w:hAnsi="Consolas"/>
+                <w:sz w:val="20"/>
+                <w:szCs w:val="20"/>
+              </w:rPr>
+            </w:pPr>
+            <w:r>
+              <w:rPr>
+                <w:rFonts w:ascii="Consolas" w:hAnsi="Consolas"/>
+                <w:sz w:val="20"/>
+                <w:szCs w:val="20"/>
+              </w:rPr>
+              <w:t xml:space="preserve">        #5: _a ** _b,</w:t>
+            </w:r>
+          </w:p>
+          <w:p>
+            <w:pPr>
+              <w:spacing w:line="276" w:lineRule="auto"/>
+              <w:ind w:left="702"/>
+              <w:rPr>
+                <w:rFonts w:ascii="Consolas" w:hAnsi="Consolas"/>
+                <w:sz w:val="20"/>
+                <w:szCs w:val="20"/>
+              </w:rPr>
+            </w:pPr>
+            <w:r>
+              <w:rPr>
+                <w:rFonts w:ascii="Consolas" w:hAnsi="Consolas"/>
+                <w:sz w:val="20"/>
+                <w:szCs w:val="20"/>
+              </w:rPr>
+              <w:t xml:space="preserve">        #6: _a % _b</w:t>
+            </w:r>
+          </w:p>
+          <w:p>
+            <w:pPr>
+              <w:spacing w:line="276" w:lineRule="auto"/>
+              <w:ind w:left="702"/>
+              <w:rPr>
+                <w:rFonts w:ascii="Consolas" w:hAnsi="Consolas"/>
+                <w:sz w:val="20"/>
+                <w:szCs w:val="20"/>
+              </w:rPr>
+            </w:pPr>
+            <w:r>
+              <w:rPr>
+                <w:rFonts w:ascii="Consolas" w:hAnsi="Consolas"/>
+                <w:sz w:val="20"/>
+                <w:szCs w:val="20"/>
+              </w:rPr>
+              <w:t xml:space="preserve">    }.get(x, 1)</w:t>
+            </w:r>
+          </w:p>
+          <w:p>
+            <w:pPr>
+              <w:spacing w:line="276" w:lineRule="auto"/>
+              <w:ind w:left="702"/>
+              <w:rPr>
+                <w:rFonts w:ascii="Consolas" w:hAnsi="Consolas"/>
+                <w:sz w:val="20"/>
+                <w:szCs w:val="20"/>
+              </w:rPr>
+            </w:pPr>
+          </w:p>
+          <w:p>
+            <w:pPr>
+              <w:spacing w:line="276" w:lineRule="auto"/>
+              <w:ind w:left="702"/>
+              <w:rPr>
+                <w:rFonts w:ascii="Consolas" w:hAnsi="Consolas"/>
+                <w:sz w:val="20"/>
+                <w:szCs w:val="20"/>
+              </w:rPr>
+            </w:pPr>
+            <w:r>
+              <w:rPr>
+                <w:rFonts w:ascii="Consolas" w:hAnsi="Consolas"/>
+                <w:sz w:val="20"/>
+                <w:szCs w:val="20"/>
+              </w:rPr>
+              <w:t>choice = int(</w:t>
+            </w:r>
+          </w:p>
+          <w:p>
+            <w:pPr>
+              <w:spacing w:line="276" w:lineRule="auto"/>
+              <w:ind w:left="702"/>
+              <w:rPr>
+                <w:rFonts w:ascii="Consolas" w:hAnsi="Consolas"/>
+                <w:sz w:val="20"/>
+                <w:szCs w:val="20"/>
+              </w:rPr>
+            </w:pPr>
+            <w:r>
+              <w:rPr>
+                <w:rFonts w:ascii="Consolas" w:hAnsi="Consolas"/>
+                <w:sz w:val="20"/>
+                <w:szCs w:val="20"/>
+              </w:rPr>
+              <w:t xml:space="preserve">    input("1. Addition \n2.Multiplication \n3.Division \n4.Subtraction: "))</w:t>
+            </w:r>
+          </w:p>
+          <w:p>
+            <w:pPr>
+              <w:spacing w:line="276" w:lineRule="auto"/>
+              <w:ind w:left="702"/>
+              <w:rPr>
+                <w:rFonts w:ascii="Consolas" w:hAnsi="Consolas"/>
+                <w:sz w:val="20"/>
+                <w:szCs w:val="20"/>
+              </w:rPr>
+            </w:pPr>
+            <w:r>
+              <w:rPr>
+                <w:rFonts w:ascii="Consolas" w:hAnsi="Consolas"/>
+                <w:sz w:val="20"/>
+                <w:szCs w:val="20"/>
+              </w:rPr>
+              <w:t>operand_1 = int(input("Operand 1 value: "))</w:t>
+            </w:r>
+          </w:p>
+          <w:p>
+            <w:pPr>
+              <w:spacing w:line="276" w:lineRule="auto"/>
+              <w:ind w:left="702"/>
+              <w:rPr>
+                <w:rFonts w:ascii="Consolas" w:hAnsi="Consolas"/>
+                <w:sz w:val="20"/>
+                <w:szCs w:val="20"/>
+              </w:rPr>
+            </w:pPr>
+            <w:r>
+              <w:rPr>
+                <w:rFonts w:ascii="Consolas" w:hAnsi="Consolas"/>
+                <w:sz w:val="20"/>
+                <w:szCs w:val="20"/>
+              </w:rPr>
+              <w:t>operand_2 = int(input("Operand 2 value: "))</w:t>
+            </w:r>
+          </w:p>
+          <w:p>
+            <w:pPr>
+              <w:spacing w:line="276" w:lineRule="auto"/>
+              <w:ind w:left="702"/>
+              <w:rPr>
+                <w:rFonts w:ascii="Consolas" w:hAnsi="Consolas"/>
+                <w:sz w:val="20"/>
+                <w:szCs w:val="20"/>
+              </w:rPr>
+            </w:pPr>
+            <w:r>
+              <w:rPr>
+                <w:rFonts w:ascii="Consolas" w:hAnsi="Consolas"/>
+                <w:sz w:val="20"/>
+                <w:szCs w:val="20"/>
+              </w:rPr>
+              <w:t>print(compute(choice, operand_1, operand_2))</w:t>
+            </w:r>
+          </w:p>
+          <w:p>
+            <w:pPr>
+              <w:spacing w:line="276" w:lineRule="auto"/>
+              <w:ind w:left="702"/>
+              <w:rPr>
+                <w:rFonts w:ascii="Consolas" w:hAnsi="Consolas"/>
+                <w:sz w:val="20"/>
+                <w:szCs w:val="20"/>
+              </w:rPr>
+            </w:pPr>
+          </w:p>
+          <w:p>
+            <w:pPr>
+              <w:spacing w:after="160" w:line="276" w:lineRule="auto"/>
+              <w:ind w:left="702"/>
+              <w:rPr>
+                <w:rFonts w:ascii="Consolas" w:hAnsi="Consolas"/>
+                <w:sz w:val="20"/>
+                <w:szCs w:val="20"/>
+              </w:rPr>
+            </w:pPr>
+          </w:p>
+        </w:tc>
+      </w:tr>
+      <w:tr>
+        <w:tc>
+          <w:tcPr>
+            <w:tcW w:w="9350" w:type="dxa"/>
+          </w:tcPr>
+          <w:p>
+            <w:pPr>
+              <w:spacing w:after="160" w:line="259" w:lineRule="auto"/>
+            </w:pPr>
+            <w:r>
+              <w:rPr>
+                <w:rFonts w:ascii="Montserrat" w:hAnsi="Montserrat"/>
+                <w:b/>
+              </w:rPr>
+              <w:t>Output</w:t>
+            </w:r>
+            <w:r>
+              <w:t xml:space="preserve">: </w:t>
+            </w:r>
+          </w:p>
+          <w:p>
+            <w:pPr>
+              <w:spacing w:after="160" w:line="259" w:lineRule="auto"/>
+            </w:pPr>
+            <w:r>
+              <w:rPr>
+                <w:noProof/>
+              </w:rPr>
+              <w:drawing>
+                <wp:inline distT="0" distB="0" distL="0" distR="0" wp14:anchorId="041F625C" wp14:editId="430D048A">
+                  <wp:extent cx="4831986" cy="2819276"/>
+                  <wp:effectExtent l="0" t="0" r="6985" b="635"/>
+                  <wp:docPr id="13" name="Picture 13"/>
+                  <wp:cNvGraphicFramePr>
+                    <a:graphicFrameLocks xmlns:a="http://schemas.openxmlformats.org/drawingml/2006/main" noChangeAspect="1"/>
+                  </wp:cNvGraphicFramePr>
+                  <a:graphic xmlns:a="http://schemas.openxmlformats.org/drawingml/2006/main">
+                    <a:graphicData uri="http://schemas.openxmlformats.org/drawingml/2006/picture">
+                      <pic:pic xmlns:pic="http://schemas.openxmlformats.org/drawingml/2006/picture">
+                        <pic:nvPicPr>
+                          <pic:cNvPr id="25" name="Practical-18.PNG"/>
+                          <pic:cNvPicPr/>
+                        </pic:nvPicPr>
+                        <pic:blipFill>
+                          <a:blip r:embed="rId24">
+                            <a:extLst>
+                              <a:ext uri="{28A0092B-C50C-407E-A947-70E740481C1C}">
+                                <a14:useLocalDpi xmlns:a14="http://schemas.microsoft.com/office/drawing/2010/main" val="0"/>
+                              </a:ext>
+                            </a:extLst>
+                          </a:blip>
+                          <a:stretch>
+                            <a:fillRect/>
+                          </a:stretch>
+                        </pic:blipFill>
+                        <pic:spPr>
+                          <a:xfrm>
+                            <a:off x="0" y="0"/>
+                            <a:ext cx="4831986" cy="2819276"/>
+                          </a:xfrm>
+                          <a:prstGeom prst="rect">
+                            <a:avLst/>
+                          </a:prstGeom>
+                        </pic:spPr>
+                      </pic:pic>
+                    </a:graphicData>
+                  </a:graphic>
+                </wp:inline>
+              </w:drawing>
+            </w:r>
+          </w:p>
+        </w:tc>
+      </w:tr>
+      <w:tr>
+        <w:tc>
+          <w:tcPr>
+            <w:tcW w:w="9350" w:type="dxa"/>
+          </w:tcPr>
+          <w:p>
+            <w:pPr>
+              <w:spacing w:after="160" w:line="259" w:lineRule="auto"/>
+              <w:rPr>
+                <w:rFonts w:ascii="Montserrat" w:hAnsi="Montserrat"/>
+                <w:b/>
+              </w:rPr>
+            </w:pPr>
+          </w:p>
+        </w:tc>
+      </w:tr>
+    </w:tbl>
+    <w:p/>
+    <w:p>
+      <w:r>
+        <w:br w:type="page"/>
+      </w:r>
+    </w:p>
+    <w:tbl>
+      <w:tblPr>
+        <w:tblStyle w:val="TableGrid"/>
+        <w:tblW w:w="0" w:type="auto"/>
+        <w:tblBorders>
+          <w:top w:val="none" w:sz="0" w:space="0" w:color="auto"/>
+          <w:left w:val="none" w:sz="0" w:space="0" w:color="auto"/>
+          <w:bottom w:val="none" w:sz="0" w:space="0" w:color="auto"/>
+          <w:right w:val="none" w:sz="0" w:space="0" w:color="auto"/>
+          <w:insideH w:val="none" w:sz="0" w:space="0" w:color="auto"/>
+          <w:insideV w:val="none" w:sz="0" w:space="0" w:color="auto"/>
+        </w:tblBorders>
+        <w:tblLook w:val="04A0" w:firstRow="1" w:lastRow="0" w:firstColumn="1" w:lastColumn="0" w:noHBand="0" w:noVBand="1"/>
+      </w:tblPr>
+      <w:tblGrid>
+        <w:gridCol w:w="9350"/>
+      </w:tblGrid>
+      <w:tr>
+        <w:tc>
+          <w:tcPr>
+            <w:tcW w:w="9350" w:type="dxa"/>
+          </w:tcPr>
+          <w:p>
+            <w:pPr>
+              <w:spacing w:after="160" w:line="360" w:lineRule="auto"/>
+              <w:jc w:val="center"/>
+              <w:rPr>
+                <w:rFonts w:ascii="Montserrat" w:hAnsi="Montserrat"/>
+                <w:b/>
+              </w:rPr>
+            </w:pPr>
+            <w:r>
+              <w:rPr>
+                <w:rFonts w:ascii="Montserrat" w:hAnsi="Montserrat"/>
+                <w:b/>
+                <w:sz w:val="24"/>
+              </w:rPr>
+              <w:lastRenderedPageBreak/>
+              <w:t xml:space="preserve">Practical </w:t>
+            </w:r>
+            <w:r>
+              <w:rPr>
+                <w:rFonts w:ascii="Montserrat" w:hAnsi="Montserrat"/>
+                <w:b/>
+                <w:sz w:val="24"/>
+              </w:rPr>
+              <w:t>24</w:t>
+            </w:r>
+            <w:r>
+              <w:rPr>
+                <w:rFonts w:ascii="Montserrat" w:hAnsi="Montserrat"/>
+                <w:b/>
+                <w:sz w:val="24"/>
+              </w:rPr>
+              <w:t xml:space="preserve">: Python program to </w:t>
+            </w:r>
+            <w:r>
+              <w:rPr>
+                <w:rFonts w:ascii="Montserrat" w:hAnsi="Montserrat"/>
+                <w:b/>
+                <w:sz w:val="24"/>
+              </w:rPr>
+              <w:t>display calenda</w:t>
+            </w:r>
+            <w:r>
+              <w:rPr>
+                <w:rFonts w:ascii="Montserrat" w:hAnsi="Montserrat"/>
+                <w:b/>
+                <w:sz w:val="24"/>
+              </w:rPr>
+              <w:t>r</w:t>
+            </w:r>
+          </w:p>
+        </w:tc>
+      </w:tr>
+      <w:tr>
+        <w:tc>
+          <w:tcPr>
+            <w:tcW w:w="9350" w:type="dxa"/>
+          </w:tcPr>
+          <w:p>
+            <w:pPr>
+              <w:spacing w:after="160" w:line="259" w:lineRule="auto"/>
+              <w:rPr>
+                <w:rFonts w:ascii="Montserrat" w:hAnsi="Montserrat"/>
+                <w:b/>
+              </w:rPr>
+            </w:pPr>
+            <w:r>
+              <w:rPr>
+                <w:rFonts w:ascii="Montserrat" w:hAnsi="Montserrat"/>
+                <w:b/>
+              </w:rPr>
+              <w:t>Code:</w:t>
+            </w:r>
+          </w:p>
+          <w:p>
+            <w:pPr>
+              <w:spacing w:line="276" w:lineRule="auto"/>
+              <w:ind w:left="702"/>
+              <w:rPr>
+                <w:rFonts w:ascii="Consolas" w:hAnsi="Consolas"/>
+                <w:sz w:val="20"/>
+                <w:szCs w:val="20"/>
+              </w:rPr>
+            </w:pPr>
+            <w:r>
+              <w:rPr>
+                <w:rFonts w:ascii="Consolas" w:hAnsi="Consolas"/>
+                <w:sz w:val="20"/>
+                <w:szCs w:val="20"/>
+              </w:rPr>
+              <w:t>#Practical 24: Calenda</w:t>
+            </w:r>
+            <w:r>
+              <w:rPr>
+                <w:rFonts w:ascii="Consolas" w:hAnsi="Consolas"/>
+                <w:sz w:val="20"/>
+                <w:szCs w:val="20"/>
+              </w:rPr>
+              <w:t>r in python</w:t>
+            </w:r>
+          </w:p>
+          <w:p>
+            <w:pPr>
+              <w:spacing w:line="276" w:lineRule="auto"/>
+              <w:ind w:left="702"/>
+              <w:rPr>
+                <w:rFonts w:ascii="Consolas" w:hAnsi="Consolas"/>
+                <w:sz w:val="20"/>
+                <w:szCs w:val="20"/>
+              </w:rPr>
+            </w:pPr>
+          </w:p>
+          <w:p>
+            <w:pPr>
+              <w:spacing w:line="276" w:lineRule="auto"/>
+              <w:ind w:left="702"/>
+              <w:rPr>
+                <w:rFonts w:ascii="Consolas" w:hAnsi="Consolas"/>
+                <w:sz w:val="20"/>
+                <w:szCs w:val="20"/>
+              </w:rPr>
+            </w:pPr>
+            <w:r>
+              <w:rPr>
+                <w:rFonts w:ascii="Consolas" w:hAnsi="Consolas"/>
+                <w:sz w:val="20"/>
+                <w:szCs w:val="20"/>
+              </w:rPr>
+              <w:t>import calendar</w:t>
+            </w:r>
+          </w:p>
+          <w:p>
+            <w:pPr>
+              <w:spacing w:line="276" w:lineRule="auto"/>
+              <w:ind w:left="702"/>
+              <w:rPr>
+                <w:rFonts w:ascii="Consolas" w:hAnsi="Consolas"/>
+                <w:sz w:val="20"/>
+                <w:szCs w:val="20"/>
+              </w:rPr>
+            </w:pPr>
+          </w:p>
+          <w:p>
+            <w:pPr>
+              <w:spacing w:line="276" w:lineRule="auto"/>
+              <w:ind w:left="702"/>
+              <w:rPr>
+                <w:rFonts w:ascii="Consolas" w:hAnsi="Consolas"/>
+                <w:sz w:val="20"/>
+                <w:szCs w:val="20"/>
+              </w:rPr>
+            </w:pPr>
+            <w:r>
+              <w:rPr>
+                <w:rFonts w:ascii="Consolas" w:hAnsi="Consolas"/>
+                <w:sz w:val="20"/>
+                <w:szCs w:val="20"/>
+              </w:rPr>
+              <w:t>choice = int(input("1.Year \n2.Month: "))</w:t>
+            </w:r>
+          </w:p>
+          <w:p>
+            <w:pPr>
+              <w:spacing w:line="276" w:lineRule="auto"/>
+              <w:ind w:left="702"/>
+              <w:rPr>
+                <w:rFonts w:ascii="Consolas" w:hAnsi="Consolas"/>
+                <w:sz w:val="20"/>
+                <w:szCs w:val="20"/>
+              </w:rPr>
+            </w:pPr>
+          </w:p>
+          <w:p>
+            <w:pPr>
+              <w:spacing w:line="276" w:lineRule="auto"/>
+              <w:ind w:left="702"/>
+              <w:rPr>
+                <w:rFonts w:ascii="Consolas" w:hAnsi="Consolas"/>
+                <w:sz w:val="20"/>
+                <w:szCs w:val="20"/>
+              </w:rPr>
+            </w:pPr>
+            <w:r>
+              <w:rPr>
+                <w:rFonts w:ascii="Consolas" w:hAnsi="Consolas"/>
+                <w:sz w:val="20"/>
+                <w:szCs w:val="20"/>
+              </w:rPr>
+              <w:t>if choice == 1:</w:t>
+            </w:r>
+          </w:p>
+          <w:p>
+            <w:pPr>
+              <w:spacing w:line="276" w:lineRule="auto"/>
+              <w:ind w:left="702"/>
+              <w:rPr>
+                <w:rFonts w:ascii="Consolas" w:hAnsi="Consolas"/>
+                <w:sz w:val="20"/>
+                <w:szCs w:val="20"/>
+              </w:rPr>
+            </w:pPr>
+            <w:r>
+              <w:rPr>
+                <w:rFonts w:ascii="Consolas" w:hAnsi="Consolas"/>
+                <w:sz w:val="20"/>
+                <w:szCs w:val="20"/>
+              </w:rPr>
+              <w:t xml:space="preserve">    year = input("Year: ")</w:t>
+            </w:r>
+          </w:p>
+          <w:p>
+            <w:pPr>
+              <w:spacing w:line="276" w:lineRule="auto"/>
+              <w:ind w:left="702"/>
+              <w:rPr>
+                <w:rFonts w:ascii="Consolas" w:hAnsi="Consolas"/>
+                <w:sz w:val="20"/>
+                <w:szCs w:val="20"/>
+              </w:rPr>
+            </w:pPr>
+            <w:r>
+              <w:rPr>
+                <w:rFonts w:ascii="Consolas" w:hAnsi="Consolas"/>
+                <w:sz w:val="20"/>
+                <w:szCs w:val="20"/>
+              </w:rPr>
+              <w:t xml:space="preserve">    for i in range(1, 12):</w:t>
+            </w:r>
+          </w:p>
+          <w:p>
+            <w:pPr>
+              <w:spacing w:line="276" w:lineRule="auto"/>
+              <w:ind w:left="702"/>
+              <w:rPr>
+                <w:rFonts w:ascii="Consolas" w:hAnsi="Consolas"/>
+                <w:sz w:val="20"/>
+                <w:szCs w:val="20"/>
+              </w:rPr>
+            </w:pPr>
+            <w:r>
+              <w:rPr>
+                <w:rFonts w:ascii="Consolas" w:hAnsi="Consolas"/>
+                <w:sz w:val="20"/>
+                <w:szCs w:val="20"/>
+              </w:rPr>
+              <w:t xml:space="preserve">        print(calendar.month(year, i))</w:t>
+            </w:r>
+          </w:p>
+          <w:p>
+            <w:pPr>
+              <w:spacing w:line="276" w:lineRule="auto"/>
+              <w:ind w:left="702"/>
+              <w:rPr>
+                <w:rFonts w:ascii="Consolas" w:hAnsi="Consolas"/>
+                <w:sz w:val="20"/>
+                <w:szCs w:val="20"/>
+              </w:rPr>
+            </w:pPr>
+          </w:p>
+          <w:p>
+            <w:pPr>
+              <w:spacing w:line="276" w:lineRule="auto"/>
+              <w:ind w:left="702"/>
+              <w:rPr>
+                <w:rFonts w:ascii="Consolas" w:hAnsi="Consolas"/>
+                <w:sz w:val="20"/>
+                <w:szCs w:val="20"/>
+              </w:rPr>
+            </w:pPr>
+            <w:r>
+              <w:rPr>
+                <w:rFonts w:ascii="Consolas" w:hAnsi="Consolas"/>
+                <w:sz w:val="20"/>
+                <w:szCs w:val="20"/>
+              </w:rPr>
+              <w:t>if choice == 2:</w:t>
+            </w:r>
+          </w:p>
+          <w:p>
+            <w:pPr>
+              <w:spacing w:line="276" w:lineRule="auto"/>
+              <w:ind w:left="702"/>
+              <w:rPr>
+                <w:rFonts w:ascii="Consolas" w:hAnsi="Consolas"/>
+                <w:sz w:val="20"/>
+                <w:szCs w:val="20"/>
+              </w:rPr>
+            </w:pPr>
+            <w:r>
+              <w:rPr>
+                <w:rFonts w:ascii="Consolas" w:hAnsi="Consolas"/>
+                <w:sz w:val="20"/>
+                <w:szCs w:val="20"/>
+              </w:rPr>
+              <w:t xml:space="preserve">    year = input("Year: ")</w:t>
+            </w:r>
+          </w:p>
+          <w:p>
+            <w:pPr>
+              <w:spacing w:line="276" w:lineRule="auto"/>
+              <w:ind w:left="702"/>
+              <w:rPr>
+                <w:rFonts w:ascii="Consolas" w:hAnsi="Consolas"/>
+                <w:sz w:val="20"/>
+                <w:szCs w:val="20"/>
+              </w:rPr>
+            </w:pPr>
+            <w:r>
+              <w:rPr>
+                <w:rFonts w:ascii="Consolas" w:hAnsi="Consolas"/>
+                <w:sz w:val="20"/>
+                <w:szCs w:val="20"/>
+              </w:rPr>
+              <w:t xml:space="preserve">    month = input("Month: ")</w:t>
+            </w:r>
+          </w:p>
+          <w:p>
+            <w:pPr>
+              <w:spacing w:line="276" w:lineRule="auto"/>
+              <w:ind w:left="702"/>
+              <w:rPr>
+                <w:rFonts w:ascii="Consolas" w:hAnsi="Consolas"/>
+                <w:sz w:val="20"/>
+                <w:szCs w:val="20"/>
+              </w:rPr>
+            </w:pPr>
+            <w:r>
+              <w:rPr>
+                <w:rFonts w:ascii="Consolas" w:hAnsi="Consolas"/>
+                <w:sz w:val="20"/>
+                <w:szCs w:val="20"/>
+              </w:rPr>
+              <w:t xml:space="preserve">    print(calendar.month(year, month))</w:t>
+            </w:r>
+          </w:p>
+          <w:p>
+            <w:pPr>
+              <w:spacing w:after="160" w:line="276" w:lineRule="auto"/>
+              <w:ind w:left="702"/>
+              <w:rPr>
+                <w:rFonts w:ascii="Consolas" w:hAnsi="Consolas"/>
+                <w:sz w:val="20"/>
+                <w:szCs w:val="20"/>
+              </w:rPr>
+            </w:pPr>
+          </w:p>
+        </w:tc>
+      </w:tr>
+      <w:tr>
+        <w:tc>
+          <w:tcPr>
+            <w:tcW w:w="9350" w:type="dxa"/>
+          </w:tcPr>
+          <w:p>
+            <w:pPr>
+              <w:spacing w:after="160" w:line="259" w:lineRule="auto"/>
+            </w:pPr>
+            <w:r>
+              <w:rPr>
+                <w:rFonts w:ascii="Montserrat" w:hAnsi="Montserrat"/>
+                <w:b/>
+              </w:rPr>
+              <w:t>Output</w:t>
+            </w:r>
+            <w:r>
+              <w:t xml:space="preserve">: </w:t>
+            </w:r>
+          </w:p>
+          <w:p>
+            <w:pPr>
+              <w:spacing w:after="160" w:line="259" w:lineRule="auto"/>
+            </w:pPr>
+            <w:r>
+              <w:rPr>
+                <w:noProof/>
+              </w:rPr>
+              <w:drawing>
+                <wp:inline distT="0" distB="0" distL="0" distR="0" wp14:anchorId="3A0B471C" wp14:editId="5DB3D463">
+                  <wp:extent cx="4765189" cy="2819276"/>
+                  <wp:effectExtent l="0" t="0" r="0" b="635"/>
+                  <wp:docPr id="14" name="Picture 14"/>
+                  <wp:cNvGraphicFramePr>
+                    <a:graphicFrameLocks xmlns:a="http://schemas.openxmlformats.org/drawingml/2006/main" noChangeAspect="1"/>
+                  </wp:cNvGraphicFramePr>
+                  <a:graphic xmlns:a="http://schemas.openxmlformats.org/drawingml/2006/main">
+                    <a:graphicData uri="http://schemas.openxmlformats.org/drawingml/2006/picture">
+                      <pic:pic xmlns:pic="http://schemas.openxmlformats.org/drawingml/2006/picture">
+                        <pic:nvPicPr>
+                          <pic:cNvPr id="25" name="Practical-18.PNG"/>
+                          <pic:cNvPicPr/>
+                        </pic:nvPicPr>
+                        <pic:blipFill>
+                          <a:blip r:embed="rId25">
+                            <a:extLst>
+                              <a:ext uri="{28A0092B-C50C-407E-A947-70E740481C1C}">
+                                <a14:useLocalDpi xmlns:a14="http://schemas.microsoft.com/office/drawing/2010/main" val="0"/>
+                              </a:ext>
+                            </a:extLst>
+                          </a:blip>
+                          <a:stretch>
+                            <a:fillRect/>
+                          </a:stretch>
+                        </pic:blipFill>
+                        <pic:spPr>
+                          <a:xfrm>
+                            <a:off x="0" y="0"/>
+                            <a:ext cx="4765189" cy="2819276"/>
+                          </a:xfrm>
+                          <a:prstGeom prst="rect">
+                            <a:avLst/>
+                          </a:prstGeom>
+                        </pic:spPr>
+                      </pic:pic>
+                    </a:graphicData>
+                  </a:graphic>
+                </wp:inline>
+              </w:drawing>
+            </w:r>
+          </w:p>
+        </w:tc>
+      </w:tr>
+      <w:tr>
+        <w:tc>
+          <w:tcPr>
+            <w:tcW w:w="9350" w:type="dxa"/>
+          </w:tcPr>
+          <w:p>
+            <w:pPr>
+              <w:spacing w:after="160" w:line="259" w:lineRule="auto"/>
+              <w:rPr>
+                <w:rFonts w:ascii="Montserrat" w:hAnsi="Montserrat"/>
+                <w:b/>
+              </w:rPr>
+            </w:pPr>
+          </w:p>
+        </w:tc>
+      </w:tr>
+    </w:tbl>
+    <w:p/>
+    <w:p>
+      <w:r>
+        <w:br w:type="page"/>
+      </w:r>
+    </w:p>
+    <w:tbl>
+      <w:tblPr>
+        <w:tblStyle w:val="TableGrid"/>
+        <w:tblW w:w="0" w:type="auto"/>
+        <w:tblBorders>
+          <w:top w:val="none" w:sz="0" w:space="0" w:color="auto"/>
+          <w:left w:val="none" w:sz="0" w:space="0" w:color="auto"/>
+          <w:bottom w:val="none" w:sz="0" w:space="0" w:color="auto"/>
+          <w:right w:val="none" w:sz="0" w:space="0" w:color="auto"/>
+          <w:insideH w:val="none" w:sz="0" w:space="0" w:color="auto"/>
+          <w:insideV w:val="none" w:sz="0" w:space="0" w:color="auto"/>
+        </w:tblBorders>
+        <w:tblLook w:val="04A0" w:firstRow="1" w:lastRow="0" w:firstColumn="1" w:lastColumn="0" w:noHBand="0" w:noVBand="1"/>
+      </w:tblPr>
+      <w:tblGrid>
+        <w:gridCol w:w="9350"/>
+      </w:tblGrid>
+      <w:tr>
+        <w:tc>
+          <w:tcPr>
+            <w:tcW w:w="9350" w:type="dxa"/>
+          </w:tcPr>
+          <w:p>
+            <w:pPr>
+              <w:spacing w:after="160" w:line="360" w:lineRule="auto"/>
+              <w:jc w:val="center"/>
+              <w:rPr>
+                <w:rFonts w:ascii="Montserrat" w:hAnsi="Montserrat"/>
+                <w:b/>
+              </w:rPr>
+            </w:pPr>
+            <w:r>
+              <w:rPr>
+                <w:rFonts w:ascii="Montserrat" w:hAnsi="Montserrat"/>
+                <w:b/>
+                <w:sz w:val="24"/>
+              </w:rPr>
+              <w:lastRenderedPageBreak/>
+              <w:t xml:space="preserve">Practical </w:t>
+            </w:r>
+            <w:r>
+              <w:rPr>
+                <w:rFonts w:ascii="Montserrat" w:hAnsi="Montserrat"/>
+                <w:b/>
+                <w:sz w:val="24"/>
+              </w:rPr>
+              <w:t>25</w:t>
+            </w:r>
+            <w:r>
+              <w:rPr>
+                <w:rFonts w:ascii="Montserrat" w:hAnsi="Montserrat"/>
+                <w:b/>
+                <w:sz w:val="24"/>
+              </w:rPr>
+              <w:t xml:space="preserve">: Python program </w:t>
+            </w:r>
+            <w:r>
+              <w:rPr>
+                <w:rFonts w:ascii="Montserrat" w:hAnsi="Montserrat"/>
+                <w:b/>
+                <w:sz w:val="24"/>
+              </w:rPr>
+              <w:t xml:space="preserve">to implement </w:t>
+            </w:r>
+            <w:r>
+              <w:rPr>
+                <w:rFonts w:ascii="Montserrat" w:hAnsi="Montserrat"/>
+                <w:b/>
+                <w:sz w:val="24"/>
+              </w:rPr>
+              <w:t>Fibonacci</w:t>
+            </w:r>
+            <w:r>
+              <w:rPr>
+                <w:rFonts w:ascii="Montserrat" w:hAnsi="Montserrat"/>
+                <w:b/>
+                <w:sz w:val="24"/>
+              </w:rPr>
+              <w:t xml:space="preserve"> series using recursion</w:t>
+            </w:r>
+          </w:p>
+        </w:tc>
+      </w:tr>
+      <w:tr>
+        <w:tc>
+          <w:tcPr>
+            <w:tcW w:w="9350" w:type="dxa"/>
+          </w:tcPr>
+          <w:p>
+            <w:pPr>
+              <w:spacing w:after="160" w:line="259" w:lineRule="auto"/>
+              <w:rPr>
+                <w:rFonts w:ascii="Montserrat" w:hAnsi="Montserrat"/>
+                <w:b/>
+              </w:rPr>
+            </w:pPr>
+            <w:r>
+              <w:rPr>
+                <w:rFonts w:ascii="Montserrat" w:hAnsi="Montserrat"/>
+                <w:b/>
+              </w:rPr>
+              <w:t>Code:</w:t>
+            </w:r>
+          </w:p>
+          <w:p>
+            <w:pPr>
+              <w:spacing w:line="276" w:lineRule="auto"/>
+              <w:ind w:left="702"/>
+              <w:rPr>
+                <w:rFonts w:ascii="Consolas" w:hAnsi="Consolas"/>
+                <w:sz w:val="20"/>
+                <w:szCs w:val="20"/>
+              </w:rPr>
+            </w:pPr>
+            <w:r>
+              <w:rPr>
+                <w:rFonts w:ascii="Consolas" w:hAnsi="Consolas"/>
+                <w:sz w:val="20"/>
+                <w:szCs w:val="20"/>
+              </w:rPr>
+              <w:t>#Practicals 25: Fibonacci series using recursion</w:t>
+            </w:r>
+          </w:p>
+          <w:p>
+            <w:pPr>
+              <w:spacing w:line="276" w:lineRule="auto"/>
+              <w:ind w:left="702"/>
+              <w:rPr>
+                <w:rFonts w:ascii="Consolas" w:hAnsi="Consolas"/>
+                <w:sz w:val="20"/>
+                <w:szCs w:val="20"/>
+              </w:rPr>
+            </w:pPr>
+          </w:p>
+          <w:p>
+            <w:pPr>
+              <w:spacing w:line="276" w:lineRule="auto"/>
+              <w:ind w:left="702"/>
+              <w:rPr>
+                <w:rFonts w:ascii="Consolas" w:hAnsi="Consolas"/>
+                <w:sz w:val="20"/>
+                <w:szCs w:val="20"/>
+              </w:rPr>
+            </w:pPr>
+            <w:r>
+              <w:rPr>
+                <w:rFonts w:ascii="Consolas" w:hAnsi="Consolas"/>
+                <w:sz w:val="20"/>
+                <w:szCs w:val="20"/>
+              </w:rPr>
+              <w:t>def fibo_recur(n):</w:t>
+            </w:r>
+          </w:p>
+          <w:p>
+            <w:pPr>
+              <w:spacing w:line="276" w:lineRule="auto"/>
+              <w:ind w:left="702"/>
+              <w:rPr>
+                <w:rFonts w:ascii="Consolas" w:hAnsi="Consolas"/>
+                <w:sz w:val="20"/>
+                <w:szCs w:val="20"/>
+              </w:rPr>
+            </w:pPr>
+            <w:r>
+              <w:rPr>
+                <w:rFonts w:ascii="Consolas" w:hAnsi="Consolas"/>
+                <w:sz w:val="20"/>
+                <w:szCs w:val="20"/>
+              </w:rPr>
+              <w:t xml:space="preserve">   if n &lt;= 1:</w:t>
+            </w:r>
+          </w:p>
+          <w:p>
+            <w:pPr>
+              <w:spacing w:line="276" w:lineRule="auto"/>
+              <w:ind w:left="702"/>
+              <w:rPr>
+                <w:rFonts w:ascii="Consolas" w:hAnsi="Consolas"/>
+                <w:sz w:val="20"/>
+                <w:szCs w:val="20"/>
+              </w:rPr>
+            </w:pPr>
+            <w:r>
+              <w:rPr>
+                <w:rFonts w:ascii="Consolas" w:hAnsi="Consolas"/>
+                <w:sz w:val="20"/>
+                <w:szCs w:val="20"/>
+              </w:rPr>
+              <w:t xml:space="preserve">       return n</w:t>
+            </w:r>
+          </w:p>
+          <w:p>
+            <w:pPr>
+              <w:spacing w:line="276" w:lineRule="auto"/>
+              <w:ind w:left="702"/>
+              <w:rPr>
+                <w:rFonts w:ascii="Consolas" w:hAnsi="Consolas"/>
+                <w:sz w:val="20"/>
+                <w:szCs w:val="20"/>
+              </w:rPr>
+            </w:pPr>
+            <w:r>
+              <w:rPr>
+                <w:rFonts w:ascii="Consolas" w:hAnsi="Consolas"/>
+                <w:sz w:val="20"/>
+                <w:szCs w:val="20"/>
+              </w:rPr>
+              <w:t xml:space="preserve">   else:</w:t>
+            </w:r>
+          </w:p>
+          <w:p>
+            <w:pPr>
+              <w:spacing w:line="276" w:lineRule="auto"/>
+              <w:ind w:left="702"/>
+              <w:rPr>
+                <w:rFonts w:ascii="Consolas" w:hAnsi="Consolas"/>
+                <w:sz w:val="20"/>
+                <w:szCs w:val="20"/>
+              </w:rPr>
+            </w:pPr>
+            <w:r>
+              <w:rPr>
+                <w:rFonts w:ascii="Consolas" w:hAnsi="Consolas"/>
+                <w:sz w:val="20"/>
+                <w:szCs w:val="20"/>
+              </w:rPr>
+              <w:t xml:space="preserve">       return(fibo_recur(n-1) + fibo_recur(n-2))</w:t>
+            </w:r>
+          </w:p>
+          <w:p>
+            <w:pPr>
+              <w:spacing w:line="276" w:lineRule="auto"/>
+              <w:ind w:left="702"/>
+              <w:rPr>
+                <w:rFonts w:ascii="Consolas" w:hAnsi="Consolas"/>
+                <w:sz w:val="20"/>
+                <w:szCs w:val="20"/>
+              </w:rPr>
+            </w:pPr>
+          </w:p>
+          <w:p>
+            <w:pPr>
+              <w:spacing w:line="276" w:lineRule="auto"/>
+              <w:ind w:left="702"/>
+              <w:rPr>
+                <w:rFonts w:ascii="Consolas" w:hAnsi="Consolas"/>
+                <w:sz w:val="20"/>
+                <w:szCs w:val="20"/>
+              </w:rPr>
+            </w:pPr>
+            <w:r>
+              <w:rPr>
+                <w:rFonts w:ascii="Consolas" w:hAnsi="Consolas"/>
+                <w:sz w:val="20"/>
+                <w:szCs w:val="20"/>
+              </w:rPr>
+              <w:t>nterms = 10</w:t>
+            </w:r>
+          </w:p>
+          <w:p>
+            <w:pPr>
+              <w:spacing w:line="276" w:lineRule="auto"/>
+              <w:ind w:left="702"/>
+              <w:rPr>
+                <w:rFonts w:ascii="Consolas" w:hAnsi="Consolas"/>
+                <w:sz w:val="20"/>
+                <w:szCs w:val="20"/>
+              </w:rPr>
+            </w:pPr>
+            <w:r>
+              <w:rPr>
+                <w:rFonts w:ascii="Consolas" w:hAnsi="Consolas"/>
+                <w:sz w:val="20"/>
+                <w:szCs w:val="20"/>
+              </w:rPr>
+              <w:t>nterms = int(input("How many terms? "))</w:t>
+            </w:r>
+          </w:p>
+          <w:p>
+            <w:pPr>
+              <w:spacing w:line="276" w:lineRule="auto"/>
+              <w:ind w:left="702"/>
+              <w:rPr>
+                <w:rFonts w:ascii="Consolas" w:hAnsi="Consolas"/>
+                <w:sz w:val="20"/>
+                <w:szCs w:val="20"/>
+              </w:rPr>
+            </w:pPr>
+            <w:r>
+              <w:rPr>
+                <w:rFonts w:ascii="Consolas" w:hAnsi="Consolas"/>
+                <w:sz w:val="20"/>
+                <w:szCs w:val="20"/>
+              </w:rPr>
+              <w:t>if nterms &lt;= 0:</w:t>
+            </w:r>
+          </w:p>
+          <w:p>
+            <w:pPr>
+              <w:spacing w:line="276" w:lineRule="auto"/>
+              <w:ind w:left="702"/>
+              <w:rPr>
+                <w:rFonts w:ascii="Consolas" w:hAnsi="Consolas"/>
+                <w:sz w:val="20"/>
+                <w:szCs w:val="20"/>
+              </w:rPr>
+            </w:pPr>
+            <w:r>
+              <w:rPr>
+                <w:rFonts w:ascii="Consolas" w:hAnsi="Consolas"/>
+                <w:sz w:val="20"/>
+                <w:szCs w:val="20"/>
+              </w:rPr>
+              <w:t xml:space="preserve">   print("Plese enter a positive integer")</w:t>
+            </w:r>
+          </w:p>
+          <w:p>
+            <w:pPr>
+              <w:spacing w:line="276" w:lineRule="auto"/>
+              <w:ind w:left="702"/>
+              <w:rPr>
+                <w:rFonts w:ascii="Consolas" w:hAnsi="Consolas"/>
+                <w:sz w:val="20"/>
+                <w:szCs w:val="20"/>
+              </w:rPr>
+            </w:pPr>
+            <w:r>
+              <w:rPr>
+                <w:rFonts w:ascii="Consolas" w:hAnsi="Consolas"/>
+                <w:sz w:val="20"/>
+                <w:szCs w:val="20"/>
+              </w:rPr>
+              <w:t>else:</w:t>
+            </w:r>
+          </w:p>
+          <w:p>
+            <w:pPr>
+              <w:spacing w:line="276" w:lineRule="auto"/>
+              <w:ind w:left="702"/>
+              <w:rPr>
+                <w:rFonts w:ascii="Consolas" w:hAnsi="Consolas"/>
+                <w:sz w:val="20"/>
+                <w:szCs w:val="20"/>
+              </w:rPr>
+            </w:pPr>
+            <w:r>
+              <w:rPr>
+                <w:rFonts w:ascii="Consolas" w:hAnsi="Consolas"/>
+                <w:sz w:val="20"/>
+                <w:szCs w:val="20"/>
+              </w:rPr>
+              <w:t xml:space="preserve">   print("Fibonacci sequence:")</w:t>
+            </w:r>
+          </w:p>
+          <w:p>
+            <w:pPr>
+              <w:spacing w:line="276" w:lineRule="auto"/>
+              <w:ind w:left="702"/>
+              <w:rPr>
+                <w:rFonts w:ascii="Consolas" w:hAnsi="Consolas"/>
+                <w:sz w:val="20"/>
+                <w:szCs w:val="20"/>
+              </w:rPr>
+            </w:pPr>
+            <w:r>
+              <w:rPr>
+                <w:rFonts w:ascii="Consolas" w:hAnsi="Consolas"/>
+                <w:sz w:val="20"/>
+                <w:szCs w:val="20"/>
+              </w:rPr>
+              <w:t xml:space="preserve">   for i in range(nterms):</w:t>
+            </w:r>
+          </w:p>
+          <w:p>
+            <w:pPr>
+              <w:spacing w:line="276" w:lineRule="auto"/>
+              <w:ind w:left="702"/>
+              <w:rPr>
+                <w:rFonts w:ascii="Consolas" w:hAnsi="Consolas"/>
+                <w:sz w:val="20"/>
+                <w:szCs w:val="20"/>
+              </w:rPr>
+            </w:pPr>
+            <w:r>
+              <w:rPr>
+                <w:rFonts w:ascii="Consolas" w:hAnsi="Consolas"/>
+                <w:sz w:val="20"/>
+                <w:szCs w:val="20"/>
+              </w:rPr>
+              <w:t xml:space="preserve">       print(fibo_recur(i))</w:t>
+            </w:r>
+          </w:p>
+          <w:p>
+            <w:pPr>
+              <w:spacing w:line="276" w:lineRule="auto"/>
+              <w:ind w:left="702"/>
+              <w:rPr>
+                <w:rFonts w:ascii="Consolas" w:hAnsi="Consolas"/>
+                <w:sz w:val="20"/>
+                <w:szCs w:val="20"/>
+              </w:rPr>
+            </w:pPr>
+          </w:p>
+          <w:p>
+            <w:pPr>
+              <w:spacing w:after="160" w:line="276" w:lineRule="auto"/>
+              <w:ind w:left="702"/>
+              <w:rPr>
+                <w:rFonts w:ascii="Consolas" w:hAnsi="Consolas"/>
+                <w:sz w:val="20"/>
+                <w:szCs w:val="20"/>
+              </w:rPr>
+            </w:pPr>
+          </w:p>
+        </w:tc>
+      </w:tr>
+      <w:tr>
+        <w:tc>
+          <w:tcPr>
+            <w:tcW w:w="9350" w:type="dxa"/>
+          </w:tcPr>
+          <w:p>
+            <w:pPr>
+              <w:spacing w:after="160" w:line="259" w:lineRule="auto"/>
+            </w:pPr>
+            <w:r>
+              <w:rPr>
+                <w:rFonts w:ascii="Montserrat" w:hAnsi="Montserrat"/>
+                <w:b/>
+              </w:rPr>
+              <w:t>Output</w:t>
+            </w:r>
+            <w:r>
+              <w:t xml:space="preserve">: </w:t>
+            </w:r>
+          </w:p>
+          <w:p>
+            <w:pPr>
+              <w:spacing w:after="160" w:line="259" w:lineRule="auto"/>
+            </w:pPr>
+            <w:r>
+              <w:rPr>
+                <w:noProof/>
+              </w:rPr>
+              <w:drawing>
+                <wp:inline distT="0" distB="0" distL="0" distR="0" wp14:anchorId="26007C0A" wp14:editId="7BA34B05">
+                  <wp:extent cx="4765189" cy="2759611"/>
+                  <wp:effectExtent l="0" t="0" r="0" b="3175"/>
+                  <wp:docPr id="19" name="Picture 19"/>
+                  <wp:cNvGraphicFramePr>
+                    <a:graphicFrameLocks xmlns:a="http://schemas.openxmlformats.org/drawingml/2006/main" noChangeAspect="1"/>
+                  </wp:cNvGraphicFramePr>
+                  <a:graphic xmlns:a="http://schemas.openxmlformats.org/drawingml/2006/main">
+                    <a:graphicData uri="http://schemas.openxmlformats.org/drawingml/2006/picture">
+                      <pic:pic xmlns:pic="http://schemas.openxmlformats.org/drawingml/2006/picture">
+                        <pic:nvPicPr>
+                          <pic:cNvPr id="25" name="Practical-18.PNG"/>
+                          <pic:cNvPicPr/>
+                        </pic:nvPicPr>
+                        <pic:blipFill>
+                          <a:blip r:embed="rId26">
+                            <a:extLst>
+                              <a:ext uri="{28A0092B-C50C-407E-A947-70E740481C1C}">
+                                <a14:useLocalDpi xmlns:a14="http://schemas.microsoft.com/office/drawing/2010/main" val="0"/>
+                              </a:ext>
+                            </a:extLst>
+                          </a:blip>
+                          <a:stretch>
+                            <a:fillRect/>
+                          </a:stretch>
+                        </pic:blipFill>
+                        <pic:spPr>
+                          <a:xfrm>
+                            <a:off x="0" y="0"/>
+                            <a:ext cx="4765189" cy="2759611"/>
+                          </a:xfrm>
+                          <a:prstGeom prst="rect">
+                            <a:avLst/>
+                          </a:prstGeom>
+                        </pic:spPr>
+                      </pic:pic>
+                    </a:graphicData>
+                  </a:graphic>
+                </wp:inline>
+              </w:drawing>
+            </w:r>
+          </w:p>
+        </w:tc>
+      </w:tr>
+      <w:tr>
+        <w:tc>
+          <w:tcPr>
+            <w:tcW w:w="9350" w:type="dxa"/>
+          </w:tcPr>
+          <w:p>
+            <w:pPr>
+              <w:spacing w:after="160" w:line="259" w:lineRule="auto"/>
+              <w:rPr>
+                <w:rFonts w:ascii="Montserrat" w:hAnsi="Montserrat"/>
+                <w:b/>
+              </w:rPr>
+            </w:pPr>
+          </w:p>
+        </w:tc>
+      </w:tr>
+    </w:tbl>
+    <w:p/>
+    <w:p>
+      <w:r>
+        <w:br w:type="page"/>
+      </w:r>
+    </w:p>
+    <w:tbl>
+      <w:tblPr>
+        <w:tblStyle w:val="TableGrid"/>
+        <w:tblW w:w="0" w:type="auto"/>
+        <w:tblBorders>
+          <w:top w:val="none" w:sz="0" w:space="0" w:color="auto"/>
+          <w:left w:val="none" w:sz="0" w:space="0" w:color="auto"/>
+          <w:bottom w:val="none" w:sz="0" w:space="0" w:color="auto"/>
+          <w:right w:val="none" w:sz="0" w:space="0" w:color="auto"/>
+          <w:insideH w:val="none" w:sz="0" w:space="0" w:color="auto"/>
+          <w:insideV w:val="none" w:sz="0" w:space="0" w:color="auto"/>
+        </w:tblBorders>
+        <w:tblLook w:val="04A0" w:firstRow="1" w:lastRow="0" w:firstColumn="1" w:lastColumn="0" w:noHBand="0" w:noVBand="1"/>
+      </w:tblPr>
+      <w:tblGrid>
+        <w:gridCol w:w="9350"/>
+      </w:tblGrid>
+      <w:tr>
+        <w:tc>
+          <w:tcPr>
+            <w:tcW w:w="9350" w:type="dxa"/>
+          </w:tcPr>
+          <w:p>
+            <w:pPr>
+              <w:spacing w:after="160" w:line="360" w:lineRule="auto"/>
+              <w:jc w:val="center"/>
+              <w:rPr>
+                <w:rFonts w:ascii="Montserrat" w:hAnsi="Montserrat"/>
+                <w:b/>
+              </w:rPr>
+            </w:pPr>
+            <w:r>
+              <w:rPr>
+                <w:rFonts w:ascii="Montserrat" w:hAnsi="Montserrat"/>
+                <w:b/>
+                <w:sz w:val="24"/>
+              </w:rPr>
+              <w:lastRenderedPageBreak/>
+              <w:t xml:space="preserve">Practical </w:t>
+            </w:r>
+            <w:r>
+              <w:rPr>
+                <w:rFonts w:ascii="Montserrat" w:hAnsi="Montserrat"/>
+                <w:b/>
+                <w:sz w:val="24"/>
+              </w:rPr>
+              <w:t>26</w:t>
+            </w:r>
+            <w:r>
+              <w:rPr>
+                <w:rFonts w:ascii="Montserrat" w:hAnsi="Montserrat"/>
+                <w:b/>
+                <w:sz w:val="24"/>
+              </w:rPr>
+              <w:t>: Python program to implement</w:t>
+            </w:r>
+            <w:r>
+              <w:rPr>
+                <w:rFonts w:ascii="Montserrat" w:hAnsi="Montserrat"/>
+                <w:b/>
+                <w:sz w:val="24"/>
+              </w:rPr>
+              <w:t xml:space="preserve"> sum of natural number using recursion.</w:t>
+            </w:r>
+          </w:p>
+        </w:tc>
+      </w:tr>
+      <w:tr>
+        <w:tc>
+          <w:tcPr>
+            <w:tcW w:w="9350" w:type="dxa"/>
+          </w:tcPr>
+          <w:p>
+            <w:pPr>
+              <w:spacing w:after="160" w:line="259" w:lineRule="auto"/>
+              <w:rPr>
+                <w:rFonts w:ascii="Montserrat" w:hAnsi="Montserrat"/>
+                <w:b/>
+              </w:rPr>
+            </w:pPr>
+            <w:r>
+              <w:rPr>
+                <w:rFonts w:ascii="Montserrat" w:hAnsi="Montserrat"/>
+                <w:b/>
+              </w:rPr>
+              <w:t>Code:</w:t>
+            </w:r>
+          </w:p>
+          <w:p>
+            <w:pPr>
+              <w:spacing w:line="276" w:lineRule="auto"/>
+              <w:ind w:left="702"/>
+              <w:rPr>
+                <w:rFonts w:ascii="Consolas" w:hAnsi="Consolas"/>
+                <w:sz w:val="20"/>
+                <w:szCs w:val="20"/>
+              </w:rPr>
+            </w:pPr>
+            <w:r>
+              <w:rPr>
+                <w:rFonts w:ascii="Consolas" w:hAnsi="Consolas"/>
+                <w:sz w:val="20"/>
+                <w:szCs w:val="20"/>
+              </w:rPr>
+              <w:t>#Practical 26: Sum of natural numbers using recursion</w:t>
+            </w:r>
+          </w:p>
+          <w:p>
+            <w:pPr>
+              <w:spacing w:line="276" w:lineRule="auto"/>
+              <w:ind w:left="702"/>
+              <w:rPr>
+                <w:rFonts w:ascii="Consolas" w:hAnsi="Consolas"/>
+                <w:sz w:val="20"/>
+                <w:szCs w:val="20"/>
+              </w:rPr>
+            </w:pPr>
+          </w:p>
+          <w:p>
+            <w:pPr>
+              <w:spacing w:line="276" w:lineRule="auto"/>
+              <w:ind w:left="702"/>
+              <w:rPr>
+                <w:rFonts w:ascii="Consolas" w:hAnsi="Consolas"/>
+                <w:sz w:val="20"/>
+                <w:szCs w:val="20"/>
+              </w:rPr>
+            </w:pPr>
+            <w:r>
+              <w:rPr>
+                <w:rFonts w:ascii="Consolas" w:hAnsi="Consolas"/>
+                <w:sz w:val="20"/>
+                <w:szCs w:val="20"/>
+              </w:rPr>
+              <w:t>def sumOfNatural(x):</w:t>
+            </w:r>
+          </w:p>
+          <w:p>
+            <w:pPr>
+              <w:spacing w:line="276" w:lineRule="auto"/>
+              <w:ind w:left="702"/>
+              <w:rPr>
+                <w:rFonts w:ascii="Consolas" w:hAnsi="Consolas"/>
+                <w:sz w:val="20"/>
+                <w:szCs w:val="20"/>
+              </w:rPr>
+            </w:pPr>
+            <w:r>
+              <w:rPr>
+                <w:rFonts w:ascii="Consolas" w:hAnsi="Consolas"/>
+                <w:sz w:val="20"/>
+                <w:szCs w:val="20"/>
+              </w:rPr>
+              <w:t xml:space="preserve">    if x == 1:</w:t>
+            </w:r>
+          </w:p>
+          <w:p>
+            <w:pPr>
+              <w:spacing w:line="276" w:lineRule="auto"/>
+              <w:ind w:left="702"/>
+              <w:rPr>
+                <w:rFonts w:ascii="Consolas" w:hAnsi="Consolas"/>
+                <w:sz w:val="20"/>
+                <w:szCs w:val="20"/>
+              </w:rPr>
+            </w:pPr>
+            <w:r>
+              <w:rPr>
+                <w:rFonts w:ascii="Consolas" w:hAnsi="Consolas"/>
+                <w:sz w:val="20"/>
+                <w:szCs w:val="20"/>
+              </w:rPr>
+              <w:t xml:space="preserve">        return 1</w:t>
+            </w:r>
+          </w:p>
+          <w:p>
+            <w:pPr>
+              <w:spacing w:line="276" w:lineRule="auto"/>
+              <w:ind w:left="702"/>
+              <w:rPr>
+                <w:rFonts w:ascii="Consolas" w:hAnsi="Consolas"/>
+                <w:sz w:val="20"/>
+                <w:szCs w:val="20"/>
+              </w:rPr>
+            </w:pPr>
+            <w:r>
+              <w:rPr>
+                <w:rFonts w:ascii="Consolas" w:hAnsi="Consolas"/>
+                <w:sz w:val="20"/>
+                <w:szCs w:val="20"/>
+              </w:rPr>
+              <w:t xml:space="preserve">    else:</w:t>
+            </w:r>
+          </w:p>
+          <w:p>
+            <w:pPr>
+              <w:spacing w:line="276" w:lineRule="auto"/>
+              <w:ind w:left="702"/>
+              <w:rPr>
+                <w:rFonts w:ascii="Consolas" w:hAnsi="Consolas"/>
+                <w:sz w:val="20"/>
+                <w:szCs w:val="20"/>
+              </w:rPr>
+            </w:pPr>
+            <w:r>
+              <w:rPr>
+                <w:rFonts w:ascii="Consolas" w:hAnsi="Consolas"/>
+                <w:sz w:val="20"/>
+                <w:szCs w:val="20"/>
+              </w:rPr>
+              <w:t xml:space="preserve">        return (x + sumOfNatural(x-1))</w:t>
+            </w:r>
+          </w:p>
+          <w:p>
+            <w:pPr>
+              <w:spacing w:line="276" w:lineRule="auto"/>
+              <w:ind w:left="702"/>
+              <w:rPr>
+                <w:rFonts w:ascii="Consolas" w:hAnsi="Consolas"/>
+                <w:sz w:val="20"/>
+                <w:szCs w:val="20"/>
+              </w:rPr>
+            </w:pPr>
+          </w:p>
+          <w:p>
+            <w:pPr>
+              <w:spacing w:line="276" w:lineRule="auto"/>
+              <w:ind w:left="702"/>
+              <w:rPr>
+                <w:rFonts w:ascii="Consolas" w:hAnsi="Consolas"/>
+                <w:sz w:val="20"/>
+                <w:szCs w:val="20"/>
+              </w:rPr>
+            </w:pPr>
+            <w:r>
+              <w:rPr>
+                <w:rFonts w:ascii="Consolas" w:hAnsi="Consolas"/>
+                <w:sz w:val="20"/>
+                <w:szCs w:val="20"/>
+              </w:rPr>
+              <w:t>value = int(input("Upto? "))</w:t>
+            </w:r>
+          </w:p>
+          <w:p>
+            <w:pPr>
+              <w:spacing w:line="276" w:lineRule="auto"/>
+              <w:ind w:left="702"/>
+              <w:rPr>
+                <w:rFonts w:ascii="Consolas" w:hAnsi="Consolas"/>
+                <w:sz w:val="20"/>
+                <w:szCs w:val="20"/>
+              </w:rPr>
+            </w:pPr>
+            <w:r>
+              <w:rPr>
+                <w:rFonts w:ascii="Consolas" w:hAnsi="Consolas"/>
+                <w:sz w:val="20"/>
+                <w:szCs w:val="20"/>
+              </w:rPr>
+              <w:t>print(sumOfNatural(value))</w:t>
+            </w:r>
+          </w:p>
+          <w:p>
+            <w:pPr>
+              <w:spacing w:line="276" w:lineRule="auto"/>
+              <w:ind w:left="702"/>
+              <w:rPr>
+                <w:rFonts w:ascii="Consolas" w:hAnsi="Consolas"/>
+                <w:sz w:val="20"/>
+                <w:szCs w:val="20"/>
+              </w:rPr>
+            </w:pPr>
+          </w:p>
+        </w:tc>
+      </w:tr>
+      <w:tr>
+        <w:tc>
+          <w:tcPr>
+            <w:tcW w:w="9350" w:type="dxa"/>
+          </w:tcPr>
+          <w:p>
+            <w:pPr>
+              <w:spacing w:after="160" w:line="259" w:lineRule="auto"/>
+            </w:pPr>
+            <w:r>
+              <w:rPr>
+                <w:rFonts w:ascii="Montserrat" w:hAnsi="Montserrat"/>
+                <w:b/>
+              </w:rPr>
+              <w:t>Output</w:t>
+            </w:r>
+            <w:r>
+              <w:t xml:space="preserve">: </w:t>
+            </w:r>
+          </w:p>
+          <w:p>
+            <w:pPr>
+              <w:spacing w:after="160" w:line="259" w:lineRule="auto"/>
+            </w:pPr>
+            <w:r>
+              <w:rPr>
+                <w:noProof/>
+              </w:rPr>
+              <w:drawing>
+                <wp:inline distT="0" distB="0" distL="0" distR="0" wp14:anchorId="7A11ED3B" wp14:editId="1CC6EEFD">
+                  <wp:extent cx="4765189" cy="2554692"/>
+                  <wp:effectExtent l="0" t="0" r="0" b="0"/>
+                  <wp:docPr id="20" name="Picture 20"/>
+                  <wp:cNvGraphicFramePr>
+                    <a:graphicFrameLocks xmlns:a="http://schemas.openxmlformats.org/drawingml/2006/main" noChangeAspect="1"/>
+                  </wp:cNvGraphicFramePr>
+                  <a:graphic xmlns:a="http://schemas.openxmlformats.org/drawingml/2006/main">
+                    <a:graphicData uri="http://schemas.openxmlformats.org/drawingml/2006/picture">
+                      <pic:pic xmlns:pic="http://schemas.openxmlformats.org/drawingml/2006/picture">
+                        <pic:nvPicPr>
+                          <pic:cNvPr id="25" name="Practical-18.PNG"/>
+                          <pic:cNvPicPr/>
+                        </pic:nvPicPr>
+                        <pic:blipFill>
+                          <a:blip r:embed="rId27">
+                            <a:extLst>
+                              <a:ext uri="{28A0092B-C50C-407E-A947-70E740481C1C}">
+                                <a14:useLocalDpi xmlns:a14="http://schemas.microsoft.com/office/drawing/2010/main" val="0"/>
+                              </a:ext>
+                            </a:extLst>
+                          </a:blip>
+                          <a:stretch>
+                            <a:fillRect/>
+                          </a:stretch>
+                        </pic:blipFill>
+                        <pic:spPr>
+                          <a:xfrm>
+                            <a:off x="0" y="0"/>
+                            <a:ext cx="4765189" cy="2554692"/>
+                          </a:xfrm>
+                          <a:prstGeom prst="rect">
+                            <a:avLst/>
+                          </a:prstGeom>
+                        </pic:spPr>
+                      </pic:pic>
+                    </a:graphicData>
+                  </a:graphic>
+                </wp:inline>
+              </w:drawing>
+            </w:r>
+          </w:p>
+        </w:tc>
+      </w:tr>
+      <w:tr>
+        <w:tc>
+          <w:tcPr>
+            <w:tcW w:w="9350" w:type="dxa"/>
+          </w:tcPr>
+          <w:p>
+            <w:pPr>
+              <w:spacing w:after="160" w:line="259" w:lineRule="auto"/>
+              <w:rPr>
+                <w:rFonts w:ascii="Montserrat" w:hAnsi="Montserrat"/>
+                <w:b/>
+              </w:rPr>
+            </w:pPr>
+          </w:p>
+        </w:tc>
+      </w:tr>
+    </w:tbl>
+    <w:p/>
+    <w:p>
+      <w:r>
+        <w:br w:type="page"/>
+      </w:r>
+    </w:p>
+    <w:tbl>
+      <w:tblPr>
+        <w:tblStyle w:val="TableGrid"/>
+        <w:tblW w:w="0" w:type="auto"/>
+        <w:tblBorders>
+          <w:top w:val="none" w:sz="0" w:space="0" w:color="auto"/>
+          <w:left w:val="none" w:sz="0" w:space="0" w:color="auto"/>
+          <w:bottom w:val="none" w:sz="0" w:space="0" w:color="auto"/>
+          <w:right w:val="none" w:sz="0" w:space="0" w:color="auto"/>
+          <w:insideH w:val="none" w:sz="0" w:space="0" w:color="auto"/>
+          <w:insideV w:val="none" w:sz="0" w:space="0" w:color="auto"/>
+        </w:tblBorders>
+        <w:tblLook w:val="04A0" w:firstRow="1" w:lastRow="0" w:firstColumn="1" w:lastColumn="0" w:noHBand="0" w:noVBand="1"/>
+      </w:tblPr>
+      <w:tblGrid>
+        <w:gridCol w:w="9350"/>
+      </w:tblGrid>
+      <w:tr>
+        <w:tc>
+          <w:tcPr>
+            <w:tcW w:w="9350" w:type="dxa"/>
+          </w:tcPr>
+          <w:p>
+            <w:pPr>
+              <w:spacing w:after="160" w:line="360" w:lineRule="auto"/>
+              <w:jc w:val="center"/>
+              <w:rPr>
+                <w:rFonts w:ascii="Montserrat" w:hAnsi="Montserrat"/>
+                <w:b/>
+              </w:rPr>
+            </w:pPr>
+            <w:r>
+              <w:rPr>
+                <w:rFonts w:ascii="Montserrat" w:hAnsi="Montserrat"/>
+                <w:b/>
+                <w:sz w:val="24"/>
+              </w:rPr>
+              <w:lastRenderedPageBreak/>
+              <w:t xml:space="preserve">Practical </w:t>
+            </w:r>
+            <w:r>
+              <w:rPr>
+                <w:rFonts w:ascii="Montserrat" w:hAnsi="Montserrat"/>
+                <w:b/>
+                <w:sz w:val="24"/>
+              </w:rPr>
+              <w:t>2</w:t>
+            </w:r>
+            <w:r>
+              <w:rPr>
+                <w:rFonts w:ascii="Montserrat" w:hAnsi="Montserrat"/>
+                <w:b/>
+                <w:sz w:val="24"/>
+              </w:rPr>
+              <w:t>7</w:t>
+            </w:r>
+            <w:r>
+              <w:rPr>
+                <w:rFonts w:ascii="Montserrat" w:hAnsi="Montserrat"/>
+                <w:b/>
+                <w:sz w:val="24"/>
+              </w:rPr>
+              <w:t xml:space="preserve">: Python program to implement </w:t>
+            </w:r>
+            <w:r>
+              <w:rPr>
+                <w:rFonts w:ascii="Montserrat" w:hAnsi="Montserrat"/>
+                <w:b/>
+                <w:sz w:val="24"/>
+              </w:rPr>
+              <w:t>factorial</w:t>
+            </w:r>
+            <w:r>
+              <w:rPr>
+                <w:rFonts w:ascii="Montserrat" w:hAnsi="Montserrat"/>
+                <w:b/>
+                <w:sz w:val="24"/>
+              </w:rPr>
+              <w:t xml:space="preserve"> number using recursion.</w:t>
+            </w:r>
+          </w:p>
+        </w:tc>
+      </w:tr>
+      <w:tr>
+        <w:tc>
+          <w:tcPr>
+            <w:tcW w:w="9350" w:type="dxa"/>
+          </w:tcPr>
+          <w:p>
+            <w:pPr>
+              <w:spacing w:after="160" w:line="259" w:lineRule="auto"/>
+              <w:rPr>
+                <w:rFonts w:ascii="Montserrat" w:hAnsi="Montserrat"/>
+                <w:b/>
+              </w:rPr>
+            </w:pPr>
+            <w:r>
+              <w:rPr>
+                <w:rFonts w:ascii="Montserrat" w:hAnsi="Montserrat"/>
+                <w:b/>
+              </w:rPr>
+              <w:t>Code:</w:t>
+            </w:r>
+          </w:p>
+          <w:p>
+            <w:pPr>
+              <w:spacing w:line="276" w:lineRule="auto"/>
+              <w:ind w:left="702"/>
+              <w:rPr>
+                <w:rFonts w:ascii="Consolas" w:hAnsi="Consolas"/>
+                <w:sz w:val="20"/>
+                <w:szCs w:val="20"/>
+              </w:rPr>
+            </w:pPr>
+            <w:r>
+              <w:rPr>
+                <w:rFonts w:ascii="Consolas" w:hAnsi="Consolas"/>
+                <w:sz w:val="20"/>
+                <w:szCs w:val="20"/>
+              </w:rPr>
+              <w:t>#Practicals 25: Fibonacci series using recursion</w:t>
+            </w:r>
+          </w:p>
+          <w:p>
+            <w:pPr>
+              <w:spacing w:line="276" w:lineRule="auto"/>
+              <w:ind w:left="702"/>
+              <w:rPr>
+                <w:rFonts w:ascii="Consolas" w:hAnsi="Consolas"/>
+                <w:sz w:val="20"/>
+                <w:szCs w:val="20"/>
+              </w:rPr>
+            </w:pPr>
+          </w:p>
+          <w:p>
+            <w:pPr>
+              <w:spacing w:line="276" w:lineRule="auto"/>
+              <w:ind w:left="702"/>
+              <w:rPr>
+                <w:rFonts w:ascii="Consolas" w:hAnsi="Consolas"/>
+                <w:sz w:val="20"/>
+                <w:szCs w:val="20"/>
+              </w:rPr>
+            </w:pPr>
+            <w:r>
+              <w:rPr>
+                <w:rFonts w:ascii="Consolas" w:hAnsi="Consolas"/>
+                <w:sz w:val="20"/>
+                <w:szCs w:val="20"/>
+              </w:rPr>
+              <w:t>def factorial(x):</w:t>
+            </w:r>
+          </w:p>
+          <w:p>
+            <w:pPr>
+              <w:spacing w:line="276" w:lineRule="auto"/>
+              <w:ind w:left="702"/>
+              <w:rPr>
+                <w:rFonts w:ascii="Consolas" w:hAnsi="Consolas"/>
+                <w:sz w:val="20"/>
+                <w:szCs w:val="20"/>
+              </w:rPr>
+            </w:pPr>
+            <w:r>
+              <w:rPr>
+                <w:rFonts w:ascii="Consolas" w:hAnsi="Consolas"/>
+                <w:sz w:val="20"/>
+                <w:szCs w:val="20"/>
+              </w:rPr>
+              <w:t xml:space="preserve">    if x == 0 or x == 1:</w:t>
+            </w:r>
+          </w:p>
+          <w:p>
+            <w:pPr>
+              <w:spacing w:line="276" w:lineRule="auto"/>
+              <w:ind w:left="702"/>
+              <w:rPr>
+                <w:rFonts w:ascii="Consolas" w:hAnsi="Consolas"/>
+                <w:sz w:val="20"/>
+                <w:szCs w:val="20"/>
+              </w:rPr>
+            </w:pPr>
+            <w:r>
+              <w:rPr>
+                <w:rFonts w:ascii="Consolas" w:hAnsi="Consolas"/>
+                <w:sz w:val="20"/>
+                <w:szCs w:val="20"/>
+              </w:rPr>
+              <w:t xml:space="preserve">        return 1</w:t>
+            </w:r>
+          </w:p>
+          <w:p>
+            <w:pPr>
+              <w:spacing w:line="276" w:lineRule="auto"/>
+              <w:ind w:left="702"/>
+              <w:rPr>
+                <w:rFonts w:ascii="Consolas" w:hAnsi="Consolas"/>
+                <w:sz w:val="20"/>
+                <w:szCs w:val="20"/>
+              </w:rPr>
+            </w:pPr>
+            <w:r>
+              <w:rPr>
+                <w:rFonts w:ascii="Consolas" w:hAnsi="Consolas"/>
+                <w:sz w:val="20"/>
+                <w:szCs w:val="20"/>
+              </w:rPr>
+              <w:t xml:space="preserve">    else:</w:t>
+            </w:r>
+          </w:p>
+          <w:p>
+            <w:pPr>
+              <w:spacing w:line="276" w:lineRule="auto"/>
+              <w:ind w:left="702"/>
+              <w:rPr>
+                <w:rFonts w:ascii="Consolas" w:hAnsi="Consolas"/>
+                <w:sz w:val="20"/>
+                <w:szCs w:val="20"/>
+              </w:rPr>
+            </w:pPr>
+            <w:r>
+              <w:rPr>
+                <w:rFonts w:ascii="Consolas" w:hAnsi="Consolas"/>
+                <w:sz w:val="20"/>
+                <w:szCs w:val="20"/>
+              </w:rPr>
+              <w:t xml:space="preserve">        return (x * factorial(x-1))</w:t>
+            </w:r>
+          </w:p>
+          <w:p>
+            <w:pPr>
+              <w:spacing w:line="276" w:lineRule="auto"/>
+              <w:ind w:left="702"/>
+              <w:rPr>
+                <w:rFonts w:ascii="Consolas" w:hAnsi="Consolas"/>
+                <w:sz w:val="20"/>
+                <w:szCs w:val="20"/>
+              </w:rPr>
+            </w:pPr>
+          </w:p>
+          <w:p>
+            <w:pPr>
+              <w:spacing w:line="276" w:lineRule="auto"/>
+              <w:ind w:left="702"/>
+              <w:rPr>
+                <w:rFonts w:ascii="Consolas" w:hAnsi="Consolas"/>
+                <w:sz w:val="20"/>
+                <w:szCs w:val="20"/>
+              </w:rPr>
+            </w:pPr>
+            <w:r>
+              <w:rPr>
+                <w:rFonts w:ascii="Consolas" w:hAnsi="Consolas"/>
+                <w:sz w:val="20"/>
+                <w:szCs w:val="20"/>
+              </w:rPr>
+              <w:t>value = int(input("Upto? "))</w:t>
+            </w:r>
+          </w:p>
+          <w:p>
+            <w:pPr>
+              <w:spacing w:line="276" w:lineRule="auto"/>
+              <w:ind w:left="702"/>
+              <w:rPr>
+                <w:rFonts w:ascii="Consolas" w:hAnsi="Consolas"/>
+                <w:sz w:val="20"/>
+                <w:szCs w:val="20"/>
+              </w:rPr>
+            </w:pPr>
+            <w:r>
+              <w:rPr>
+                <w:rFonts w:ascii="Consolas" w:hAnsi="Consolas"/>
+                <w:sz w:val="20"/>
+                <w:szCs w:val="20"/>
+              </w:rPr>
+              <w:t>print(factorial(value))</w:t>
+            </w:r>
+          </w:p>
+          <w:p>
+            <w:pPr>
+              <w:spacing w:after="160" w:line="276" w:lineRule="auto"/>
+              <w:ind w:left="702"/>
+              <w:rPr>
+                <w:rFonts w:ascii="Consolas" w:hAnsi="Consolas"/>
+                <w:sz w:val="20"/>
+                <w:szCs w:val="20"/>
+              </w:rPr>
+            </w:pPr>
+          </w:p>
+        </w:tc>
+      </w:tr>
+      <w:tr>
+        <w:tc>
+          <w:tcPr>
+            <w:tcW w:w="9350" w:type="dxa"/>
+          </w:tcPr>
+          <w:p>
+            <w:pPr>
+              <w:spacing w:after="160" w:line="259" w:lineRule="auto"/>
+            </w:pPr>
+            <w:r>
+              <w:rPr>
+                <w:rFonts w:ascii="Montserrat" w:hAnsi="Montserrat"/>
+                <w:b/>
+              </w:rPr>
+              <w:t>Output</w:t>
+            </w:r>
+            <w:r>
+              <w:t xml:space="preserve">: </w:t>
+            </w:r>
+          </w:p>
+          <w:p>
+            <w:pPr>
+              <w:spacing w:after="160" w:line="259" w:lineRule="auto"/>
+            </w:pPr>
+            <w:r>
+              <w:rPr>
+                <w:noProof/>
+              </w:rPr>
+              <w:drawing>
+                <wp:inline distT="0" distB="0" distL="0" distR="0" wp14:anchorId="55E4E191" wp14:editId="48AE52DD">
+                  <wp:extent cx="4765189" cy="2581143"/>
+                  <wp:effectExtent l="0" t="0" r="0" b="0"/>
+                  <wp:docPr id="22" name="Picture 22"/>
+                  <wp:cNvGraphicFramePr>
+                    <a:graphicFrameLocks xmlns:a="http://schemas.openxmlformats.org/drawingml/2006/main" noChangeAspect="1"/>
+                  </wp:cNvGraphicFramePr>
+                  <a:graphic xmlns:a="http://schemas.openxmlformats.org/drawingml/2006/main">
+                    <a:graphicData uri="http://schemas.openxmlformats.org/drawingml/2006/picture">
+                      <pic:pic xmlns:pic="http://schemas.openxmlformats.org/drawingml/2006/picture">
+                        <pic:nvPicPr>
+                          <pic:cNvPr id="25" name="Practical-18.PNG"/>
+                          <pic:cNvPicPr/>
+                        </pic:nvPicPr>
+                        <pic:blipFill>
+                          <a:blip r:embed="rId28">
+                            <a:extLst>
+                              <a:ext uri="{28A0092B-C50C-407E-A947-70E740481C1C}">
+                                <a14:useLocalDpi xmlns:a14="http://schemas.microsoft.com/office/drawing/2010/main" val="0"/>
+                              </a:ext>
+                            </a:extLst>
+                          </a:blip>
+                          <a:stretch>
+                            <a:fillRect/>
+                          </a:stretch>
+                        </pic:blipFill>
+                        <pic:spPr>
+                          <a:xfrm>
+                            <a:off x="0" y="0"/>
+                            <a:ext cx="4765189" cy="2581143"/>
+                          </a:xfrm>
+                          <a:prstGeom prst="rect">
+                            <a:avLst/>
+                          </a:prstGeom>
+                        </pic:spPr>
+                      </pic:pic>
+                    </a:graphicData>
+                  </a:graphic>
+                </wp:inline>
+              </w:drawing>
+            </w:r>
+          </w:p>
+        </w:tc>
+      </w:tr>
+      <w:tr>
+        <w:tc>
+          <w:tcPr>
+            <w:tcW w:w="9350" w:type="dxa"/>
+          </w:tcPr>
+          <w:p>
+            <w:pPr>
+              <w:spacing w:after="160" w:line="259" w:lineRule="auto"/>
+              <w:rPr>
+                <w:rFonts w:ascii="Montserrat" w:hAnsi="Montserrat"/>
+                <w:b/>
+              </w:rPr>
+            </w:pPr>
+          </w:p>
+        </w:tc>
+      </w:tr>
+    </w:tbl>
+    <w:p/>
+    <w:p>
+      <w:r>
+        <w:br w:type="page"/>
+      </w:r>
+    </w:p>
+    <w:tbl>
+      <w:tblPr>
+        <w:tblStyle w:val="TableGrid"/>
+        <w:tblW w:w="0" w:type="auto"/>
+        <w:tblBorders>
+          <w:top w:val="none" w:sz="0" w:space="0" w:color="auto"/>
+          <w:left w:val="none" w:sz="0" w:space="0" w:color="auto"/>
+          <w:bottom w:val="none" w:sz="0" w:space="0" w:color="auto"/>
+          <w:right w:val="none" w:sz="0" w:space="0" w:color="auto"/>
+          <w:insideH w:val="none" w:sz="0" w:space="0" w:color="auto"/>
+          <w:insideV w:val="none" w:sz="0" w:space="0" w:color="auto"/>
+        </w:tblBorders>
+        <w:tblLook w:val="04A0" w:firstRow="1" w:lastRow="0" w:firstColumn="1" w:lastColumn="0" w:noHBand="0" w:noVBand="1"/>
+      </w:tblPr>
+      <w:tblGrid>
+        <w:gridCol w:w="9350"/>
+      </w:tblGrid>
+      <w:tr>
+        <w:tc>
+          <w:tcPr>
+            <w:tcW w:w="9350" w:type="dxa"/>
+          </w:tcPr>
+          <w:p>
+            <w:pPr>
+              <w:spacing w:after="160" w:line="360" w:lineRule="auto"/>
+              <w:jc w:val="center"/>
+              <w:rPr>
+                <w:rFonts w:ascii="Montserrat" w:hAnsi="Montserrat"/>
+                <w:b/>
+              </w:rPr>
+            </w:pPr>
+            <w:r>
+              <w:rPr>
+                <w:rFonts w:ascii="Montserrat" w:hAnsi="Montserrat"/>
+                <w:b/>
+                <w:sz w:val="24"/>
+              </w:rPr>
+              <w:lastRenderedPageBreak/>
+              <w:t xml:space="preserve">Practical </w:t>
+            </w:r>
+            <w:r>
+              <w:rPr>
+                <w:rFonts w:ascii="Montserrat" w:hAnsi="Montserrat"/>
+                <w:b/>
+                <w:sz w:val="24"/>
+              </w:rPr>
+              <w:t>2</w:t>
+            </w:r>
+            <w:r>
+              <w:rPr>
+                <w:rFonts w:ascii="Montserrat" w:hAnsi="Montserrat"/>
+                <w:b/>
+                <w:sz w:val="24"/>
+              </w:rPr>
+              <w:t>8</w:t>
+            </w:r>
+            <w:r>
+              <w:rPr>
+                <w:rFonts w:ascii="Montserrat" w:hAnsi="Montserrat"/>
+                <w:b/>
+                <w:sz w:val="24"/>
+              </w:rPr>
+              <w:t xml:space="preserve">: Python program to </w:t>
+            </w:r>
+            <w:r>
+              <w:rPr>
+                <w:rFonts w:ascii="Montserrat" w:hAnsi="Montserrat"/>
+                <w:b/>
+                <w:sz w:val="24"/>
+              </w:rPr>
+              <w:t xml:space="preserve">add two matrices </w:t>
+            </w:r>
+            <w:bookmarkStart w:id="0" w:name="_GoBack"/>
+            <w:bookmarkEnd w:id="0"/>
+          </w:p>
+        </w:tc>
+      </w:tr>
+      <w:tr>
+        <w:tc>
+          <w:tcPr>
+            <w:tcW w:w="9350" w:type="dxa"/>
+          </w:tcPr>
+          <w:p>
+            <w:pPr>
+              <w:spacing w:after="160" w:line="259" w:lineRule="auto"/>
+              <w:rPr>
+                <w:rFonts w:ascii="Montserrat" w:hAnsi="Montserrat"/>
+                <w:b/>
+              </w:rPr>
+            </w:pPr>
+            <w:r>
+              <w:rPr>
+                <w:rFonts w:ascii="Montserrat" w:hAnsi="Montserrat"/>
+                <w:b/>
+              </w:rPr>
+              <w:t>Code:</w:t>
+            </w:r>
+          </w:p>
+          <w:p>
+            <w:pPr>
+              <w:spacing w:line="276" w:lineRule="auto"/>
+              <w:ind w:left="702"/>
+              <w:rPr>
+                <w:rFonts w:ascii="Consolas" w:hAnsi="Consolas"/>
+                <w:sz w:val="20"/>
+                <w:szCs w:val="20"/>
+              </w:rPr>
+            </w:pPr>
+            <w:r>
+              <w:rPr>
+                <w:rFonts w:ascii="Consolas" w:hAnsi="Consolas"/>
+                <w:sz w:val="20"/>
+                <w:szCs w:val="20"/>
+              </w:rPr>
+              <w:t>#Practicals 25: Fibonacci series using recursion</w:t>
+            </w:r>
+          </w:p>
+          <w:p>
+            <w:pPr>
+              <w:spacing w:line="276" w:lineRule="auto"/>
+              <w:ind w:left="702"/>
+              <w:rPr>
+                <w:rFonts w:ascii="Consolas" w:hAnsi="Consolas"/>
+                <w:sz w:val="20"/>
+                <w:szCs w:val="20"/>
+              </w:rPr>
+            </w:pPr>
+          </w:p>
+          <w:p>
+            <w:pPr>
+              <w:spacing w:line="276" w:lineRule="auto"/>
+              <w:ind w:left="702"/>
+              <w:rPr>
+                <w:rFonts w:ascii="Consolas" w:hAnsi="Consolas"/>
+                <w:sz w:val="20"/>
+                <w:szCs w:val="20"/>
+              </w:rPr>
+            </w:pPr>
+            <w:r>
+              <w:rPr>
+                <w:rFonts w:ascii="Consolas" w:hAnsi="Consolas"/>
+                <w:sz w:val="20"/>
+                <w:szCs w:val="20"/>
+              </w:rPr>
+              <w:t>def factorial(x):</w:t>
+            </w:r>
+          </w:p>
+          <w:p>
+            <w:pPr>
+              <w:spacing w:line="276" w:lineRule="auto"/>
+              <w:ind w:left="702"/>
+              <w:rPr>
+                <w:rFonts w:ascii="Consolas" w:hAnsi="Consolas"/>
+                <w:sz w:val="20"/>
+                <w:szCs w:val="20"/>
+              </w:rPr>
+            </w:pPr>
+            <w:r>
+              <w:rPr>
+                <w:rFonts w:ascii="Consolas" w:hAnsi="Consolas"/>
+                <w:sz w:val="20"/>
+                <w:szCs w:val="20"/>
+              </w:rPr>
+              <w:t xml:space="preserve">    if x == 0 or x == 1:</w:t>
+            </w:r>
+          </w:p>
+          <w:p>
+            <w:pPr>
+              <w:spacing w:line="276" w:lineRule="auto"/>
+              <w:ind w:left="702"/>
+              <w:rPr>
+                <w:rFonts w:ascii="Consolas" w:hAnsi="Consolas"/>
+                <w:sz w:val="20"/>
+                <w:szCs w:val="20"/>
+              </w:rPr>
+            </w:pPr>
+            <w:r>
+              <w:rPr>
+                <w:rFonts w:ascii="Consolas" w:hAnsi="Consolas"/>
+                <w:sz w:val="20"/>
+                <w:szCs w:val="20"/>
+              </w:rPr>
+              <w:t xml:space="preserve">        return 1</w:t>
+            </w:r>
+          </w:p>
+          <w:p>
+            <w:pPr>
+              <w:spacing w:line="276" w:lineRule="auto"/>
+              <w:ind w:left="702"/>
+              <w:rPr>
+                <w:rFonts w:ascii="Consolas" w:hAnsi="Consolas"/>
+                <w:sz w:val="20"/>
+                <w:szCs w:val="20"/>
+              </w:rPr>
+            </w:pPr>
+            <w:r>
+              <w:rPr>
+                <w:rFonts w:ascii="Consolas" w:hAnsi="Consolas"/>
+                <w:sz w:val="20"/>
+                <w:szCs w:val="20"/>
+              </w:rPr>
+              <w:t xml:space="preserve">    else:</w:t>
+            </w:r>
+          </w:p>
+          <w:p>
+            <w:pPr>
+              <w:spacing w:line="276" w:lineRule="auto"/>
+              <w:ind w:left="702"/>
+              <w:rPr>
+                <w:rFonts w:ascii="Consolas" w:hAnsi="Consolas"/>
+                <w:sz w:val="20"/>
+                <w:szCs w:val="20"/>
+              </w:rPr>
+            </w:pPr>
+            <w:r>
+              <w:rPr>
+                <w:rFonts w:ascii="Consolas" w:hAnsi="Consolas"/>
+                <w:sz w:val="20"/>
+                <w:szCs w:val="20"/>
+              </w:rPr>
+              <w:t xml:space="preserve">        return (x * factorial(x-1))</w:t>
+            </w:r>
+          </w:p>
+          <w:p>
+            <w:pPr>
+              <w:spacing w:line="276" w:lineRule="auto"/>
+              <w:ind w:left="702"/>
+              <w:rPr>
+                <w:rFonts w:ascii="Consolas" w:hAnsi="Consolas"/>
+                <w:sz w:val="20"/>
+                <w:szCs w:val="20"/>
+              </w:rPr>
+            </w:pPr>
+          </w:p>
+          <w:p>
+            <w:pPr>
+              <w:spacing w:line="276" w:lineRule="auto"/>
+              <w:ind w:left="702"/>
+              <w:rPr>
+                <w:rFonts w:ascii="Consolas" w:hAnsi="Consolas"/>
+                <w:sz w:val="20"/>
+                <w:szCs w:val="20"/>
+              </w:rPr>
+            </w:pPr>
+            <w:r>
+              <w:rPr>
+                <w:rFonts w:ascii="Consolas" w:hAnsi="Consolas"/>
+                <w:sz w:val="20"/>
+                <w:szCs w:val="20"/>
+              </w:rPr>
+              <w:t>value = int(input("Upto? "))</w:t>
+            </w:r>
+          </w:p>
+          <w:p>
+            <w:pPr>
+              <w:spacing w:line="276" w:lineRule="auto"/>
+              <w:ind w:left="702"/>
+              <w:rPr>
+                <w:rFonts w:ascii="Consolas" w:hAnsi="Consolas"/>
+                <w:sz w:val="20"/>
+                <w:szCs w:val="20"/>
+              </w:rPr>
+            </w:pPr>
+            <w:r>
+              <w:rPr>
+                <w:rFonts w:ascii="Consolas" w:hAnsi="Consolas"/>
+                <w:sz w:val="20"/>
+                <w:szCs w:val="20"/>
+              </w:rPr>
+              <w:t>print(factorial(value))</w:t>
+            </w:r>
+          </w:p>
+          <w:p>
+            <w:pPr>
+              <w:spacing w:after="160" w:line="276" w:lineRule="auto"/>
+              <w:ind w:left="702"/>
+              <w:rPr>
+                <w:rFonts w:ascii="Consolas" w:hAnsi="Consolas"/>
+                <w:sz w:val="20"/>
+                <w:szCs w:val="20"/>
+              </w:rPr>
+            </w:pPr>
+          </w:p>
+        </w:tc>
+      </w:tr>
+      <w:tr>
+        <w:tc>
+          <w:tcPr>
+            <w:tcW w:w="9350" w:type="dxa"/>
+          </w:tcPr>
+          <w:p>
+            <w:pPr>
+              <w:spacing w:after="160" w:line="259" w:lineRule="auto"/>
+            </w:pPr>
+            <w:r>
+              <w:rPr>
+                <w:rFonts w:ascii="Montserrat" w:hAnsi="Montserrat"/>
+                <w:b/>
+              </w:rPr>
+              <w:t>Output</w:t>
+            </w:r>
+            <w:r>
+              <w:t xml:space="preserve">: </w:t>
+            </w:r>
+          </w:p>
+          <w:p>
+            <w:pPr>
+              <w:spacing w:after="160" w:line="259" w:lineRule="auto"/>
+            </w:pPr>
+            <w:r>
+              <w:rPr>
+                <w:noProof/>
+              </w:rPr>
+              <w:drawing>
+                <wp:inline distT="0" distB="0" distL="0" distR="0" wp14:anchorId="0EF60440" wp14:editId="0F0DD668">
+                  <wp:extent cx="4765189" cy="2581143"/>
+                  <wp:effectExtent l="0" t="0" r="0" b="0"/>
+                  <wp:docPr id="23" name="Picture 23"/>
+                  <wp:cNvGraphicFramePr>
+                    <a:graphicFrameLocks xmlns:a="http://schemas.openxmlformats.org/drawingml/2006/main" noChangeAspect="1"/>
+                  </wp:cNvGraphicFramePr>
+                  <a:graphic xmlns:a="http://schemas.openxmlformats.org/drawingml/2006/main">
+                    <a:graphicData uri="http://schemas.openxmlformats.org/drawingml/2006/picture">
+                      <pic:pic xmlns:pic="http://schemas.openxmlformats.org/drawingml/2006/picture">
+                        <pic:nvPicPr>
+                          <pic:cNvPr id="25" name="Practical-18.PNG"/>
+                          <pic:cNvPicPr/>
+                        </pic:nvPicPr>
+                        <pic:blipFill>
+                          <a:blip r:embed="rId28">
+                            <a:extLst>
+                              <a:ext uri="{28A0092B-C50C-407E-A947-70E740481C1C}">
+                                <a14:useLocalDpi xmlns:a14="http://schemas.microsoft.com/office/drawing/2010/main" val="0"/>
+                              </a:ext>
+                            </a:extLst>
+                          </a:blip>
+                          <a:stretch>
+                            <a:fillRect/>
+                          </a:stretch>
+                        </pic:blipFill>
+                        <pic:spPr>
+                          <a:xfrm>
+                            <a:off x="0" y="0"/>
+                            <a:ext cx="4765189" cy="2581143"/>
                           </a:xfrm>
                           <a:prstGeom prst="rect">
                             <a:avLst/>
@@ -10211,7 +12587,7 @@
 </file>
 
 <file path=customXml/itemProps1.xml><?xml version="1.0" encoding="utf-8"?>
-<ds:datastoreItem xmlns:ds="http://schemas.openxmlformats.org/officeDocument/2006/customXml" ds:itemID="{E7EA0FC4-D9A2-4858-A380-789267CE9E71}">
+<ds:datastoreItem xmlns:ds="http://schemas.openxmlformats.org/officeDocument/2006/customXml" ds:itemID="{2D21D42A-E180-4DA9-990F-6DB1DD87C275}">
   <ds:schemaRefs>
     <ds:schemaRef ds:uri="http://schemas.openxmlformats.org/officeDocument/2006/bibliography"/>
   </ds:schemaRefs>

</xml_diff>

<commit_message>
Added two more practicals 31&32
</commit_message>
<xml_diff>
--- a/Practicals/Python programming_Lab_Manual.docx
+++ b/Practicals/Python programming_Lab_Manual.docx
@@ -11477,8 +11477,6 @@
               </w:rPr>
               <w:t xml:space="preserve">add two matrices </w:t>
             </w:r>
-            <w:bookmarkStart w:id="0" w:name="_GoBack"/>
-            <w:bookmarkEnd w:id="0"/>
           </w:p>
         </w:tc>
       </w:tr>
@@ -11753,6 +11751,2338 @@
                           <a:prstGeom prst="rect">
                             <a:avLst/>
                           </a:prstGeom>
+                        </pic:spPr>
+                      </pic:pic>
+                    </a:graphicData>
+                  </a:graphic>
+                </wp:inline>
+              </w:drawing>
+            </w:r>
+          </w:p>
+        </w:tc>
+      </w:tr>
+      <w:tr>
+        <w:tc>
+          <w:tcPr>
+            <w:tcW w:w="9350" w:type="dxa"/>
+          </w:tcPr>
+          <w:p>
+            <w:pPr>
+              <w:spacing w:after="160" w:line="259" w:lineRule="auto"/>
+              <w:rPr>
+                <w:rFonts w:ascii="Montserrat" w:hAnsi="Montserrat"/>
+                <w:b/>
+              </w:rPr>
+            </w:pPr>
+          </w:p>
+        </w:tc>
+      </w:tr>
+    </w:tbl>
+    <w:p/>
+    <w:p>
+      <w:r>
+        <w:br w:type="page"/>
+      </w:r>
+    </w:p>
+    <w:tbl>
+      <w:tblPr>
+        <w:tblStyle w:val="TableGrid"/>
+        <w:tblW w:w="0" w:type="auto"/>
+        <w:tblBorders>
+          <w:top w:val="none" w:sz="0" w:space="0" w:color="auto"/>
+          <w:left w:val="none" w:sz="0" w:space="0" w:color="auto"/>
+          <w:bottom w:val="none" w:sz="0" w:space="0" w:color="auto"/>
+          <w:right w:val="none" w:sz="0" w:space="0" w:color="auto"/>
+          <w:insideH w:val="none" w:sz="0" w:space="0" w:color="auto"/>
+          <w:insideV w:val="none" w:sz="0" w:space="0" w:color="auto"/>
+        </w:tblBorders>
+        <w:tblLook w:val="04A0" w:firstRow="1" w:lastRow="0" w:firstColumn="1" w:lastColumn="0" w:noHBand="0" w:noVBand="1"/>
+      </w:tblPr>
+      <w:tblGrid>
+        <w:gridCol w:w="9350"/>
+      </w:tblGrid>
+      <w:tr>
+        <w:tc>
+          <w:tcPr>
+            <w:tcW w:w="9350" w:type="dxa"/>
+          </w:tcPr>
+          <w:p>
+            <w:pPr>
+              <w:spacing w:after="160" w:line="360" w:lineRule="auto"/>
+              <w:jc w:val="center"/>
+              <w:rPr>
+                <w:rFonts w:ascii="Montserrat" w:hAnsi="Montserrat"/>
+                <w:b/>
+              </w:rPr>
+            </w:pPr>
+            <w:r>
+              <w:rPr>
+                <w:rFonts w:ascii="Montserrat" w:hAnsi="Montserrat"/>
+                <w:b/>
+                <w:sz w:val="24"/>
+              </w:rPr>
+              <w:lastRenderedPageBreak/>
+              <w:t xml:space="preserve">Practical </w:t>
+            </w:r>
+            <w:r>
+              <w:rPr>
+                <w:rFonts w:ascii="Montserrat" w:hAnsi="Montserrat"/>
+                <w:b/>
+                <w:sz w:val="24"/>
+              </w:rPr>
+              <w:t>2</w:t>
+            </w:r>
+            <w:r>
+              <w:rPr>
+                <w:rFonts w:ascii="Montserrat" w:hAnsi="Montserrat"/>
+                <w:b/>
+                <w:sz w:val="24"/>
+              </w:rPr>
+              <w:t>9</w:t>
+            </w:r>
+            <w:r>
+              <w:rPr>
+                <w:rFonts w:ascii="Montserrat" w:hAnsi="Montserrat"/>
+                <w:b/>
+                <w:sz w:val="24"/>
+              </w:rPr>
+              <w:t xml:space="preserve">: Python program to add two matrices </w:t>
+            </w:r>
+          </w:p>
+        </w:tc>
+      </w:tr>
+      <w:tr>
+        <w:tc>
+          <w:tcPr>
+            <w:tcW w:w="9350" w:type="dxa"/>
+          </w:tcPr>
+          <w:p>
+            <w:pPr>
+              <w:spacing w:after="160" w:line="259" w:lineRule="auto"/>
+              <w:rPr>
+                <w:rFonts w:ascii="Montserrat" w:hAnsi="Montserrat"/>
+                <w:b/>
+              </w:rPr>
+            </w:pPr>
+            <w:r>
+              <w:rPr>
+                <w:rFonts w:ascii="Montserrat" w:hAnsi="Montserrat"/>
+                <w:b/>
+              </w:rPr>
+              <w:t>Code:</w:t>
+            </w:r>
+          </w:p>
+          <w:p>
+            <w:pPr>
+              <w:spacing w:line="276" w:lineRule="auto"/>
+              <w:ind w:left="702"/>
+              <w:rPr>
+                <w:rFonts w:ascii="Consolas" w:hAnsi="Consolas"/>
+                <w:sz w:val="20"/>
+                <w:szCs w:val="20"/>
+              </w:rPr>
+            </w:pPr>
+            <w:r>
+              <w:rPr>
+                <w:rFonts w:ascii="Consolas" w:hAnsi="Consolas"/>
+                <w:sz w:val="20"/>
+                <w:szCs w:val="20"/>
+              </w:rPr>
+              <w:t>#Practicals 25: Fibonacci series using recursion</w:t>
+            </w:r>
+          </w:p>
+          <w:p>
+            <w:pPr>
+              <w:spacing w:line="276" w:lineRule="auto"/>
+              <w:ind w:left="702"/>
+              <w:rPr>
+                <w:rFonts w:ascii="Consolas" w:hAnsi="Consolas"/>
+                <w:sz w:val="20"/>
+                <w:szCs w:val="20"/>
+              </w:rPr>
+            </w:pPr>
+          </w:p>
+          <w:p>
+            <w:pPr>
+              <w:spacing w:line="276" w:lineRule="auto"/>
+              <w:ind w:left="702"/>
+              <w:rPr>
+                <w:rFonts w:ascii="Consolas" w:hAnsi="Consolas"/>
+                <w:sz w:val="20"/>
+                <w:szCs w:val="20"/>
+              </w:rPr>
+            </w:pPr>
+            <w:r>
+              <w:rPr>
+                <w:rFonts w:ascii="Consolas" w:hAnsi="Consolas"/>
+                <w:sz w:val="20"/>
+                <w:szCs w:val="20"/>
+              </w:rPr>
+              <w:t>def factorial(x):</w:t>
+            </w:r>
+          </w:p>
+          <w:p>
+            <w:pPr>
+              <w:spacing w:line="276" w:lineRule="auto"/>
+              <w:ind w:left="702"/>
+              <w:rPr>
+                <w:rFonts w:ascii="Consolas" w:hAnsi="Consolas"/>
+                <w:sz w:val="20"/>
+                <w:szCs w:val="20"/>
+              </w:rPr>
+            </w:pPr>
+            <w:r>
+              <w:rPr>
+                <w:rFonts w:ascii="Consolas" w:hAnsi="Consolas"/>
+                <w:sz w:val="20"/>
+                <w:szCs w:val="20"/>
+              </w:rPr>
+              <w:t xml:space="preserve">    if x == 0 or x == 1:</w:t>
+            </w:r>
+          </w:p>
+          <w:p>
+            <w:pPr>
+              <w:spacing w:line="276" w:lineRule="auto"/>
+              <w:ind w:left="702"/>
+              <w:rPr>
+                <w:rFonts w:ascii="Consolas" w:hAnsi="Consolas"/>
+                <w:sz w:val="20"/>
+                <w:szCs w:val="20"/>
+              </w:rPr>
+            </w:pPr>
+            <w:r>
+              <w:rPr>
+                <w:rFonts w:ascii="Consolas" w:hAnsi="Consolas"/>
+                <w:sz w:val="20"/>
+                <w:szCs w:val="20"/>
+              </w:rPr>
+              <w:t xml:space="preserve">        return 1</w:t>
+            </w:r>
+          </w:p>
+          <w:p>
+            <w:pPr>
+              <w:spacing w:line="276" w:lineRule="auto"/>
+              <w:ind w:left="702"/>
+              <w:rPr>
+                <w:rFonts w:ascii="Consolas" w:hAnsi="Consolas"/>
+                <w:sz w:val="20"/>
+                <w:szCs w:val="20"/>
+              </w:rPr>
+            </w:pPr>
+            <w:r>
+              <w:rPr>
+                <w:rFonts w:ascii="Consolas" w:hAnsi="Consolas"/>
+                <w:sz w:val="20"/>
+                <w:szCs w:val="20"/>
+              </w:rPr>
+              <w:t xml:space="preserve">    else:</w:t>
+            </w:r>
+          </w:p>
+          <w:p>
+            <w:pPr>
+              <w:spacing w:line="276" w:lineRule="auto"/>
+              <w:ind w:left="702"/>
+              <w:rPr>
+                <w:rFonts w:ascii="Consolas" w:hAnsi="Consolas"/>
+                <w:sz w:val="20"/>
+                <w:szCs w:val="20"/>
+              </w:rPr>
+            </w:pPr>
+            <w:r>
+              <w:rPr>
+                <w:rFonts w:ascii="Consolas" w:hAnsi="Consolas"/>
+                <w:sz w:val="20"/>
+                <w:szCs w:val="20"/>
+              </w:rPr>
+              <w:t xml:space="preserve">        return (x * factorial(x-1))</w:t>
+            </w:r>
+          </w:p>
+          <w:p>
+            <w:pPr>
+              <w:spacing w:line="276" w:lineRule="auto"/>
+              <w:ind w:left="702"/>
+              <w:rPr>
+                <w:rFonts w:ascii="Consolas" w:hAnsi="Consolas"/>
+                <w:sz w:val="20"/>
+                <w:szCs w:val="20"/>
+              </w:rPr>
+            </w:pPr>
+          </w:p>
+          <w:p>
+            <w:pPr>
+              <w:spacing w:line="276" w:lineRule="auto"/>
+              <w:ind w:left="702"/>
+              <w:rPr>
+                <w:rFonts w:ascii="Consolas" w:hAnsi="Consolas"/>
+                <w:sz w:val="20"/>
+                <w:szCs w:val="20"/>
+              </w:rPr>
+            </w:pPr>
+            <w:r>
+              <w:rPr>
+                <w:rFonts w:ascii="Consolas" w:hAnsi="Consolas"/>
+                <w:sz w:val="20"/>
+                <w:szCs w:val="20"/>
+              </w:rPr>
+              <w:t>value = int(input("Upto? "))</w:t>
+            </w:r>
+          </w:p>
+          <w:p>
+            <w:pPr>
+              <w:spacing w:line="276" w:lineRule="auto"/>
+              <w:ind w:left="702"/>
+              <w:rPr>
+                <w:rFonts w:ascii="Consolas" w:hAnsi="Consolas"/>
+                <w:sz w:val="20"/>
+                <w:szCs w:val="20"/>
+              </w:rPr>
+            </w:pPr>
+            <w:r>
+              <w:rPr>
+                <w:rFonts w:ascii="Consolas" w:hAnsi="Consolas"/>
+                <w:sz w:val="20"/>
+                <w:szCs w:val="20"/>
+              </w:rPr>
+              <w:t>print(factorial(value))</w:t>
+            </w:r>
+          </w:p>
+          <w:p>
+            <w:pPr>
+              <w:spacing w:after="160" w:line="276" w:lineRule="auto"/>
+              <w:ind w:left="702"/>
+              <w:rPr>
+                <w:rFonts w:ascii="Consolas" w:hAnsi="Consolas"/>
+                <w:sz w:val="20"/>
+                <w:szCs w:val="20"/>
+              </w:rPr>
+            </w:pPr>
+          </w:p>
+        </w:tc>
+      </w:tr>
+      <w:tr>
+        <w:tc>
+          <w:tcPr>
+            <w:tcW w:w="9350" w:type="dxa"/>
+          </w:tcPr>
+          <w:p>
+            <w:pPr>
+              <w:spacing w:after="160" w:line="259" w:lineRule="auto"/>
+            </w:pPr>
+            <w:r>
+              <w:rPr>
+                <w:rFonts w:ascii="Montserrat" w:hAnsi="Montserrat"/>
+                <w:b/>
+              </w:rPr>
+              <w:t>Output</w:t>
+            </w:r>
+            <w:r>
+              <w:t xml:space="preserve">: </w:t>
+            </w:r>
+          </w:p>
+          <w:p>
+            <w:pPr>
+              <w:spacing w:after="160" w:line="259" w:lineRule="auto"/>
+            </w:pPr>
+            <w:r>
+              <w:rPr>
+                <w:noProof/>
+              </w:rPr>
+              <w:drawing>
+                <wp:inline distT="0" distB="0" distL="0" distR="0" wp14:anchorId="505DD298" wp14:editId="3A64F493">
+                  <wp:extent cx="4765189" cy="2581143"/>
+                  <wp:effectExtent l="0" t="0" r="0" b="0"/>
+                  <wp:docPr id="24" name="Picture 24"/>
+                  <wp:cNvGraphicFramePr>
+                    <a:graphicFrameLocks xmlns:a="http://schemas.openxmlformats.org/drawingml/2006/main" noChangeAspect="1"/>
+                  </wp:cNvGraphicFramePr>
+                  <a:graphic xmlns:a="http://schemas.openxmlformats.org/drawingml/2006/main">
+                    <a:graphicData uri="http://schemas.openxmlformats.org/drawingml/2006/picture">
+                      <pic:pic xmlns:pic="http://schemas.openxmlformats.org/drawingml/2006/picture">
+                        <pic:nvPicPr>
+                          <pic:cNvPr id="25" name="Practical-18.PNG"/>
+                          <pic:cNvPicPr/>
+                        </pic:nvPicPr>
+                        <pic:blipFill>
+                          <a:blip r:embed="rId28">
+                            <a:extLst>
+                              <a:ext uri="{28A0092B-C50C-407E-A947-70E740481C1C}">
+                                <a14:useLocalDpi xmlns:a14="http://schemas.microsoft.com/office/drawing/2010/main" val="0"/>
+                              </a:ext>
+                            </a:extLst>
+                          </a:blip>
+                          <a:stretch>
+                            <a:fillRect/>
+                          </a:stretch>
+                        </pic:blipFill>
+                        <pic:spPr>
+                          <a:xfrm>
+                            <a:off x="0" y="0"/>
+                            <a:ext cx="4765189" cy="2581143"/>
+                          </a:xfrm>
+                          <a:prstGeom prst="rect">
+                            <a:avLst/>
+                          </a:prstGeom>
+                        </pic:spPr>
+                      </pic:pic>
+                    </a:graphicData>
+                  </a:graphic>
+                </wp:inline>
+              </w:drawing>
+            </w:r>
+          </w:p>
+        </w:tc>
+      </w:tr>
+      <w:tr>
+        <w:tc>
+          <w:tcPr>
+            <w:tcW w:w="9350" w:type="dxa"/>
+          </w:tcPr>
+          <w:p>
+            <w:pPr>
+              <w:spacing w:after="160" w:line="259" w:lineRule="auto"/>
+              <w:rPr>
+                <w:rFonts w:ascii="Montserrat" w:hAnsi="Montserrat"/>
+                <w:b/>
+              </w:rPr>
+            </w:pPr>
+          </w:p>
+        </w:tc>
+      </w:tr>
+    </w:tbl>
+    <w:p/>
+    <w:p>
+      <w:r>
+        <w:br w:type="page"/>
+      </w:r>
+    </w:p>
+    <w:tbl>
+      <w:tblPr>
+        <w:tblStyle w:val="TableGrid"/>
+        <w:tblW w:w="0" w:type="auto"/>
+        <w:tblBorders>
+          <w:top w:val="none" w:sz="0" w:space="0" w:color="auto"/>
+          <w:left w:val="none" w:sz="0" w:space="0" w:color="auto"/>
+          <w:bottom w:val="none" w:sz="0" w:space="0" w:color="auto"/>
+          <w:right w:val="none" w:sz="0" w:space="0" w:color="auto"/>
+          <w:insideH w:val="none" w:sz="0" w:space="0" w:color="auto"/>
+          <w:insideV w:val="none" w:sz="0" w:space="0" w:color="auto"/>
+        </w:tblBorders>
+        <w:tblLook w:val="04A0" w:firstRow="1" w:lastRow="0" w:firstColumn="1" w:lastColumn="0" w:noHBand="0" w:noVBand="1"/>
+      </w:tblPr>
+      <w:tblGrid>
+        <w:gridCol w:w="9350"/>
+      </w:tblGrid>
+      <w:tr>
+        <w:tc>
+          <w:tcPr>
+            <w:tcW w:w="9350" w:type="dxa"/>
+          </w:tcPr>
+          <w:p>
+            <w:pPr>
+              <w:spacing w:after="160" w:line="360" w:lineRule="auto"/>
+              <w:jc w:val="center"/>
+              <w:rPr>
+                <w:rFonts w:ascii="Montserrat" w:hAnsi="Montserrat"/>
+                <w:b/>
+              </w:rPr>
+            </w:pPr>
+            <w:r>
+              <w:rPr>
+                <w:rFonts w:ascii="Montserrat" w:hAnsi="Montserrat"/>
+                <w:b/>
+                <w:sz w:val="24"/>
+              </w:rPr>
+              <w:lastRenderedPageBreak/>
+              <w:t xml:space="preserve">Practical </w:t>
+            </w:r>
+            <w:r>
+              <w:rPr>
+                <w:rFonts w:ascii="Montserrat" w:hAnsi="Montserrat"/>
+                <w:b/>
+                <w:sz w:val="24"/>
+              </w:rPr>
+              <w:t>30</w:t>
+            </w:r>
+            <w:r>
+              <w:rPr>
+                <w:rFonts w:ascii="Montserrat" w:hAnsi="Montserrat"/>
+                <w:b/>
+                <w:sz w:val="24"/>
+              </w:rPr>
+              <w:t xml:space="preserve">: Python program to add two matrices </w:t>
+            </w:r>
+          </w:p>
+        </w:tc>
+      </w:tr>
+      <w:tr>
+        <w:tc>
+          <w:tcPr>
+            <w:tcW w:w="9350" w:type="dxa"/>
+          </w:tcPr>
+          <w:p>
+            <w:pPr>
+              <w:spacing w:after="160" w:line="259" w:lineRule="auto"/>
+              <w:rPr>
+                <w:rFonts w:ascii="Montserrat" w:hAnsi="Montserrat"/>
+                <w:b/>
+              </w:rPr>
+            </w:pPr>
+            <w:r>
+              <w:rPr>
+                <w:rFonts w:ascii="Montserrat" w:hAnsi="Montserrat"/>
+                <w:b/>
+              </w:rPr>
+              <w:t>Code:</w:t>
+            </w:r>
+          </w:p>
+          <w:p>
+            <w:pPr>
+              <w:spacing w:line="276" w:lineRule="auto"/>
+              <w:ind w:left="702"/>
+              <w:rPr>
+                <w:rFonts w:ascii="Consolas" w:hAnsi="Consolas"/>
+                <w:sz w:val="20"/>
+                <w:szCs w:val="20"/>
+              </w:rPr>
+            </w:pPr>
+            <w:r>
+              <w:rPr>
+                <w:rFonts w:ascii="Consolas" w:hAnsi="Consolas"/>
+                <w:sz w:val="20"/>
+                <w:szCs w:val="20"/>
+              </w:rPr>
+              <w:t>#Practicals 25: Fibonacci series using recursion</w:t>
+            </w:r>
+          </w:p>
+          <w:p>
+            <w:pPr>
+              <w:spacing w:line="276" w:lineRule="auto"/>
+              <w:ind w:left="702"/>
+              <w:rPr>
+                <w:rFonts w:ascii="Consolas" w:hAnsi="Consolas"/>
+                <w:sz w:val="20"/>
+                <w:szCs w:val="20"/>
+              </w:rPr>
+            </w:pPr>
+          </w:p>
+          <w:p>
+            <w:pPr>
+              <w:spacing w:line="276" w:lineRule="auto"/>
+              <w:ind w:left="702"/>
+              <w:rPr>
+                <w:rFonts w:ascii="Consolas" w:hAnsi="Consolas"/>
+                <w:sz w:val="20"/>
+                <w:szCs w:val="20"/>
+              </w:rPr>
+            </w:pPr>
+            <w:r>
+              <w:rPr>
+                <w:rFonts w:ascii="Consolas" w:hAnsi="Consolas"/>
+                <w:sz w:val="20"/>
+                <w:szCs w:val="20"/>
+              </w:rPr>
+              <w:t>def factorial(x):</w:t>
+            </w:r>
+          </w:p>
+          <w:p>
+            <w:pPr>
+              <w:spacing w:line="276" w:lineRule="auto"/>
+              <w:ind w:left="702"/>
+              <w:rPr>
+                <w:rFonts w:ascii="Consolas" w:hAnsi="Consolas"/>
+                <w:sz w:val="20"/>
+                <w:szCs w:val="20"/>
+              </w:rPr>
+            </w:pPr>
+            <w:r>
+              <w:rPr>
+                <w:rFonts w:ascii="Consolas" w:hAnsi="Consolas"/>
+                <w:sz w:val="20"/>
+                <w:szCs w:val="20"/>
+              </w:rPr>
+              <w:t xml:space="preserve">    if x == 0 or x == 1:</w:t>
+            </w:r>
+          </w:p>
+          <w:p>
+            <w:pPr>
+              <w:spacing w:line="276" w:lineRule="auto"/>
+              <w:ind w:left="702"/>
+              <w:rPr>
+                <w:rFonts w:ascii="Consolas" w:hAnsi="Consolas"/>
+                <w:sz w:val="20"/>
+                <w:szCs w:val="20"/>
+              </w:rPr>
+            </w:pPr>
+            <w:r>
+              <w:rPr>
+                <w:rFonts w:ascii="Consolas" w:hAnsi="Consolas"/>
+                <w:sz w:val="20"/>
+                <w:szCs w:val="20"/>
+              </w:rPr>
+              <w:t xml:space="preserve">        return 1</w:t>
+            </w:r>
+          </w:p>
+          <w:p>
+            <w:pPr>
+              <w:spacing w:line="276" w:lineRule="auto"/>
+              <w:ind w:left="702"/>
+              <w:rPr>
+                <w:rFonts w:ascii="Consolas" w:hAnsi="Consolas"/>
+                <w:sz w:val="20"/>
+                <w:szCs w:val="20"/>
+              </w:rPr>
+            </w:pPr>
+            <w:r>
+              <w:rPr>
+                <w:rFonts w:ascii="Consolas" w:hAnsi="Consolas"/>
+                <w:sz w:val="20"/>
+                <w:szCs w:val="20"/>
+              </w:rPr>
+              <w:t xml:space="preserve">    else:</w:t>
+            </w:r>
+          </w:p>
+          <w:p>
+            <w:pPr>
+              <w:spacing w:line="276" w:lineRule="auto"/>
+              <w:ind w:left="702"/>
+              <w:rPr>
+                <w:rFonts w:ascii="Consolas" w:hAnsi="Consolas"/>
+                <w:sz w:val="20"/>
+                <w:szCs w:val="20"/>
+              </w:rPr>
+            </w:pPr>
+            <w:r>
+              <w:rPr>
+                <w:rFonts w:ascii="Consolas" w:hAnsi="Consolas"/>
+                <w:sz w:val="20"/>
+                <w:szCs w:val="20"/>
+              </w:rPr>
+              <w:t xml:space="preserve">        return (x * factorial(x-1))</w:t>
+            </w:r>
+          </w:p>
+          <w:p>
+            <w:pPr>
+              <w:spacing w:line="276" w:lineRule="auto"/>
+              <w:ind w:left="702"/>
+              <w:rPr>
+                <w:rFonts w:ascii="Consolas" w:hAnsi="Consolas"/>
+                <w:sz w:val="20"/>
+                <w:szCs w:val="20"/>
+              </w:rPr>
+            </w:pPr>
+          </w:p>
+          <w:p>
+            <w:pPr>
+              <w:spacing w:line="276" w:lineRule="auto"/>
+              <w:ind w:left="702"/>
+              <w:rPr>
+                <w:rFonts w:ascii="Consolas" w:hAnsi="Consolas"/>
+                <w:sz w:val="20"/>
+                <w:szCs w:val="20"/>
+              </w:rPr>
+            </w:pPr>
+            <w:r>
+              <w:rPr>
+                <w:rFonts w:ascii="Consolas" w:hAnsi="Consolas"/>
+                <w:sz w:val="20"/>
+                <w:szCs w:val="20"/>
+              </w:rPr>
+              <w:t>value = int(input("Upto? "))</w:t>
+            </w:r>
+          </w:p>
+          <w:p>
+            <w:pPr>
+              <w:spacing w:line="276" w:lineRule="auto"/>
+              <w:ind w:left="702"/>
+              <w:rPr>
+                <w:rFonts w:ascii="Consolas" w:hAnsi="Consolas"/>
+                <w:sz w:val="20"/>
+                <w:szCs w:val="20"/>
+              </w:rPr>
+            </w:pPr>
+            <w:r>
+              <w:rPr>
+                <w:rFonts w:ascii="Consolas" w:hAnsi="Consolas"/>
+                <w:sz w:val="20"/>
+                <w:szCs w:val="20"/>
+              </w:rPr>
+              <w:t>print(factorial(value))</w:t>
+            </w:r>
+          </w:p>
+          <w:p>
+            <w:pPr>
+              <w:spacing w:after="160" w:line="276" w:lineRule="auto"/>
+              <w:ind w:left="702"/>
+              <w:rPr>
+                <w:rFonts w:ascii="Consolas" w:hAnsi="Consolas"/>
+                <w:sz w:val="20"/>
+                <w:szCs w:val="20"/>
+              </w:rPr>
+            </w:pPr>
+          </w:p>
+        </w:tc>
+      </w:tr>
+      <w:tr>
+        <w:tc>
+          <w:tcPr>
+            <w:tcW w:w="9350" w:type="dxa"/>
+          </w:tcPr>
+          <w:p>
+            <w:pPr>
+              <w:spacing w:after="160" w:line="259" w:lineRule="auto"/>
+            </w:pPr>
+            <w:r>
+              <w:rPr>
+                <w:rFonts w:ascii="Montserrat" w:hAnsi="Montserrat"/>
+                <w:b/>
+              </w:rPr>
+              <w:t>Output</w:t>
+            </w:r>
+            <w:r>
+              <w:t xml:space="preserve">: </w:t>
+            </w:r>
+          </w:p>
+          <w:p>
+            <w:pPr>
+              <w:spacing w:after="160" w:line="259" w:lineRule="auto"/>
+            </w:pPr>
+            <w:r>
+              <w:rPr>
+                <w:noProof/>
+              </w:rPr>
+              <w:drawing>
+                <wp:inline distT="0" distB="0" distL="0" distR="0" wp14:anchorId="505DD298" wp14:editId="3A64F493">
+                  <wp:extent cx="4765189" cy="2581143"/>
+                  <wp:effectExtent l="0" t="0" r="0" b="0"/>
+                  <wp:docPr id="29" name="Picture 29"/>
+                  <wp:cNvGraphicFramePr>
+                    <a:graphicFrameLocks xmlns:a="http://schemas.openxmlformats.org/drawingml/2006/main" noChangeAspect="1"/>
+                  </wp:cNvGraphicFramePr>
+                  <a:graphic xmlns:a="http://schemas.openxmlformats.org/drawingml/2006/main">
+                    <a:graphicData uri="http://schemas.openxmlformats.org/drawingml/2006/picture">
+                      <pic:pic xmlns:pic="http://schemas.openxmlformats.org/drawingml/2006/picture">
+                        <pic:nvPicPr>
+                          <pic:cNvPr id="25" name="Practical-18.PNG"/>
+                          <pic:cNvPicPr/>
+                        </pic:nvPicPr>
+                        <pic:blipFill>
+                          <a:blip r:embed="rId28">
+                            <a:extLst>
+                              <a:ext uri="{28A0092B-C50C-407E-A947-70E740481C1C}">
+                                <a14:useLocalDpi xmlns:a14="http://schemas.microsoft.com/office/drawing/2010/main" val="0"/>
+                              </a:ext>
+                            </a:extLst>
+                          </a:blip>
+                          <a:stretch>
+                            <a:fillRect/>
+                          </a:stretch>
+                        </pic:blipFill>
+                        <pic:spPr>
+                          <a:xfrm>
+                            <a:off x="0" y="0"/>
+                            <a:ext cx="4765189" cy="2581143"/>
+                          </a:xfrm>
+                          <a:prstGeom prst="rect">
+                            <a:avLst/>
+                          </a:prstGeom>
+                        </pic:spPr>
+                      </pic:pic>
+                    </a:graphicData>
+                  </a:graphic>
+                </wp:inline>
+              </w:drawing>
+            </w:r>
+          </w:p>
+        </w:tc>
+      </w:tr>
+      <w:tr>
+        <w:tc>
+          <w:tcPr>
+            <w:tcW w:w="9350" w:type="dxa"/>
+          </w:tcPr>
+          <w:p>
+            <w:pPr>
+              <w:spacing w:after="160" w:line="259" w:lineRule="auto"/>
+              <w:rPr>
+                <w:rFonts w:ascii="Montserrat" w:hAnsi="Montserrat"/>
+                <w:b/>
+              </w:rPr>
+            </w:pPr>
+          </w:p>
+        </w:tc>
+      </w:tr>
+    </w:tbl>
+    <w:p/>
+    <w:p>
+      <w:r>
+        <w:br w:type="page"/>
+      </w:r>
+    </w:p>
+    <w:tbl>
+      <w:tblPr>
+        <w:tblStyle w:val="TableGrid"/>
+        <w:tblW w:w="0" w:type="auto"/>
+        <w:tblBorders>
+          <w:top w:val="none" w:sz="0" w:space="0" w:color="auto"/>
+          <w:left w:val="none" w:sz="0" w:space="0" w:color="auto"/>
+          <w:bottom w:val="none" w:sz="0" w:space="0" w:color="auto"/>
+          <w:right w:val="none" w:sz="0" w:space="0" w:color="auto"/>
+          <w:insideH w:val="none" w:sz="0" w:space="0" w:color="auto"/>
+          <w:insideV w:val="none" w:sz="0" w:space="0" w:color="auto"/>
+        </w:tblBorders>
+        <w:tblLook w:val="04A0" w:firstRow="1" w:lastRow="0" w:firstColumn="1" w:lastColumn="0" w:noHBand="0" w:noVBand="1"/>
+      </w:tblPr>
+      <w:tblGrid>
+        <w:gridCol w:w="9350"/>
+      </w:tblGrid>
+      <w:tr>
+        <w:tc>
+          <w:tcPr>
+            <w:tcW w:w="9350" w:type="dxa"/>
+          </w:tcPr>
+          <w:p>
+            <w:pPr>
+              <w:spacing w:after="160" w:line="360" w:lineRule="auto"/>
+              <w:jc w:val="center"/>
+              <w:rPr>
+                <w:rFonts w:ascii="Montserrat" w:hAnsi="Montserrat"/>
+                <w:b/>
+              </w:rPr>
+            </w:pPr>
+            <w:r>
+              <w:rPr>
+                <w:rFonts w:ascii="Montserrat" w:hAnsi="Montserrat"/>
+                <w:b/>
+                <w:sz w:val="24"/>
+              </w:rPr>
+              <w:lastRenderedPageBreak/>
+              <w:t xml:space="preserve">Practical </w:t>
+            </w:r>
+            <w:r>
+              <w:rPr>
+                <w:rFonts w:ascii="Montserrat" w:hAnsi="Montserrat"/>
+                <w:b/>
+                <w:sz w:val="24"/>
+              </w:rPr>
+              <w:t>31</w:t>
+            </w:r>
+            <w:r>
+              <w:rPr>
+                <w:rFonts w:ascii="Montserrat" w:hAnsi="Montserrat"/>
+                <w:b/>
+                <w:sz w:val="24"/>
+              </w:rPr>
+              <w:t xml:space="preserve">: Python program to </w:t>
+            </w:r>
+            <w:r>
+              <w:rPr>
+                <w:rFonts w:ascii="Montserrat" w:hAnsi="Montserrat"/>
+                <w:b/>
+                <w:sz w:val="24"/>
+              </w:rPr>
+              <w:t>display different patterns</w:t>
+            </w:r>
+          </w:p>
+        </w:tc>
+      </w:tr>
+      <w:tr>
+        <w:tc>
+          <w:tcPr>
+            <w:tcW w:w="9350" w:type="dxa"/>
+          </w:tcPr>
+          <w:p>
+            <w:pPr>
+              <w:spacing w:after="160" w:line="259" w:lineRule="auto"/>
+              <w:rPr>
+                <w:rFonts w:ascii="Montserrat" w:hAnsi="Montserrat"/>
+                <w:b/>
+              </w:rPr>
+            </w:pPr>
+            <w:r>
+              <w:rPr>
+                <w:rFonts w:ascii="Montserrat" w:hAnsi="Montserrat"/>
+                <w:b/>
+              </w:rPr>
+              <w:t>Code:</w:t>
+            </w:r>
+          </w:p>
+          <w:p>
+            <w:pPr>
+              <w:spacing w:line="276" w:lineRule="auto"/>
+              <w:ind w:left="702"/>
+              <w:rPr>
+                <w:rFonts w:ascii="Consolas" w:hAnsi="Consolas"/>
+                <w:sz w:val="20"/>
+                <w:szCs w:val="20"/>
+              </w:rPr>
+            </w:pPr>
+            <w:r>
+              <w:rPr>
+                <w:rFonts w:ascii="Consolas" w:hAnsi="Consolas"/>
+                <w:sz w:val="20"/>
+                <w:szCs w:val="20"/>
+              </w:rPr>
+              <w:t>#Practical 31: Patterns in python</w:t>
+            </w:r>
+          </w:p>
+          <w:p>
+            <w:pPr>
+              <w:spacing w:line="276" w:lineRule="auto"/>
+              <w:ind w:left="702"/>
+              <w:rPr>
+                <w:rFonts w:ascii="Consolas" w:hAnsi="Consolas"/>
+                <w:sz w:val="20"/>
+                <w:szCs w:val="20"/>
+              </w:rPr>
+            </w:pPr>
+          </w:p>
+          <w:p>
+            <w:pPr>
+              <w:spacing w:line="276" w:lineRule="auto"/>
+              <w:ind w:left="702"/>
+              <w:rPr>
+                <w:rFonts w:ascii="Consolas" w:hAnsi="Consolas"/>
+                <w:sz w:val="20"/>
+                <w:szCs w:val="20"/>
+              </w:rPr>
+            </w:pPr>
+            <w:r>
+              <w:rPr>
+                <w:rFonts w:ascii="Consolas" w:hAnsi="Consolas"/>
+                <w:sz w:val="20"/>
+                <w:szCs w:val="20"/>
+              </w:rPr>
+              <w:t>def triangle(_depth, _type):</w:t>
+            </w:r>
+          </w:p>
+          <w:p>
+            <w:pPr>
+              <w:spacing w:line="276" w:lineRule="auto"/>
+              <w:ind w:left="702"/>
+              <w:rPr>
+                <w:rFonts w:ascii="Consolas" w:hAnsi="Consolas"/>
+                <w:sz w:val="20"/>
+                <w:szCs w:val="20"/>
+              </w:rPr>
+            </w:pPr>
+            <w:r>
+              <w:rPr>
+                <w:rFonts w:ascii="Consolas" w:hAnsi="Consolas"/>
+                <w:sz w:val="20"/>
+                <w:szCs w:val="20"/>
+              </w:rPr>
+              <w:t xml:space="preserve">        k = 2 * _depth - 2</w:t>
+            </w:r>
+          </w:p>
+          <w:p>
+            <w:pPr>
+              <w:spacing w:line="276" w:lineRule="auto"/>
+              <w:ind w:left="702"/>
+              <w:rPr>
+                <w:rFonts w:ascii="Consolas" w:hAnsi="Consolas"/>
+                <w:sz w:val="20"/>
+                <w:szCs w:val="20"/>
+              </w:rPr>
+            </w:pPr>
+            <w:r>
+              <w:rPr>
+                <w:rFonts w:ascii="Consolas" w:hAnsi="Consolas"/>
+                <w:sz w:val="20"/>
+                <w:szCs w:val="20"/>
+              </w:rPr>
+              <w:t xml:space="preserve">        for i in range(0, _depth):</w:t>
+            </w:r>
+          </w:p>
+          <w:p>
+            <w:pPr>
+              <w:spacing w:line="276" w:lineRule="auto"/>
+              <w:ind w:left="702"/>
+              <w:rPr>
+                <w:rFonts w:ascii="Consolas" w:hAnsi="Consolas"/>
+                <w:sz w:val="20"/>
+                <w:szCs w:val="20"/>
+              </w:rPr>
+            </w:pPr>
+            <w:r>
+              <w:rPr>
+                <w:rFonts w:ascii="Consolas" w:hAnsi="Consolas"/>
+                <w:sz w:val="20"/>
+                <w:szCs w:val="20"/>
+              </w:rPr>
+              <w:t xml:space="preserve">            for j in range(0, k):</w:t>
+            </w:r>
+          </w:p>
+          <w:p>
+            <w:pPr>
+              <w:spacing w:line="276" w:lineRule="auto"/>
+              <w:ind w:left="702"/>
+              <w:rPr>
+                <w:rFonts w:ascii="Consolas" w:hAnsi="Consolas"/>
+                <w:sz w:val="20"/>
+                <w:szCs w:val="20"/>
+              </w:rPr>
+            </w:pPr>
+            <w:r>
+              <w:rPr>
+                <w:rFonts w:ascii="Consolas" w:hAnsi="Consolas"/>
+                <w:sz w:val="20"/>
+                <w:szCs w:val="20"/>
+              </w:rPr>
+              <w:t xml:space="preserve">                print(end=" ")</w:t>
+            </w:r>
+          </w:p>
+          <w:p>
+            <w:pPr>
+              <w:spacing w:line="276" w:lineRule="auto"/>
+              <w:ind w:left="702"/>
+              <w:rPr>
+                <w:rFonts w:ascii="Consolas" w:hAnsi="Consolas"/>
+                <w:sz w:val="20"/>
+                <w:szCs w:val="20"/>
+              </w:rPr>
+            </w:pPr>
+            <w:r>
+              <w:rPr>
+                <w:rFonts w:ascii="Consolas" w:hAnsi="Consolas"/>
+                <w:sz w:val="20"/>
+                <w:szCs w:val="20"/>
+              </w:rPr>
+              <w:t xml:space="preserve">            k = k - 1</w:t>
+            </w:r>
+          </w:p>
+          <w:p>
+            <w:pPr>
+              <w:spacing w:line="276" w:lineRule="auto"/>
+              <w:ind w:left="702"/>
+              <w:rPr>
+                <w:rFonts w:ascii="Consolas" w:hAnsi="Consolas"/>
+                <w:sz w:val="20"/>
+                <w:szCs w:val="20"/>
+              </w:rPr>
+            </w:pPr>
+            <w:r>
+              <w:rPr>
+                <w:rFonts w:ascii="Consolas" w:hAnsi="Consolas"/>
+                <w:sz w:val="20"/>
+                <w:szCs w:val="20"/>
+              </w:rPr>
+              <w:t xml:space="preserve">            for j in range(0, i+1):</w:t>
+            </w:r>
+          </w:p>
+          <w:p>
+            <w:pPr>
+              <w:spacing w:line="276" w:lineRule="auto"/>
+              <w:ind w:left="702"/>
+              <w:rPr>
+                <w:rFonts w:ascii="Consolas" w:hAnsi="Consolas"/>
+                <w:sz w:val="20"/>
+                <w:szCs w:val="20"/>
+              </w:rPr>
+            </w:pPr>
+            <w:r>
+              <w:rPr>
+                <w:rFonts w:ascii="Consolas" w:hAnsi="Consolas"/>
+                <w:sz w:val="20"/>
+                <w:szCs w:val="20"/>
+              </w:rPr>
+              <w:t xml:space="preserve">                print(_type, end=" ")</w:t>
+            </w:r>
+          </w:p>
+          <w:p>
+            <w:pPr>
+              <w:spacing w:line="276" w:lineRule="auto"/>
+              <w:ind w:left="702"/>
+              <w:rPr>
+                <w:rFonts w:ascii="Consolas" w:hAnsi="Consolas"/>
+                <w:sz w:val="20"/>
+                <w:szCs w:val="20"/>
+              </w:rPr>
+            </w:pPr>
+            <w:r>
+              <w:rPr>
+                <w:rFonts w:ascii="Consolas" w:hAnsi="Consolas"/>
+                <w:sz w:val="20"/>
+                <w:szCs w:val="20"/>
+              </w:rPr>
+              <w:t xml:space="preserve">            print("\r")</w:t>
+            </w:r>
+          </w:p>
+          <w:p>
+            <w:pPr>
+              <w:spacing w:line="276" w:lineRule="auto"/>
+              <w:ind w:left="702"/>
+              <w:rPr>
+                <w:rFonts w:ascii="Consolas" w:hAnsi="Consolas"/>
+                <w:sz w:val="20"/>
+                <w:szCs w:val="20"/>
+              </w:rPr>
+            </w:pPr>
+          </w:p>
+          <w:p>
+            <w:pPr>
+              <w:spacing w:line="276" w:lineRule="auto"/>
+              <w:ind w:left="702"/>
+              <w:rPr>
+                <w:rFonts w:ascii="Consolas" w:hAnsi="Consolas"/>
+                <w:sz w:val="20"/>
+                <w:szCs w:val="20"/>
+              </w:rPr>
+            </w:pPr>
+            <w:r>
+              <w:rPr>
+                <w:rFonts w:ascii="Consolas" w:hAnsi="Consolas"/>
+                <w:sz w:val="20"/>
+                <w:szCs w:val="20"/>
+              </w:rPr>
+              <w:t>def rightTriangle(_depth, _type):</w:t>
+            </w:r>
+          </w:p>
+          <w:p>
+            <w:pPr>
+              <w:spacing w:line="276" w:lineRule="auto"/>
+              <w:ind w:left="702"/>
+              <w:rPr>
+                <w:rFonts w:ascii="Consolas" w:hAnsi="Consolas"/>
+                <w:sz w:val="20"/>
+                <w:szCs w:val="20"/>
+              </w:rPr>
+            </w:pPr>
+            <w:r>
+              <w:rPr>
+                <w:rFonts w:ascii="Consolas" w:hAnsi="Consolas"/>
+                <w:sz w:val="20"/>
+                <w:szCs w:val="20"/>
+              </w:rPr>
+              <w:t xml:space="preserve">    for i in range(0, _depth):</w:t>
+            </w:r>
+          </w:p>
+          <w:p>
+            <w:pPr>
+              <w:spacing w:line="276" w:lineRule="auto"/>
+              <w:ind w:left="702"/>
+              <w:rPr>
+                <w:rFonts w:ascii="Consolas" w:hAnsi="Consolas"/>
+                <w:sz w:val="20"/>
+                <w:szCs w:val="20"/>
+              </w:rPr>
+            </w:pPr>
+            <w:r>
+              <w:rPr>
+                <w:rFonts w:ascii="Consolas" w:hAnsi="Consolas"/>
+                <w:sz w:val="20"/>
+                <w:szCs w:val="20"/>
+              </w:rPr>
+              <w:t xml:space="preserve">        for j in range(0, i+1):</w:t>
+            </w:r>
+          </w:p>
+          <w:p>
+            <w:pPr>
+              <w:spacing w:line="276" w:lineRule="auto"/>
+              <w:ind w:left="702"/>
+              <w:rPr>
+                <w:rFonts w:ascii="Consolas" w:hAnsi="Consolas"/>
+                <w:sz w:val="20"/>
+                <w:szCs w:val="20"/>
+              </w:rPr>
+            </w:pPr>
+            <w:r>
+              <w:rPr>
+                <w:rFonts w:ascii="Consolas" w:hAnsi="Consolas"/>
+                <w:sz w:val="20"/>
+                <w:szCs w:val="20"/>
+              </w:rPr>
+              <w:t xml:space="preserve">            print(_type, end=" ")</w:t>
+            </w:r>
+          </w:p>
+          <w:p>
+            <w:pPr>
+              <w:spacing w:line="276" w:lineRule="auto"/>
+              <w:ind w:left="702"/>
+              <w:rPr>
+                <w:rFonts w:ascii="Consolas" w:hAnsi="Consolas"/>
+                <w:sz w:val="20"/>
+                <w:szCs w:val="20"/>
+              </w:rPr>
+            </w:pPr>
+            <w:r>
+              <w:rPr>
+                <w:rFonts w:ascii="Consolas" w:hAnsi="Consolas"/>
+                <w:sz w:val="20"/>
+                <w:szCs w:val="20"/>
+              </w:rPr>
+              <w:t xml:space="preserve">        print("\r")</w:t>
+            </w:r>
+          </w:p>
+          <w:p>
+            <w:pPr>
+              <w:spacing w:line="276" w:lineRule="auto"/>
+              <w:ind w:left="702"/>
+              <w:rPr>
+                <w:rFonts w:ascii="Consolas" w:hAnsi="Consolas"/>
+                <w:sz w:val="20"/>
+                <w:szCs w:val="20"/>
+              </w:rPr>
+            </w:pPr>
+          </w:p>
+          <w:p>
+            <w:pPr>
+              <w:spacing w:line="276" w:lineRule="auto"/>
+              <w:ind w:left="702"/>
+              <w:rPr>
+                <w:rFonts w:ascii="Consolas" w:hAnsi="Consolas"/>
+                <w:sz w:val="20"/>
+                <w:szCs w:val="20"/>
+              </w:rPr>
+            </w:pPr>
+            <w:r>
+              <w:rPr>
+                <w:rFonts w:ascii="Consolas" w:hAnsi="Consolas"/>
+                <w:sz w:val="20"/>
+                <w:szCs w:val="20"/>
+              </w:rPr>
+              <w:t>def leftTriangle(_depth, _type):</w:t>
+            </w:r>
+          </w:p>
+          <w:p>
+            <w:pPr>
+              <w:spacing w:line="276" w:lineRule="auto"/>
+              <w:ind w:left="702"/>
+              <w:rPr>
+                <w:rFonts w:ascii="Consolas" w:hAnsi="Consolas"/>
+                <w:sz w:val="20"/>
+                <w:szCs w:val="20"/>
+              </w:rPr>
+            </w:pPr>
+            <w:r>
+              <w:rPr>
+                <w:rFonts w:ascii="Consolas" w:hAnsi="Consolas"/>
+                <w:sz w:val="20"/>
+                <w:szCs w:val="20"/>
+              </w:rPr>
+              <w:t xml:space="preserve">    k = 2 * _depth - 2</w:t>
+            </w:r>
+          </w:p>
+          <w:p>
+            <w:pPr>
+              <w:spacing w:line="276" w:lineRule="auto"/>
+              <w:ind w:left="702"/>
+              <w:rPr>
+                <w:rFonts w:ascii="Consolas" w:hAnsi="Consolas"/>
+                <w:sz w:val="20"/>
+                <w:szCs w:val="20"/>
+              </w:rPr>
+            </w:pPr>
+            <w:r>
+              <w:rPr>
+                <w:rFonts w:ascii="Consolas" w:hAnsi="Consolas"/>
+                <w:sz w:val="20"/>
+                <w:szCs w:val="20"/>
+              </w:rPr>
+              <w:t xml:space="preserve">    for i in range(0, _depth):</w:t>
+            </w:r>
+          </w:p>
+          <w:p>
+            <w:pPr>
+              <w:spacing w:line="276" w:lineRule="auto"/>
+              <w:ind w:left="702"/>
+              <w:rPr>
+                <w:rFonts w:ascii="Consolas" w:hAnsi="Consolas"/>
+                <w:sz w:val="20"/>
+                <w:szCs w:val="20"/>
+              </w:rPr>
+            </w:pPr>
+            <w:r>
+              <w:rPr>
+                <w:rFonts w:ascii="Consolas" w:hAnsi="Consolas"/>
+                <w:sz w:val="20"/>
+                <w:szCs w:val="20"/>
+              </w:rPr>
+              <w:t xml:space="preserve">        for j in range(0, k):</w:t>
+            </w:r>
+          </w:p>
+          <w:p>
+            <w:pPr>
+              <w:spacing w:line="276" w:lineRule="auto"/>
+              <w:ind w:left="702"/>
+              <w:rPr>
+                <w:rFonts w:ascii="Consolas" w:hAnsi="Consolas"/>
+                <w:sz w:val="20"/>
+                <w:szCs w:val="20"/>
+              </w:rPr>
+            </w:pPr>
+            <w:r>
+              <w:rPr>
+                <w:rFonts w:ascii="Consolas" w:hAnsi="Consolas"/>
+                <w:sz w:val="20"/>
+                <w:szCs w:val="20"/>
+              </w:rPr>
+              <w:t xml:space="preserve">            print(end=" ")</w:t>
+            </w:r>
+          </w:p>
+          <w:p>
+            <w:pPr>
+              <w:spacing w:line="276" w:lineRule="auto"/>
+              <w:ind w:left="702"/>
+              <w:rPr>
+                <w:rFonts w:ascii="Consolas" w:hAnsi="Consolas"/>
+                <w:sz w:val="20"/>
+                <w:szCs w:val="20"/>
+              </w:rPr>
+            </w:pPr>
+            <w:r>
+              <w:rPr>
+                <w:rFonts w:ascii="Consolas" w:hAnsi="Consolas"/>
+                <w:sz w:val="20"/>
+                <w:szCs w:val="20"/>
+              </w:rPr>
+              <w:t xml:space="preserve">        k = k - 2</w:t>
+            </w:r>
+          </w:p>
+          <w:p>
+            <w:pPr>
+              <w:spacing w:line="276" w:lineRule="auto"/>
+              <w:ind w:left="702"/>
+              <w:rPr>
+                <w:rFonts w:ascii="Consolas" w:hAnsi="Consolas"/>
+                <w:sz w:val="20"/>
+                <w:szCs w:val="20"/>
+              </w:rPr>
+            </w:pPr>
+            <w:r>
+              <w:rPr>
+                <w:rFonts w:ascii="Consolas" w:hAnsi="Consolas"/>
+                <w:sz w:val="20"/>
+                <w:szCs w:val="20"/>
+              </w:rPr>
+              <w:t xml:space="preserve">        for j in range(0, i+1):</w:t>
+            </w:r>
+          </w:p>
+          <w:p>
+            <w:pPr>
+              <w:spacing w:line="276" w:lineRule="auto"/>
+              <w:ind w:left="702"/>
+              <w:rPr>
+                <w:rFonts w:ascii="Consolas" w:hAnsi="Consolas"/>
+                <w:sz w:val="20"/>
+                <w:szCs w:val="20"/>
+              </w:rPr>
+            </w:pPr>
+            <w:r>
+              <w:rPr>
+                <w:rFonts w:ascii="Consolas" w:hAnsi="Consolas"/>
+                <w:sz w:val="20"/>
+                <w:szCs w:val="20"/>
+              </w:rPr>
+              <w:t xml:space="preserve">            print(_type, end=" ")</w:t>
+            </w:r>
+          </w:p>
+          <w:p>
+            <w:pPr>
+              <w:spacing w:line="276" w:lineRule="auto"/>
+              <w:ind w:left="702"/>
+              <w:rPr>
+                <w:rFonts w:ascii="Consolas" w:hAnsi="Consolas"/>
+                <w:sz w:val="20"/>
+                <w:szCs w:val="20"/>
+              </w:rPr>
+            </w:pPr>
+            <w:r>
+              <w:rPr>
+                <w:rFonts w:ascii="Consolas" w:hAnsi="Consolas"/>
+                <w:sz w:val="20"/>
+                <w:szCs w:val="20"/>
+              </w:rPr>
+              <w:t xml:space="preserve">        print("\r")</w:t>
+            </w:r>
+          </w:p>
+          <w:p>
+            <w:pPr>
+              <w:spacing w:line="276" w:lineRule="auto"/>
+              <w:ind w:left="702"/>
+              <w:rPr>
+                <w:rFonts w:ascii="Consolas" w:hAnsi="Consolas"/>
+                <w:sz w:val="20"/>
+                <w:szCs w:val="20"/>
+              </w:rPr>
+            </w:pPr>
+          </w:p>
+          <w:p>
+            <w:pPr>
+              <w:spacing w:line="276" w:lineRule="auto"/>
+              <w:ind w:left="702"/>
+              <w:rPr>
+                <w:rFonts w:ascii="Consolas" w:hAnsi="Consolas"/>
+                <w:sz w:val="20"/>
+                <w:szCs w:val="20"/>
+              </w:rPr>
+            </w:pPr>
+            <w:r>
+              <w:rPr>
+                <w:rFonts w:ascii="Consolas" w:hAnsi="Consolas"/>
+                <w:sz w:val="20"/>
+                <w:szCs w:val="20"/>
+              </w:rPr>
+              <w:t>_choice = int(input(</w:t>
+            </w:r>
+          </w:p>
+          <w:p>
+            <w:pPr>
+              <w:spacing w:line="276" w:lineRule="auto"/>
+              <w:ind w:left="702"/>
+              <w:rPr>
+                <w:rFonts w:ascii="Consolas" w:hAnsi="Consolas"/>
+                <w:sz w:val="20"/>
+                <w:szCs w:val="20"/>
+              </w:rPr>
+            </w:pPr>
+            <w:r>
+              <w:rPr>
+                <w:rFonts w:ascii="Consolas" w:hAnsi="Consolas"/>
+                <w:sz w:val="20"/>
+                <w:szCs w:val="20"/>
+              </w:rPr>
+              <w:t xml:space="preserve">    "1. Triangle \n2.Right-angle triangle - right \n3.Right-angle triangle - left\n"))</w:t>
+            </w:r>
+          </w:p>
+          <w:p>
+            <w:pPr>
+              <w:spacing w:line="276" w:lineRule="auto"/>
+              <w:ind w:left="702"/>
+              <w:rPr>
+                <w:rFonts w:ascii="Consolas" w:hAnsi="Consolas"/>
+                <w:sz w:val="20"/>
+                <w:szCs w:val="20"/>
+              </w:rPr>
+            </w:pPr>
+            <w:r>
+              <w:rPr>
+                <w:rFonts w:ascii="Consolas" w:hAnsi="Consolas"/>
+                <w:sz w:val="20"/>
+                <w:szCs w:val="20"/>
+              </w:rPr>
+              <w:t>_depth = int(input("Enter depth: "))</w:t>
+            </w:r>
+          </w:p>
+          <w:p>
+            <w:pPr>
+              <w:spacing w:line="276" w:lineRule="auto"/>
+              <w:ind w:left="702"/>
+              <w:rPr>
+                <w:rFonts w:ascii="Consolas" w:hAnsi="Consolas"/>
+                <w:sz w:val="20"/>
+                <w:szCs w:val="20"/>
+              </w:rPr>
+            </w:pPr>
+            <w:r>
+              <w:rPr>
+                <w:rFonts w:ascii="Consolas" w:hAnsi="Consolas"/>
+                <w:sz w:val="20"/>
+                <w:szCs w:val="20"/>
+              </w:rPr>
+              <w:t>_type = input("pattern character: ")</w:t>
+            </w:r>
+          </w:p>
+          <w:p>
+            <w:pPr>
+              <w:spacing w:line="276" w:lineRule="auto"/>
+              <w:ind w:left="702"/>
+              <w:rPr>
+                <w:rFonts w:ascii="Consolas" w:hAnsi="Consolas"/>
+                <w:sz w:val="20"/>
+                <w:szCs w:val="20"/>
+              </w:rPr>
+            </w:pPr>
+          </w:p>
+          <w:p>
+            <w:pPr>
+              <w:spacing w:line="276" w:lineRule="auto"/>
+              <w:ind w:left="702"/>
+              <w:rPr>
+                <w:rFonts w:ascii="Consolas" w:hAnsi="Consolas"/>
+                <w:sz w:val="20"/>
+                <w:szCs w:val="20"/>
+              </w:rPr>
+            </w:pPr>
+            <w:r>
+              <w:rPr>
+                <w:rFonts w:ascii="Consolas" w:hAnsi="Consolas"/>
+                <w:sz w:val="20"/>
+                <w:szCs w:val="20"/>
+              </w:rPr>
+              <w:t>if _choice == 1:</w:t>
+            </w:r>
+          </w:p>
+          <w:p>
+            <w:pPr>
+              <w:spacing w:line="276" w:lineRule="auto"/>
+              <w:ind w:left="702"/>
+              <w:rPr>
+                <w:rFonts w:ascii="Consolas" w:hAnsi="Consolas"/>
+                <w:sz w:val="20"/>
+                <w:szCs w:val="20"/>
+              </w:rPr>
+            </w:pPr>
+            <w:r>
+              <w:rPr>
+                <w:rFonts w:ascii="Consolas" w:hAnsi="Consolas"/>
+                <w:sz w:val="20"/>
+                <w:szCs w:val="20"/>
+              </w:rPr>
+              <w:t xml:space="preserve">    triangle(_depth, _type)</w:t>
+            </w:r>
+          </w:p>
+          <w:p>
+            <w:pPr>
+              <w:spacing w:line="276" w:lineRule="auto"/>
+              <w:ind w:left="702"/>
+              <w:rPr>
+                <w:rFonts w:ascii="Consolas" w:hAnsi="Consolas"/>
+                <w:sz w:val="20"/>
+                <w:szCs w:val="20"/>
+              </w:rPr>
+            </w:pPr>
+            <w:r>
+              <w:rPr>
+                <w:rFonts w:ascii="Consolas" w:hAnsi="Consolas"/>
+                <w:sz w:val="20"/>
+                <w:szCs w:val="20"/>
+              </w:rPr>
+              <w:t>elif _choice == 2:</w:t>
+            </w:r>
+          </w:p>
+          <w:p>
+            <w:pPr>
+              <w:spacing w:line="276" w:lineRule="auto"/>
+              <w:ind w:left="702"/>
+              <w:rPr>
+                <w:rFonts w:ascii="Consolas" w:hAnsi="Consolas"/>
+                <w:sz w:val="20"/>
+                <w:szCs w:val="20"/>
+              </w:rPr>
+            </w:pPr>
+            <w:r>
+              <w:rPr>
+                <w:rFonts w:ascii="Consolas" w:hAnsi="Consolas"/>
+                <w:sz w:val="20"/>
+                <w:szCs w:val="20"/>
+              </w:rPr>
+              <w:t xml:space="preserve">    rightTriangle(_depth, _type)</w:t>
+            </w:r>
+          </w:p>
+          <w:p>
+            <w:pPr>
+              <w:spacing w:line="276" w:lineRule="auto"/>
+              <w:ind w:left="702"/>
+              <w:rPr>
+                <w:rFonts w:ascii="Consolas" w:hAnsi="Consolas"/>
+                <w:sz w:val="20"/>
+                <w:szCs w:val="20"/>
+              </w:rPr>
+            </w:pPr>
+            <w:r>
+              <w:rPr>
+                <w:rFonts w:ascii="Consolas" w:hAnsi="Consolas"/>
+                <w:sz w:val="20"/>
+                <w:szCs w:val="20"/>
+              </w:rPr>
+              <w:t>else:</w:t>
+            </w:r>
+          </w:p>
+          <w:p>
+            <w:pPr>
+              <w:spacing w:after="160" w:line="276" w:lineRule="auto"/>
+              <w:ind w:left="702"/>
+              <w:rPr>
+                <w:rFonts w:ascii="Consolas" w:hAnsi="Consolas"/>
+                <w:sz w:val="20"/>
+                <w:szCs w:val="20"/>
+              </w:rPr>
+            </w:pPr>
+            <w:r>
+              <w:rPr>
+                <w:rFonts w:ascii="Consolas" w:hAnsi="Consolas"/>
+                <w:sz w:val="20"/>
+                <w:szCs w:val="20"/>
+              </w:rPr>
+              <w:t xml:space="preserve">    leftTriangle(_depth, _type)</w:t>
+            </w:r>
+          </w:p>
+        </w:tc>
+      </w:tr>
+      <w:tr>
+        <w:tc>
+          <w:tcPr>
+            <w:tcW w:w="9350" w:type="dxa"/>
+          </w:tcPr>
+          <w:p>
+            <w:pPr>
+              <w:spacing w:after="160" w:line="259" w:lineRule="auto"/>
+              <w:rPr>
+                <w:rFonts w:ascii="Montserrat" w:hAnsi="Montserrat"/>
+                <w:b/>
+              </w:rPr>
+            </w:pPr>
+          </w:p>
+          <w:p>
+            <w:pPr>
+              <w:spacing w:after="160" w:line="259" w:lineRule="auto"/>
+              <w:rPr>
+                <w:rFonts w:ascii="Montserrat" w:hAnsi="Montserrat"/>
+                <w:b/>
+              </w:rPr>
+            </w:pPr>
+          </w:p>
+          <w:p>
+            <w:pPr>
+              <w:spacing w:after="160" w:line="259" w:lineRule="auto"/>
+            </w:pPr>
+            <w:r>
+              <w:rPr>
+                <w:rFonts w:ascii="Montserrat" w:hAnsi="Montserrat"/>
+                <w:b/>
+              </w:rPr>
+              <w:lastRenderedPageBreak/>
+              <w:t>Output</w:t>
+            </w:r>
+            <w:r>
+              <w:t xml:space="preserve">: </w:t>
+            </w:r>
+          </w:p>
+          <w:p>
+            <w:pPr>
+              <w:spacing w:after="160" w:line="259" w:lineRule="auto"/>
+            </w:pPr>
+            <w:r>
+              <w:rPr>
+                <w:noProof/>
+              </w:rPr>
+              <w:drawing>
+                <wp:inline distT="0" distB="0" distL="0" distR="0" wp14:anchorId="505DD298" wp14:editId="3A64F493">
+                  <wp:extent cx="4946230" cy="3262579"/>
+                  <wp:effectExtent l="0" t="0" r="6985" b="0"/>
+                  <wp:docPr id="30" name="Picture 30"/>
+                  <wp:cNvGraphicFramePr>
+                    <a:graphicFrameLocks xmlns:a="http://schemas.openxmlformats.org/drawingml/2006/main" noChangeAspect="1"/>
+                  </wp:cNvGraphicFramePr>
+                  <a:graphic xmlns:a="http://schemas.openxmlformats.org/drawingml/2006/main">
+                    <a:graphicData uri="http://schemas.openxmlformats.org/drawingml/2006/picture">
+                      <pic:pic xmlns:pic="http://schemas.openxmlformats.org/drawingml/2006/picture">
+                        <pic:nvPicPr>
+                          <pic:cNvPr id="25" name="Practical-18.PNG"/>
+                          <pic:cNvPicPr/>
+                        </pic:nvPicPr>
+                        <pic:blipFill>
+                          <a:blip r:embed="rId29">
+                            <a:extLst>
+                              <a:ext uri="{28A0092B-C50C-407E-A947-70E740481C1C}">
+                                <a14:useLocalDpi xmlns:a14="http://schemas.microsoft.com/office/drawing/2010/main" val="0"/>
+                              </a:ext>
+                            </a:extLst>
+                          </a:blip>
+                          <a:stretch>
+                            <a:fillRect/>
+                          </a:stretch>
+                        </pic:blipFill>
+                        <pic:spPr>
+                          <a:xfrm>
+                            <a:off x="0" y="0"/>
+                            <a:ext cx="4954665" cy="3268143"/>
+                          </a:xfrm>
+                          <a:prstGeom prst="rect">
+                            <a:avLst/>
+                          </a:prstGeom>
+                        </pic:spPr>
+                      </pic:pic>
+                    </a:graphicData>
+                  </a:graphic>
+                </wp:inline>
+              </w:drawing>
+            </w:r>
+          </w:p>
+        </w:tc>
+      </w:tr>
+      <w:tr>
+        <w:tc>
+          <w:tcPr>
+            <w:tcW w:w="9350" w:type="dxa"/>
+          </w:tcPr>
+          <w:p>
+            <w:pPr>
+              <w:spacing w:after="160" w:line="259" w:lineRule="auto"/>
+              <w:rPr>
+                <w:rFonts w:ascii="Montserrat" w:hAnsi="Montserrat"/>
+                <w:b/>
+              </w:rPr>
+            </w:pPr>
+          </w:p>
+        </w:tc>
+      </w:tr>
+    </w:tbl>
+    <w:p/>
+    <w:p>
+      <w:r>
+        <w:br w:type="page"/>
+      </w:r>
+    </w:p>
+    <w:tbl>
+      <w:tblPr>
+        <w:tblStyle w:val="TableGrid"/>
+        <w:tblW w:w="0" w:type="auto"/>
+        <w:tblBorders>
+          <w:top w:val="none" w:sz="0" w:space="0" w:color="auto"/>
+          <w:left w:val="none" w:sz="0" w:space="0" w:color="auto"/>
+          <w:bottom w:val="none" w:sz="0" w:space="0" w:color="auto"/>
+          <w:right w:val="none" w:sz="0" w:space="0" w:color="auto"/>
+          <w:insideH w:val="none" w:sz="0" w:space="0" w:color="auto"/>
+          <w:insideV w:val="none" w:sz="0" w:space="0" w:color="auto"/>
+        </w:tblBorders>
+        <w:tblLook w:val="04A0" w:firstRow="1" w:lastRow="0" w:firstColumn="1" w:lastColumn="0" w:noHBand="0" w:noVBand="1"/>
+      </w:tblPr>
+      <w:tblGrid>
+        <w:gridCol w:w="9350"/>
+      </w:tblGrid>
+      <w:tr>
+        <w:tc>
+          <w:tcPr>
+            <w:tcW w:w="9350" w:type="dxa"/>
+          </w:tcPr>
+          <w:p>
+            <w:pPr>
+              <w:spacing w:after="160" w:line="360" w:lineRule="auto"/>
+              <w:jc w:val="center"/>
+              <w:rPr>
+                <w:rFonts w:ascii="Montserrat" w:hAnsi="Montserrat"/>
+                <w:b/>
+              </w:rPr>
+            </w:pPr>
+            <w:r>
+              <w:rPr>
+                <w:rFonts w:ascii="Montserrat" w:hAnsi="Montserrat"/>
+                <w:b/>
+                <w:sz w:val="24"/>
+              </w:rPr>
+              <w:lastRenderedPageBreak/>
+              <w:t xml:space="preserve">Practical </w:t>
+            </w:r>
+            <w:r>
+              <w:rPr>
+                <w:rFonts w:ascii="Montserrat" w:hAnsi="Montserrat"/>
+                <w:b/>
+                <w:sz w:val="24"/>
+              </w:rPr>
+              <w:t>32</w:t>
+            </w:r>
+            <w:r>
+              <w:rPr>
+                <w:rFonts w:ascii="Montserrat" w:hAnsi="Montserrat"/>
+                <w:b/>
+                <w:sz w:val="24"/>
+              </w:rPr>
+              <w:t xml:space="preserve">: Python program to </w:t>
+            </w:r>
+            <w:r>
+              <w:rPr>
+                <w:rFonts w:ascii="Montserrat" w:hAnsi="Montserrat"/>
+                <w:b/>
+                <w:sz w:val="24"/>
+              </w:rPr>
+              <w:t>check weather string is palindrome or not</w:t>
+            </w:r>
+          </w:p>
+        </w:tc>
+      </w:tr>
+      <w:tr>
+        <w:tc>
+          <w:tcPr>
+            <w:tcW w:w="9350" w:type="dxa"/>
+          </w:tcPr>
+          <w:p>
+            <w:pPr>
+              <w:spacing w:after="160" w:line="259" w:lineRule="auto"/>
+              <w:rPr>
+                <w:rFonts w:ascii="Montserrat" w:hAnsi="Montserrat"/>
+                <w:b/>
+              </w:rPr>
+            </w:pPr>
+            <w:r>
+              <w:rPr>
+                <w:rFonts w:ascii="Montserrat" w:hAnsi="Montserrat"/>
+                <w:b/>
+              </w:rPr>
+              <w:t>Code:</w:t>
+            </w:r>
+          </w:p>
+          <w:p>
+            <w:pPr>
+              <w:spacing w:line="276" w:lineRule="auto"/>
+              <w:ind w:left="702"/>
+              <w:rPr>
+                <w:rFonts w:ascii="Consolas" w:hAnsi="Consolas"/>
+                <w:sz w:val="20"/>
+                <w:szCs w:val="20"/>
+              </w:rPr>
+            </w:pPr>
+            <w:r>
+              <w:rPr>
+                <w:rFonts w:ascii="Consolas" w:hAnsi="Consolas"/>
+                <w:sz w:val="20"/>
+                <w:szCs w:val="20"/>
+              </w:rPr>
+              <w:t>#Practical 32: Check palindrome of string</w:t>
+            </w:r>
+          </w:p>
+          <w:p>
+            <w:pPr>
+              <w:spacing w:line="276" w:lineRule="auto"/>
+              <w:ind w:left="702"/>
+              <w:rPr>
+                <w:rFonts w:ascii="Consolas" w:hAnsi="Consolas"/>
+                <w:sz w:val="20"/>
+                <w:szCs w:val="20"/>
+              </w:rPr>
+            </w:pPr>
+          </w:p>
+          <w:p>
+            <w:pPr>
+              <w:spacing w:line="276" w:lineRule="auto"/>
+              <w:ind w:left="702"/>
+              <w:rPr>
+                <w:rFonts w:ascii="Consolas" w:hAnsi="Consolas"/>
+                <w:sz w:val="20"/>
+                <w:szCs w:val="20"/>
+              </w:rPr>
+            </w:pPr>
+            <w:r>
+              <w:rPr>
+                <w:rFonts w:ascii="Consolas" w:hAnsi="Consolas"/>
+                <w:sz w:val="20"/>
+                <w:szCs w:val="20"/>
+              </w:rPr>
+              <w:t>value = input("Enter string: ")</w:t>
+            </w:r>
+          </w:p>
+          <w:p>
+            <w:pPr>
+              <w:spacing w:line="276" w:lineRule="auto"/>
+              <w:ind w:left="702"/>
+              <w:rPr>
+                <w:rFonts w:ascii="Consolas" w:hAnsi="Consolas"/>
+                <w:sz w:val="20"/>
+                <w:szCs w:val="20"/>
+              </w:rPr>
+            </w:pPr>
+            <w:r>
+              <w:rPr>
+                <w:rFonts w:ascii="Consolas" w:hAnsi="Consolas"/>
+                <w:sz w:val="20"/>
+                <w:szCs w:val="20"/>
+              </w:rPr>
+              <w:t>temp = value[::-1]</w:t>
+            </w:r>
+          </w:p>
+          <w:p>
+            <w:pPr>
+              <w:spacing w:line="276" w:lineRule="auto"/>
+              <w:ind w:left="702"/>
+              <w:rPr>
+                <w:rFonts w:ascii="Consolas" w:hAnsi="Consolas"/>
+                <w:sz w:val="20"/>
+                <w:szCs w:val="20"/>
+              </w:rPr>
+            </w:pPr>
+          </w:p>
+          <w:p>
+            <w:pPr>
+              <w:spacing w:line="276" w:lineRule="auto"/>
+              <w:ind w:left="702"/>
+              <w:rPr>
+                <w:rFonts w:ascii="Consolas" w:hAnsi="Consolas"/>
+                <w:sz w:val="20"/>
+                <w:szCs w:val="20"/>
+              </w:rPr>
+            </w:pPr>
+            <w:r>
+              <w:rPr>
+                <w:rFonts w:ascii="Consolas" w:hAnsi="Consolas"/>
+                <w:sz w:val="20"/>
+                <w:szCs w:val="20"/>
+              </w:rPr>
+              <w:t>if value == temp:</w:t>
+            </w:r>
+          </w:p>
+          <w:p>
+            <w:pPr>
+              <w:spacing w:line="276" w:lineRule="auto"/>
+              <w:ind w:left="702"/>
+              <w:rPr>
+                <w:rFonts w:ascii="Consolas" w:hAnsi="Consolas"/>
+                <w:sz w:val="20"/>
+                <w:szCs w:val="20"/>
+              </w:rPr>
+            </w:pPr>
+            <w:r>
+              <w:rPr>
+                <w:rFonts w:ascii="Consolas" w:hAnsi="Consolas"/>
+                <w:sz w:val="20"/>
+                <w:szCs w:val="20"/>
+              </w:rPr>
+              <w:t xml:space="preserve">    print("Palindrome 1")</w:t>
+            </w:r>
+          </w:p>
+          <w:p>
+            <w:pPr>
+              <w:spacing w:line="276" w:lineRule="auto"/>
+              <w:ind w:left="702"/>
+              <w:rPr>
+                <w:rFonts w:ascii="Consolas" w:hAnsi="Consolas"/>
+                <w:sz w:val="20"/>
+                <w:szCs w:val="20"/>
+              </w:rPr>
+            </w:pPr>
+            <w:r>
+              <w:rPr>
+                <w:rFonts w:ascii="Consolas" w:hAnsi="Consolas"/>
+                <w:sz w:val="20"/>
+                <w:szCs w:val="20"/>
+              </w:rPr>
+              <w:t>else:</w:t>
+            </w:r>
+          </w:p>
+          <w:p>
+            <w:pPr>
+              <w:spacing w:after="160" w:line="276" w:lineRule="auto"/>
+              <w:ind w:left="702"/>
+              <w:rPr>
+                <w:rFonts w:ascii="Consolas" w:hAnsi="Consolas"/>
+                <w:sz w:val="20"/>
+                <w:szCs w:val="20"/>
+              </w:rPr>
+            </w:pPr>
+            <w:r>
+              <w:rPr>
+                <w:rFonts w:ascii="Consolas" w:hAnsi="Consolas"/>
+                <w:sz w:val="20"/>
+                <w:szCs w:val="20"/>
+              </w:rPr>
+              <w:t xml:space="preserve">    print("Not Palindrome -1")</w:t>
+            </w:r>
+          </w:p>
+        </w:tc>
+      </w:tr>
+      <w:tr>
+        <w:tc>
+          <w:tcPr>
+            <w:tcW w:w="9350" w:type="dxa"/>
+          </w:tcPr>
+          <w:p>
+            <w:pPr>
+              <w:spacing w:after="160" w:line="259" w:lineRule="auto"/>
+            </w:pPr>
+            <w:r>
+              <w:rPr>
+                <w:rFonts w:ascii="Montserrat" w:hAnsi="Montserrat"/>
+                <w:b/>
+              </w:rPr>
+              <w:t>Output</w:t>
+            </w:r>
+            <w:r>
+              <w:t xml:space="preserve">: </w:t>
+            </w:r>
+          </w:p>
+          <w:p>
+            <w:pPr>
+              <w:spacing w:after="160" w:line="259" w:lineRule="auto"/>
+            </w:pPr>
+            <w:r>
+              <w:rPr>
+                <w:noProof/>
+              </w:rPr>
+              <w:drawing>
+                <wp:inline distT="0" distB="0" distL="0" distR="0" wp14:anchorId="05646AA8" wp14:editId="785C5EFB">
+                  <wp:extent cx="4694951" cy="2977286"/>
+                  <wp:effectExtent l="0" t="0" r="0" b="0"/>
+                  <wp:docPr id="31" name="Picture 31"/>
+                  <wp:cNvGraphicFramePr>
+                    <a:graphicFrameLocks xmlns:a="http://schemas.openxmlformats.org/drawingml/2006/main" noChangeAspect="1"/>
+                  </wp:cNvGraphicFramePr>
+                  <a:graphic xmlns:a="http://schemas.openxmlformats.org/drawingml/2006/main">
+                    <a:graphicData uri="http://schemas.openxmlformats.org/drawingml/2006/picture">
+                      <pic:pic xmlns:pic="http://schemas.openxmlformats.org/drawingml/2006/picture">
+                        <pic:nvPicPr>
+                          <pic:cNvPr id="25" name="Practical-18.PNG"/>
+                          <pic:cNvPicPr/>
+                        </pic:nvPicPr>
+                        <pic:blipFill>
+                          <a:blip r:embed="rId30">
+                            <a:extLst>
+                              <a:ext uri="{28A0092B-C50C-407E-A947-70E740481C1C}">
+                                <a14:useLocalDpi xmlns:a14="http://schemas.microsoft.com/office/drawing/2010/main" val="0"/>
+                              </a:ext>
+                            </a:extLst>
+                          </a:blip>
+                          <a:stretch>
+                            <a:fillRect/>
+                          </a:stretch>
+                        </pic:blipFill>
+                        <pic:spPr>
+                          <a:xfrm>
+                            <a:off x="0" y="0"/>
+                            <a:ext cx="4700681" cy="2980919"/>
+                          </a:xfrm>
+                          <a:prstGeom prst="rect">
+                            <a:avLst/>
+                          </a:prstGeom>
+                          <a:noFill/>
+                          <a:ln>
+                            <a:noFill/>
+                          </a:ln>
+                        </pic:spPr>
+                      </pic:pic>
+                    </a:graphicData>
+                  </a:graphic>
+                </wp:inline>
+              </w:drawing>
+            </w:r>
+          </w:p>
+        </w:tc>
+      </w:tr>
+      <w:tr>
+        <w:tc>
+          <w:tcPr>
+            <w:tcW w:w="9350" w:type="dxa"/>
+          </w:tcPr>
+          <w:p>
+            <w:pPr>
+              <w:spacing w:after="160" w:line="259" w:lineRule="auto"/>
+              <w:rPr>
+                <w:rFonts w:ascii="Montserrat" w:hAnsi="Montserrat"/>
+                <w:b/>
+              </w:rPr>
+            </w:pPr>
+          </w:p>
+        </w:tc>
+      </w:tr>
+    </w:tbl>
+    <w:p/>
+    <w:p>
+      <w:r>
+        <w:br w:type="page"/>
+      </w:r>
+    </w:p>
+    <w:tbl>
+      <w:tblPr>
+        <w:tblStyle w:val="TableGrid"/>
+        <w:tblW w:w="0" w:type="auto"/>
+        <w:tblBorders>
+          <w:top w:val="none" w:sz="0" w:space="0" w:color="auto"/>
+          <w:left w:val="none" w:sz="0" w:space="0" w:color="auto"/>
+          <w:bottom w:val="none" w:sz="0" w:space="0" w:color="auto"/>
+          <w:right w:val="none" w:sz="0" w:space="0" w:color="auto"/>
+          <w:insideH w:val="none" w:sz="0" w:space="0" w:color="auto"/>
+          <w:insideV w:val="none" w:sz="0" w:space="0" w:color="auto"/>
+        </w:tblBorders>
+        <w:tblLook w:val="04A0" w:firstRow="1" w:lastRow="0" w:firstColumn="1" w:lastColumn="0" w:noHBand="0" w:noVBand="1"/>
+      </w:tblPr>
+      <w:tblGrid>
+        <w:gridCol w:w="9350"/>
+      </w:tblGrid>
+      <w:tr>
+        <w:tc>
+          <w:tcPr>
+            <w:tcW w:w="9350" w:type="dxa"/>
+          </w:tcPr>
+          <w:p>
+            <w:pPr>
+              <w:spacing w:after="160" w:line="360" w:lineRule="auto"/>
+              <w:jc w:val="center"/>
+              <w:rPr>
+                <w:rFonts w:ascii="Montserrat" w:hAnsi="Montserrat"/>
+                <w:b/>
+              </w:rPr>
+            </w:pPr>
+            <w:r>
+              <w:rPr>
+                <w:rFonts w:ascii="Montserrat" w:hAnsi="Montserrat"/>
+                <w:b/>
+                <w:sz w:val="24"/>
+              </w:rPr>
+              <w:lastRenderedPageBreak/>
+              <w:t xml:space="preserve">Practical </w:t>
+            </w:r>
+            <w:r>
+              <w:rPr>
+                <w:rFonts w:ascii="Montserrat" w:hAnsi="Montserrat"/>
+                <w:b/>
+                <w:sz w:val="24"/>
+              </w:rPr>
+              <w:t>33</w:t>
+            </w:r>
+            <w:r>
+              <w:rPr>
+                <w:rFonts w:ascii="Montserrat" w:hAnsi="Montserrat"/>
+                <w:b/>
+                <w:sz w:val="24"/>
+              </w:rPr>
+              <w:t xml:space="preserve">: Python program to </w:t>
+            </w:r>
+            <w:r>
+              <w:rPr>
+                <w:rFonts w:ascii="Montserrat" w:hAnsi="Montserrat"/>
+                <w:b/>
+                <w:sz w:val="24"/>
+              </w:rPr>
+              <w:t>sort word in alphabetic order</w:t>
+            </w:r>
+            <w:bookmarkStart w:id="0" w:name="_GoBack"/>
+            <w:bookmarkEnd w:id="0"/>
+          </w:p>
+        </w:tc>
+      </w:tr>
+      <w:tr>
+        <w:tc>
+          <w:tcPr>
+            <w:tcW w:w="9350" w:type="dxa"/>
+          </w:tcPr>
+          <w:p>
+            <w:pPr>
+              <w:spacing w:after="160" w:line="259" w:lineRule="auto"/>
+              <w:rPr>
+                <w:rFonts w:ascii="Montserrat" w:hAnsi="Montserrat"/>
+                <w:b/>
+              </w:rPr>
+            </w:pPr>
+            <w:r>
+              <w:rPr>
+                <w:rFonts w:ascii="Montserrat" w:hAnsi="Montserrat"/>
+                <w:b/>
+              </w:rPr>
+              <w:t>Code:</w:t>
+            </w:r>
+          </w:p>
+          <w:p>
+            <w:pPr>
+              <w:spacing w:line="276" w:lineRule="auto"/>
+              <w:ind w:left="702"/>
+              <w:rPr>
+                <w:rFonts w:ascii="Consolas" w:hAnsi="Consolas"/>
+                <w:sz w:val="20"/>
+                <w:szCs w:val="20"/>
+              </w:rPr>
+            </w:pPr>
+            <w:r>
+              <w:rPr>
+                <w:rFonts w:ascii="Consolas" w:hAnsi="Consolas"/>
+                <w:sz w:val="20"/>
+                <w:szCs w:val="20"/>
+              </w:rPr>
+              <w:t>#Practical 32: Check palindrome of string</w:t>
+            </w:r>
+          </w:p>
+          <w:p>
+            <w:pPr>
+              <w:spacing w:line="276" w:lineRule="auto"/>
+              <w:ind w:left="702"/>
+              <w:rPr>
+                <w:rFonts w:ascii="Consolas" w:hAnsi="Consolas"/>
+                <w:sz w:val="20"/>
+                <w:szCs w:val="20"/>
+              </w:rPr>
+            </w:pPr>
+          </w:p>
+          <w:p>
+            <w:pPr>
+              <w:spacing w:line="276" w:lineRule="auto"/>
+              <w:ind w:left="702"/>
+              <w:rPr>
+                <w:rFonts w:ascii="Consolas" w:hAnsi="Consolas"/>
+                <w:sz w:val="20"/>
+                <w:szCs w:val="20"/>
+              </w:rPr>
+            </w:pPr>
+            <w:r>
+              <w:rPr>
+                <w:rFonts w:ascii="Consolas" w:hAnsi="Consolas"/>
+                <w:sz w:val="20"/>
+                <w:szCs w:val="20"/>
+              </w:rPr>
+              <w:t>value = input("Enter string: ")</w:t>
+            </w:r>
+          </w:p>
+          <w:p>
+            <w:pPr>
+              <w:spacing w:line="276" w:lineRule="auto"/>
+              <w:ind w:left="702"/>
+              <w:rPr>
+                <w:rFonts w:ascii="Consolas" w:hAnsi="Consolas"/>
+                <w:sz w:val="20"/>
+                <w:szCs w:val="20"/>
+              </w:rPr>
+            </w:pPr>
+            <w:r>
+              <w:rPr>
+                <w:rFonts w:ascii="Consolas" w:hAnsi="Consolas"/>
+                <w:sz w:val="20"/>
+                <w:szCs w:val="20"/>
+              </w:rPr>
+              <w:t>temp = value[::-1]</w:t>
+            </w:r>
+          </w:p>
+          <w:p>
+            <w:pPr>
+              <w:spacing w:line="276" w:lineRule="auto"/>
+              <w:ind w:left="702"/>
+              <w:rPr>
+                <w:rFonts w:ascii="Consolas" w:hAnsi="Consolas"/>
+                <w:sz w:val="20"/>
+                <w:szCs w:val="20"/>
+              </w:rPr>
+            </w:pPr>
+          </w:p>
+          <w:p>
+            <w:pPr>
+              <w:spacing w:line="276" w:lineRule="auto"/>
+              <w:ind w:left="702"/>
+              <w:rPr>
+                <w:rFonts w:ascii="Consolas" w:hAnsi="Consolas"/>
+                <w:sz w:val="20"/>
+                <w:szCs w:val="20"/>
+              </w:rPr>
+            </w:pPr>
+            <w:r>
+              <w:rPr>
+                <w:rFonts w:ascii="Consolas" w:hAnsi="Consolas"/>
+                <w:sz w:val="20"/>
+                <w:szCs w:val="20"/>
+              </w:rPr>
+              <w:t>if value == temp:</w:t>
+            </w:r>
+          </w:p>
+          <w:p>
+            <w:pPr>
+              <w:spacing w:line="276" w:lineRule="auto"/>
+              <w:ind w:left="702"/>
+              <w:rPr>
+                <w:rFonts w:ascii="Consolas" w:hAnsi="Consolas"/>
+                <w:sz w:val="20"/>
+                <w:szCs w:val="20"/>
+              </w:rPr>
+            </w:pPr>
+            <w:r>
+              <w:rPr>
+                <w:rFonts w:ascii="Consolas" w:hAnsi="Consolas"/>
+                <w:sz w:val="20"/>
+                <w:szCs w:val="20"/>
+              </w:rPr>
+              <w:t xml:space="preserve">    print("Palindrome 1")</w:t>
+            </w:r>
+          </w:p>
+          <w:p>
+            <w:pPr>
+              <w:spacing w:line="276" w:lineRule="auto"/>
+              <w:ind w:left="702"/>
+              <w:rPr>
+                <w:rFonts w:ascii="Consolas" w:hAnsi="Consolas"/>
+                <w:sz w:val="20"/>
+                <w:szCs w:val="20"/>
+              </w:rPr>
+            </w:pPr>
+            <w:r>
+              <w:rPr>
+                <w:rFonts w:ascii="Consolas" w:hAnsi="Consolas"/>
+                <w:sz w:val="20"/>
+                <w:szCs w:val="20"/>
+              </w:rPr>
+              <w:t>else:</w:t>
+            </w:r>
+          </w:p>
+          <w:p>
+            <w:pPr>
+              <w:spacing w:after="160" w:line="276" w:lineRule="auto"/>
+              <w:ind w:left="702"/>
+              <w:rPr>
+                <w:rFonts w:ascii="Consolas" w:hAnsi="Consolas"/>
+                <w:sz w:val="20"/>
+                <w:szCs w:val="20"/>
+              </w:rPr>
+            </w:pPr>
+            <w:r>
+              <w:rPr>
+                <w:rFonts w:ascii="Consolas" w:hAnsi="Consolas"/>
+                <w:sz w:val="20"/>
+                <w:szCs w:val="20"/>
+              </w:rPr>
+              <w:t xml:space="preserve">    print("Not Palindrome -1")</w:t>
+            </w:r>
+          </w:p>
+        </w:tc>
+      </w:tr>
+      <w:tr>
+        <w:tc>
+          <w:tcPr>
+            <w:tcW w:w="9350" w:type="dxa"/>
+          </w:tcPr>
+          <w:p>
+            <w:pPr>
+              <w:spacing w:after="160" w:line="259" w:lineRule="auto"/>
+            </w:pPr>
+            <w:r>
+              <w:rPr>
+                <w:rFonts w:ascii="Montserrat" w:hAnsi="Montserrat"/>
+                <w:b/>
+              </w:rPr>
+              <w:t>Output</w:t>
+            </w:r>
+            <w:r>
+              <w:t xml:space="preserve">: </w:t>
+            </w:r>
+          </w:p>
+          <w:p>
+            <w:pPr>
+              <w:spacing w:after="160" w:line="259" w:lineRule="auto"/>
+            </w:pPr>
+            <w:r>
+              <w:rPr>
+                <w:noProof/>
+              </w:rPr>
+              <w:drawing>
+                <wp:inline distT="0" distB="0" distL="0" distR="0" wp14:anchorId="4CED04F9" wp14:editId="3BE4A258">
+                  <wp:extent cx="4694951" cy="2977286"/>
+                  <wp:effectExtent l="0" t="0" r="0" b="0"/>
+                  <wp:docPr id="32" name="Picture 32"/>
+                  <wp:cNvGraphicFramePr>
+                    <a:graphicFrameLocks xmlns:a="http://schemas.openxmlformats.org/drawingml/2006/main" noChangeAspect="1"/>
+                  </wp:cNvGraphicFramePr>
+                  <a:graphic xmlns:a="http://schemas.openxmlformats.org/drawingml/2006/main">
+                    <a:graphicData uri="http://schemas.openxmlformats.org/drawingml/2006/picture">
+                      <pic:pic xmlns:pic="http://schemas.openxmlformats.org/drawingml/2006/picture">
+                        <pic:nvPicPr>
+                          <pic:cNvPr id="25" name="Practical-18.PNG"/>
+                          <pic:cNvPicPr/>
+                        </pic:nvPicPr>
+                        <pic:blipFill>
+                          <a:blip r:embed="rId30">
+                            <a:extLst>
+                              <a:ext uri="{28A0092B-C50C-407E-A947-70E740481C1C}">
+                                <a14:useLocalDpi xmlns:a14="http://schemas.microsoft.com/office/drawing/2010/main" val="0"/>
+                              </a:ext>
+                            </a:extLst>
+                          </a:blip>
+                          <a:stretch>
+                            <a:fillRect/>
+                          </a:stretch>
+                        </pic:blipFill>
+                        <pic:spPr>
+                          <a:xfrm>
+                            <a:off x="0" y="0"/>
+                            <a:ext cx="4700681" cy="2980919"/>
+                          </a:xfrm>
+                          <a:prstGeom prst="rect">
+                            <a:avLst/>
+                          </a:prstGeom>
+                          <a:noFill/>
+                          <a:ln>
+                            <a:noFill/>
+                          </a:ln>
                         </pic:spPr>
                       </pic:pic>
                     </a:graphicData>
@@ -12587,7 +14917,7 @@
 </file>
 
 <file path=customXml/itemProps1.xml><?xml version="1.0" encoding="utf-8"?>
-<ds:datastoreItem xmlns:ds="http://schemas.openxmlformats.org/officeDocument/2006/customXml" ds:itemID="{2D21D42A-E180-4DA9-990F-6DB1DD87C275}">
+<ds:datastoreItem xmlns:ds="http://schemas.openxmlformats.org/officeDocument/2006/customXml" ds:itemID="{47AAA0FA-C9D6-4AED-80F3-9BB222A0DB6B}">
   <ds:schemaRefs>
     <ds:schemaRef ds:uri="http://schemas.openxmlformats.org/officeDocument/2006/bibliography"/>
   </ds:schemaRefs>

</xml_diff>

<commit_message>
Adding six more practicals 33-to-38
</commit_message>
<xml_diff>
--- a/Practicals/Python programming_Lab_Manual.docx
+++ b/Practicals/Python programming_Lab_Manual.docx
@@ -13833,8 +13833,6 @@
               </w:rPr>
               <w:t>sort word in alphabetic order</w:t>
             </w:r>
-            <w:bookmarkStart w:id="0" w:name="_GoBack"/>
-            <w:bookmarkEnd w:id="0"/>
           </w:p>
         </w:tc>
       </w:tr>
@@ -13875,124 +13873,37 @@
                 <w:sz w:val="20"/>
                 <w:szCs w:val="20"/>
               </w:rPr>
-              <w:t>#Practical 32: Check palindrome of string</w:t>
-            </w:r>
-          </w:p>
-          <w:p>
-            <w:pPr>
-              <w:spacing w:line="276" w:lineRule="auto"/>
-              <w:ind w:left="702"/>
-              <w:rPr>
-                <w:rFonts w:ascii="Consolas" w:hAnsi="Consolas"/>
-                <w:sz w:val="20"/>
-                <w:szCs w:val="20"/>
-              </w:rPr>
-            </w:pPr>
-          </w:p>
-          <w:p>
-            <w:pPr>
-              <w:spacing w:line="276" w:lineRule="auto"/>
-              <w:ind w:left="702"/>
-              <w:rPr>
-                <w:rFonts w:ascii="Consolas" w:hAnsi="Consolas"/>
-                <w:sz w:val="20"/>
-                <w:szCs w:val="20"/>
-              </w:rPr>
-            </w:pPr>
-            <w:r>
-              <w:rPr>
-                <w:rFonts w:ascii="Consolas" w:hAnsi="Consolas"/>
-                <w:sz w:val="20"/>
-                <w:szCs w:val="20"/>
-              </w:rPr>
-              <w:t>value = input("Enter string: ")</w:t>
-            </w:r>
-          </w:p>
-          <w:p>
-            <w:pPr>
-              <w:spacing w:line="276" w:lineRule="auto"/>
-              <w:ind w:left="702"/>
-              <w:rPr>
-                <w:rFonts w:ascii="Consolas" w:hAnsi="Consolas"/>
-                <w:sz w:val="20"/>
-                <w:szCs w:val="20"/>
-              </w:rPr>
-            </w:pPr>
-            <w:r>
-              <w:rPr>
-                <w:rFonts w:ascii="Consolas" w:hAnsi="Consolas"/>
-                <w:sz w:val="20"/>
-                <w:szCs w:val="20"/>
-              </w:rPr>
-              <w:t>temp = value[::-1]</w:t>
-            </w:r>
-          </w:p>
-          <w:p>
-            <w:pPr>
-              <w:spacing w:line="276" w:lineRule="auto"/>
-              <w:ind w:left="702"/>
-              <w:rPr>
-                <w:rFonts w:ascii="Consolas" w:hAnsi="Consolas"/>
-                <w:sz w:val="20"/>
-                <w:szCs w:val="20"/>
-              </w:rPr>
-            </w:pPr>
-          </w:p>
-          <w:p>
-            <w:pPr>
-              <w:spacing w:line="276" w:lineRule="auto"/>
-              <w:ind w:left="702"/>
-              <w:rPr>
-                <w:rFonts w:ascii="Consolas" w:hAnsi="Consolas"/>
-                <w:sz w:val="20"/>
-                <w:szCs w:val="20"/>
-              </w:rPr>
-            </w:pPr>
-            <w:r>
-              <w:rPr>
-                <w:rFonts w:ascii="Consolas" w:hAnsi="Consolas"/>
-                <w:sz w:val="20"/>
-                <w:szCs w:val="20"/>
-              </w:rPr>
-              <w:t>if value == temp:</w:t>
-            </w:r>
-          </w:p>
-          <w:p>
-            <w:pPr>
-              <w:spacing w:line="276" w:lineRule="auto"/>
-              <w:ind w:left="702"/>
-              <w:rPr>
-                <w:rFonts w:ascii="Consolas" w:hAnsi="Consolas"/>
-                <w:sz w:val="20"/>
-                <w:szCs w:val="20"/>
-              </w:rPr>
-            </w:pPr>
-            <w:r>
-              <w:rPr>
-                <w:rFonts w:ascii="Consolas" w:hAnsi="Consolas"/>
-                <w:sz w:val="20"/>
-                <w:szCs w:val="20"/>
-              </w:rPr>
-              <w:t xml:space="preserve">    print("Palindrome 1")</w:t>
-            </w:r>
-          </w:p>
-          <w:p>
-            <w:pPr>
-              <w:spacing w:line="276" w:lineRule="auto"/>
-              <w:ind w:left="702"/>
-              <w:rPr>
-                <w:rFonts w:ascii="Consolas" w:hAnsi="Consolas"/>
-                <w:sz w:val="20"/>
-                <w:szCs w:val="20"/>
-              </w:rPr>
-            </w:pPr>
-            <w:r>
-              <w:rPr>
-                <w:rFonts w:ascii="Consolas" w:hAnsi="Consolas"/>
-                <w:sz w:val="20"/>
-                <w:szCs w:val="20"/>
-              </w:rPr>
-              <w:t>else:</w:t>
+              <w:t>#Practical 33: String sorting in alphabetic order</w:t>
+            </w:r>
+          </w:p>
+          <w:p>
+            <w:pPr>
+              <w:spacing w:line="276" w:lineRule="auto"/>
+              <w:ind w:left="702"/>
+              <w:rPr>
+                <w:rFonts w:ascii="Consolas" w:hAnsi="Consolas"/>
+                <w:sz w:val="20"/>
+                <w:szCs w:val="20"/>
+              </w:rPr>
+            </w:pPr>
+          </w:p>
+          <w:p>
+            <w:pPr>
+              <w:spacing w:line="276" w:lineRule="auto"/>
+              <w:ind w:left="702"/>
+              <w:rPr>
+                <w:rFonts w:ascii="Consolas" w:hAnsi="Consolas"/>
+                <w:sz w:val="20"/>
+                <w:szCs w:val="20"/>
+              </w:rPr>
+            </w:pPr>
+            <w:r>
+              <w:rPr>
+                <w:rFonts w:ascii="Consolas" w:hAnsi="Consolas"/>
+                <w:sz w:val="20"/>
+                <w:szCs w:val="20"/>
+              </w:rPr>
+              <w:t>string = input("Enter string: ")</w:t>
             </w:r>
           </w:p>
           <w:p>
@@ -14011,7 +13922,7 @@
                 <w:sz w:val="20"/>
                 <w:szCs w:val="20"/>
               </w:rPr>
-              <w:t xml:space="preserve">    print("Not Palindrome -1")</w:t>
+              <w:t>print(sorted(string))</w:t>
             </w:r>
           </w:p>
         </w:tc>
@@ -14046,8 +13957,8 @@
               </w:rPr>
               <w:drawing>
                 <wp:inline distT="0" distB="0" distL="0" distR="0" wp14:anchorId="4CED04F9" wp14:editId="3BE4A258">
-                  <wp:extent cx="4694951" cy="2977286"/>
-                  <wp:effectExtent l="0" t="0" r="0" b="0"/>
+                  <wp:extent cx="4700681" cy="2377267"/>
+                  <wp:effectExtent l="0" t="0" r="5080" b="4445"/>
                   <wp:docPr id="32" name="Picture 32"/>
                   <wp:cNvGraphicFramePr>
                     <a:graphicFrameLocks xmlns:a="http://schemas.openxmlformats.org/drawingml/2006/main" noChangeAspect="1"/>
@@ -14060,7 +13971,7 @@
                           <pic:cNvPicPr/>
                         </pic:nvPicPr>
                         <pic:blipFill>
-                          <a:blip r:embed="rId30">
+                          <a:blip r:embed="rId31">
                             <a:extLst>
                               <a:ext uri="{28A0092B-C50C-407E-A947-70E740481C1C}">
                                 <a14:useLocalDpi xmlns:a14="http://schemas.microsoft.com/office/drawing/2010/main" val="0"/>
@@ -14074,7 +13985,7 @@
                         <pic:spPr>
                           <a:xfrm>
                             <a:off x="0" y="0"/>
-                            <a:ext cx="4700681" cy="2980919"/>
+                            <a:ext cx="4700681" cy="2377267"/>
                           </a:xfrm>
                           <a:prstGeom prst="rect">
                             <a:avLst/>
@@ -14090,6 +14001,2492 @@
                 </wp:inline>
               </w:drawing>
             </w:r>
+          </w:p>
+        </w:tc>
+      </w:tr>
+      <w:tr>
+        <w:tc>
+          <w:tcPr>
+            <w:tcW w:w="9350" w:type="dxa"/>
+          </w:tcPr>
+          <w:p>
+            <w:pPr>
+              <w:spacing w:after="160" w:line="259" w:lineRule="auto"/>
+              <w:rPr>
+                <w:rFonts w:ascii="Montserrat" w:hAnsi="Montserrat"/>
+                <w:b/>
+              </w:rPr>
+            </w:pPr>
+          </w:p>
+        </w:tc>
+      </w:tr>
+    </w:tbl>
+    <w:p/>
+    <w:p>
+      <w:r>
+        <w:br w:type="page"/>
+      </w:r>
+    </w:p>
+    <w:tbl>
+      <w:tblPr>
+        <w:tblStyle w:val="TableGrid"/>
+        <w:tblW w:w="0" w:type="auto"/>
+        <w:tblBorders>
+          <w:top w:val="none" w:sz="0" w:space="0" w:color="auto"/>
+          <w:left w:val="none" w:sz="0" w:space="0" w:color="auto"/>
+          <w:bottom w:val="none" w:sz="0" w:space="0" w:color="auto"/>
+          <w:right w:val="none" w:sz="0" w:space="0" w:color="auto"/>
+          <w:insideH w:val="none" w:sz="0" w:space="0" w:color="auto"/>
+          <w:insideV w:val="none" w:sz="0" w:space="0" w:color="auto"/>
+        </w:tblBorders>
+        <w:tblLook w:val="04A0" w:firstRow="1" w:lastRow="0" w:firstColumn="1" w:lastColumn="0" w:noHBand="0" w:noVBand="1"/>
+      </w:tblPr>
+      <w:tblGrid>
+        <w:gridCol w:w="9350"/>
+      </w:tblGrid>
+      <w:tr>
+        <w:tc>
+          <w:tcPr>
+            <w:tcW w:w="9350" w:type="dxa"/>
+          </w:tcPr>
+          <w:p>
+            <w:pPr>
+              <w:spacing w:after="160" w:line="360" w:lineRule="auto"/>
+              <w:jc w:val="center"/>
+              <w:rPr>
+                <w:rFonts w:ascii="Montserrat" w:hAnsi="Montserrat"/>
+                <w:b/>
+              </w:rPr>
+            </w:pPr>
+            <w:r>
+              <w:rPr>
+                <w:rFonts w:ascii="Montserrat" w:hAnsi="Montserrat"/>
+                <w:b/>
+                <w:sz w:val="24"/>
+              </w:rPr>
+              <w:lastRenderedPageBreak/>
+              <w:t xml:space="preserve">Practical </w:t>
+            </w:r>
+            <w:r>
+              <w:rPr>
+                <w:rFonts w:ascii="Montserrat" w:hAnsi="Montserrat"/>
+                <w:b/>
+                <w:sz w:val="24"/>
+              </w:rPr>
+              <w:t>34</w:t>
+            </w:r>
+            <w:r>
+              <w:rPr>
+                <w:rFonts w:ascii="Montserrat" w:hAnsi="Montserrat"/>
+                <w:b/>
+                <w:sz w:val="24"/>
+              </w:rPr>
+              <w:t xml:space="preserve">: Python program to </w:t>
+            </w:r>
+            <w:r>
+              <w:rPr>
+                <w:rFonts w:ascii="Montserrat" w:hAnsi="Montserrat"/>
+                <w:b/>
+                <w:sz w:val="24"/>
+              </w:rPr>
+              <w:t>illustrate different set operations</w:t>
+            </w:r>
+          </w:p>
+        </w:tc>
+      </w:tr>
+      <w:tr>
+        <w:tc>
+          <w:tcPr>
+            <w:tcW w:w="9350" w:type="dxa"/>
+          </w:tcPr>
+          <w:p>
+            <w:pPr>
+              <w:spacing w:after="160" w:line="259" w:lineRule="auto"/>
+              <w:rPr>
+                <w:rFonts w:ascii="Montserrat" w:hAnsi="Montserrat"/>
+                <w:b/>
+              </w:rPr>
+            </w:pPr>
+            <w:r>
+              <w:rPr>
+                <w:rFonts w:ascii="Montserrat" w:hAnsi="Montserrat"/>
+                <w:b/>
+              </w:rPr>
+              <w:t>Code:</w:t>
+            </w:r>
+          </w:p>
+          <w:p>
+            <w:pPr>
+              <w:spacing w:line="276" w:lineRule="auto"/>
+              <w:ind w:left="702"/>
+              <w:rPr>
+                <w:rFonts w:ascii="Consolas" w:hAnsi="Consolas"/>
+                <w:sz w:val="20"/>
+                <w:szCs w:val="20"/>
+              </w:rPr>
+            </w:pPr>
+            <w:r>
+              <w:rPr>
+                <w:rFonts w:ascii="Consolas" w:hAnsi="Consolas"/>
+                <w:sz w:val="20"/>
+                <w:szCs w:val="20"/>
+              </w:rPr>
+              <w:t>#Practical 33: String sorting in alphabetic order</w:t>
+            </w:r>
+          </w:p>
+          <w:p>
+            <w:pPr>
+              <w:spacing w:line="276" w:lineRule="auto"/>
+              <w:ind w:left="702"/>
+              <w:rPr>
+                <w:rFonts w:ascii="Consolas" w:hAnsi="Consolas"/>
+                <w:sz w:val="20"/>
+                <w:szCs w:val="20"/>
+              </w:rPr>
+            </w:pPr>
+          </w:p>
+          <w:p>
+            <w:pPr>
+              <w:spacing w:line="276" w:lineRule="auto"/>
+              <w:ind w:left="702"/>
+              <w:rPr>
+                <w:rFonts w:ascii="Consolas" w:hAnsi="Consolas"/>
+                <w:sz w:val="20"/>
+                <w:szCs w:val="20"/>
+              </w:rPr>
+            </w:pPr>
+            <w:r>
+              <w:rPr>
+                <w:rFonts w:ascii="Consolas" w:hAnsi="Consolas"/>
+                <w:sz w:val="20"/>
+                <w:szCs w:val="20"/>
+              </w:rPr>
+              <w:t>string = input("Enter string: ")</w:t>
+            </w:r>
+          </w:p>
+          <w:p>
+            <w:pPr>
+              <w:spacing w:after="160" w:line="276" w:lineRule="auto"/>
+              <w:ind w:left="702"/>
+              <w:rPr>
+                <w:rFonts w:ascii="Consolas" w:hAnsi="Consolas"/>
+                <w:sz w:val="20"/>
+                <w:szCs w:val="20"/>
+              </w:rPr>
+            </w:pPr>
+            <w:r>
+              <w:rPr>
+                <w:rFonts w:ascii="Consolas" w:hAnsi="Consolas"/>
+                <w:sz w:val="20"/>
+                <w:szCs w:val="20"/>
+              </w:rPr>
+              <w:t>print(sorted(string))</w:t>
+            </w:r>
+          </w:p>
+        </w:tc>
+      </w:tr>
+      <w:tr>
+        <w:tc>
+          <w:tcPr>
+            <w:tcW w:w="9350" w:type="dxa"/>
+          </w:tcPr>
+          <w:p>
+            <w:pPr>
+              <w:spacing w:after="160" w:line="259" w:lineRule="auto"/>
+            </w:pPr>
+            <w:r>
+              <w:rPr>
+                <w:rFonts w:ascii="Montserrat" w:hAnsi="Montserrat"/>
+                <w:b/>
+              </w:rPr>
+              <w:t>Output</w:t>
+            </w:r>
+            <w:r>
+              <w:t xml:space="preserve">: </w:t>
+            </w:r>
+          </w:p>
+          <w:p>
+            <w:pPr>
+              <w:spacing w:after="160" w:line="259" w:lineRule="auto"/>
+            </w:pPr>
+            <w:r>
+              <w:rPr>
+                <w:noProof/>
+              </w:rPr>
+              <w:drawing>
+                <wp:inline distT="0" distB="0" distL="0" distR="0" wp14:anchorId="7B3BF741" wp14:editId="46897C43">
+                  <wp:extent cx="4700681" cy="2377267"/>
+                  <wp:effectExtent l="0" t="0" r="5080" b="4445"/>
+                  <wp:docPr id="33" name="Picture 33"/>
+                  <wp:cNvGraphicFramePr>
+                    <a:graphicFrameLocks xmlns:a="http://schemas.openxmlformats.org/drawingml/2006/main" noChangeAspect="1"/>
+                  </wp:cNvGraphicFramePr>
+                  <a:graphic xmlns:a="http://schemas.openxmlformats.org/drawingml/2006/main">
+                    <a:graphicData uri="http://schemas.openxmlformats.org/drawingml/2006/picture">
+                      <pic:pic xmlns:pic="http://schemas.openxmlformats.org/drawingml/2006/picture">
+                        <pic:nvPicPr>
+                          <pic:cNvPr id="25" name="Practical-18.PNG"/>
+                          <pic:cNvPicPr/>
+                        </pic:nvPicPr>
+                        <pic:blipFill>
+                          <a:blip r:embed="rId31">
+                            <a:extLst>
+                              <a:ext uri="{28A0092B-C50C-407E-A947-70E740481C1C}">
+                                <a14:useLocalDpi xmlns:a14="http://schemas.microsoft.com/office/drawing/2010/main" val="0"/>
+                              </a:ext>
+                            </a:extLst>
+                          </a:blip>
+                          <a:stretch>
+                            <a:fillRect/>
+                          </a:stretch>
+                        </pic:blipFill>
+                        <pic:spPr>
+                          <a:xfrm>
+                            <a:off x="0" y="0"/>
+                            <a:ext cx="4700681" cy="2377267"/>
+                          </a:xfrm>
+                          <a:prstGeom prst="rect">
+                            <a:avLst/>
+                          </a:prstGeom>
+                          <a:noFill/>
+                          <a:ln>
+                            <a:noFill/>
+                          </a:ln>
+                        </pic:spPr>
+                      </pic:pic>
+                    </a:graphicData>
+                  </a:graphic>
+                </wp:inline>
+              </w:drawing>
+            </w:r>
+          </w:p>
+        </w:tc>
+      </w:tr>
+      <w:tr>
+        <w:tc>
+          <w:tcPr>
+            <w:tcW w:w="9350" w:type="dxa"/>
+          </w:tcPr>
+          <w:p>
+            <w:pPr>
+              <w:spacing w:after="160" w:line="259" w:lineRule="auto"/>
+              <w:rPr>
+                <w:rFonts w:ascii="Montserrat" w:hAnsi="Montserrat"/>
+                <w:b/>
+              </w:rPr>
+            </w:pPr>
+          </w:p>
+        </w:tc>
+      </w:tr>
+    </w:tbl>
+    <w:p/>
+    <w:p>
+      <w:r>
+        <w:br w:type="page"/>
+      </w:r>
+    </w:p>
+    <w:tbl>
+      <w:tblPr>
+        <w:tblStyle w:val="TableGrid"/>
+        <w:tblW w:w="0" w:type="auto"/>
+        <w:tblBorders>
+          <w:top w:val="none" w:sz="0" w:space="0" w:color="auto"/>
+          <w:left w:val="none" w:sz="0" w:space="0" w:color="auto"/>
+          <w:bottom w:val="none" w:sz="0" w:space="0" w:color="auto"/>
+          <w:right w:val="none" w:sz="0" w:space="0" w:color="auto"/>
+          <w:insideH w:val="none" w:sz="0" w:space="0" w:color="auto"/>
+          <w:insideV w:val="none" w:sz="0" w:space="0" w:color="auto"/>
+        </w:tblBorders>
+        <w:tblLook w:val="04A0" w:firstRow="1" w:lastRow="0" w:firstColumn="1" w:lastColumn="0" w:noHBand="0" w:noVBand="1"/>
+      </w:tblPr>
+      <w:tblGrid>
+        <w:gridCol w:w="9350"/>
+      </w:tblGrid>
+      <w:tr>
+        <w:tc>
+          <w:tcPr>
+            <w:tcW w:w="9350" w:type="dxa"/>
+          </w:tcPr>
+          <w:p>
+            <w:pPr>
+              <w:spacing w:after="160" w:line="360" w:lineRule="auto"/>
+              <w:jc w:val="center"/>
+              <w:rPr>
+                <w:rFonts w:ascii="Montserrat" w:hAnsi="Montserrat"/>
+                <w:b/>
+              </w:rPr>
+            </w:pPr>
+            <w:r>
+              <w:rPr>
+                <w:rFonts w:ascii="Montserrat" w:hAnsi="Montserrat"/>
+                <w:b/>
+                <w:sz w:val="24"/>
+              </w:rPr>
+              <w:lastRenderedPageBreak/>
+              <w:t xml:space="preserve">Practical </w:t>
+            </w:r>
+            <w:r>
+              <w:rPr>
+                <w:rFonts w:ascii="Montserrat" w:hAnsi="Montserrat"/>
+                <w:b/>
+                <w:sz w:val="24"/>
+              </w:rPr>
+              <w:t>35</w:t>
+            </w:r>
+            <w:r>
+              <w:rPr>
+                <w:rFonts w:ascii="Montserrat" w:hAnsi="Montserrat"/>
+                <w:b/>
+                <w:sz w:val="24"/>
+              </w:rPr>
+              <w:t xml:space="preserve">: Python program </w:t>
+            </w:r>
+            <w:r>
+              <w:rPr>
+                <w:rFonts w:ascii="Montserrat" w:hAnsi="Montserrat"/>
+                <w:b/>
+                <w:sz w:val="24"/>
+              </w:rPr>
+              <w:t>to count the numbers of each vowel</w:t>
+            </w:r>
+          </w:p>
+        </w:tc>
+      </w:tr>
+      <w:tr>
+        <w:tc>
+          <w:tcPr>
+            <w:tcW w:w="9350" w:type="dxa"/>
+          </w:tcPr>
+          <w:p>
+            <w:pPr>
+              <w:spacing w:after="160" w:line="259" w:lineRule="auto"/>
+              <w:rPr>
+                <w:rFonts w:ascii="Montserrat" w:hAnsi="Montserrat"/>
+                <w:b/>
+              </w:rPr>
+            </w:pPr>
+            <w:r>
+              <w:rPr>
+                <w:rFonts w:ascii="Montserrat" w:hAnsi="Montserrat"/>
+                <w:b/>
+              </w:rPr>
+              <w:t>Code:</w:t>
+            </w:r>
+          </w:p>
+          <w:p>
+            <w:pPr>
+              <w:spacing w:line="276" w:lineRule="auto"/>
+              <w:ind w:left="702"/>
+              <w:rPr>
+                <w:rFonts w:ascii="Consolas" w:hAnsi="Consolas"/>
+                <w:sz w:val="20"/>
+                <w:szCs w:val="20"/>
+              </w:rPr>
+            </w:pPr>
+            <w:r>
+              <w:rPr>
+                <w:rFonts w:ascii="Consolas" w:hAnsi="Consolas"/>
+                <w:sz w:val="20"/>
+                <w:szCs w:val="20"/>
+              </w:rPr>
+              <w:t>#Practical 35: Count numbers of vowels</w:t>
+            </w:r>
+          </w:p>
+          <w:p>
+            <w:pPr>
+              <w:spacing w:line="276" w:lineRule="auto"/>
+              <w:ind w:left="702"/>
+              <w:rPr>
+                <w:rFonts w:ascii="Consolas" w:hAnsi="Consolas"/>
+                <w:sz w:val="20"/>
+                <w:szCs w:val="20"/>
+              </w:rPr>
+            </w:pPr>
+            <w:r>
+              <w:rPr>
+                <w:rFonts w:ascii="Consolas" w:hAnsi="Consolas"/>
+                <w:sz w:val="20"/>
+                <w:szCs w:val="20"/>
+              </w:rPr>
+              <w:t>#https://stackoverflow.com/questions/19967001/count-vowels-in-string-python</w:t>
+            </w:r>
+          </w:p>
+          <w:p>
+            <w:pPr>
+              <w:spacing w:line="276" w:lineRule="auto"/>
+              <w:ind w:left="702"/>
+              <w:rPr>
+                <w:rFonts w:ascii="Consolas" w:hAnsi="Consolas"/>
+                <w:sz w:val="20"/>
+                <w:szCs w:val="20"/>
+              </w:rPr>
+            </w:pPr>
+          </w:p>
+          <w:p>
+            <w:pPr>
+              <w:spacing w:line="276" w:lineRule="auto"/>
+              <w:ind w:left="702"/>
+              <w:rPr>
+                <w:rFonts w:ascii="Consolas" w:hAnsi="Consolas"/>
+                <w:sz w:val="20"/>
+                <w:szCs w:val="20"/>
+              </w:rPr>
+            </w:pPr>
+            <w:r>
+              <w:rPr>
+                <w:rFonts w:ascii="Consolas" w:hAnsi="Consolas"/>
+                <w:sz w:val="20"/>
+                <w:szCs w:val="20"/>
+              </w:rPr>
+              <w:t>sentence = input("Sentence: ")</w:t>
+            </w:r>
+          </w:p>
+          <w:p>
+            <w:pPr>
+              <w:spacing w:line="276" w:lineRule="auto"/>
+              <w:ind w:left="702"/>
+              <w:rPr>
+                <w:rFonts w:ascii="Consolas" w:hAnsi="Consolas"/>
+                <w:sz w:val="20"/>
+                <w:szCs w:val="20"/>
+              </w:rPr>
+            </w:pPr>
+          </w:p>
+          <w:p>
+            <w:pPr>
+              <w:spacing w:line="276" w:lineRule="auto"/>
+              <w:ind w:left="702"/>
+              <w:rPr>
+                <w:rFonts w:ascii="Consolas" w:hAnsi="Consolas"/>
+                <w:sz w:val="20"/>
+                <w:szCs w:val="20"/>
+              </w:rPr>
+            </w:pPr>
+            <w:r>
+              <w:rPr>
+                <w:rFonts w:ascii="Consolas" w:hAnsi="Consolas"/>
+                <w:sz w:val="20"/>
+                <w:szCs w:val="20"/>
+              </w:rPr>
+              <w:t>counts = { i : 0 for i in 'aeiouAEIOU'}</w:t>
+            </w:r>
+          </w:p>
+          <w:p>
+            <w:pPr>
+              <w:spacing w:line="276" w:lineRule="auto"/>
+              <w:ind w:left="702"/>
+              <w:rPr>
+                <w:rFonts w:ascii="Consolas" w:hAnsi="Consolas"/>
+                <w:sz w:val="20"/>
+                <w:szCs w:val="20"/>
+              </w:rPr>
+            </w:pPr>
+            <w:r>
+              <w:rPr>
+                <w:rFonts w:ascii="Consolas" w:hAnsi="Consolas"/>
+                <w:sz w:val="20"/>
+                <w:szCs w:val="20"/>
+              </w:rPr>
+              <w:t>for char in sentence:</w:t>
+            </w:r>
+          </w:p>
+          <w:p>
+            <w:pPr>
+              <w:spacing w:line="276" w:lineRule="auto"/>
+              <w:ind w:left="702"/>
+              <w:rPr>
+                <w:rFonts w:ascii="Consolas" w:hAnsi="Consolas"/>
+                <w:sz w:val="20"/>
+                <w:szCs w:val="20"/>
+              </w:rPr>
+            </w:pPr>
+            <w:r>
+              <w:rPr>
+                <w:rFonts w:ascii="Consolas" w:hAnsi="Consolas"/>
+                <w:sz w:val="20"/>
+                <w:szCs w:val="20"/>
+              </w:rPr>
+              <w:t xml:space="preserve">    if char in counts:</w:t>
+            </w:r>
+          </w:p>
+          <w:p>
+            <w:pPr>
+              <w:spacing w:line="276" w:lineRule="auto"/>
+              <w:ind w:left="702"/>
+              <w:rPr>
+                <w:rFonts w:ascii="Consolas" w:hAnsi="Consolas"/>
+                <w:sz w:val="20"/>
+                <w:szCs w:val="20"/>
+              </w:rPr>
+            </w:pPr>
+            <w:r>
+              <w:rPr>
+                <w:rFonts w:ascii="Consolas" w:hAnsi="Consolas"/>
+                <w:sz w:val="20"/>
+                <w:szCs w:val="20"/>
+              </w:rPr>
+              <w:t xml:space="preserve">        counts[char] += 1</w:t>
+            </w:r>
+          </w:p>
+          <w:p>
+            <w:pPr>
+              <w:spacing w:line="276" w:lineRule="auto"/>
+              <w:ind w:left="702"/>
+              <w:rPr>
+                <w:rFonts w:ascii="Consolas" w:hAnsi="Consolas"/>
+                <w:sz w:val="20"/>
+                <w:szCs w:val="20"/>
+              </w:rPr>
+            </w:pPr>
+            <w:r>
+              <w:rPr>
+                <w:rFonts w:ascii="Consolas" w:hAnsi="Consolas"/>
+                <w:sz w:val="20"/>
+                <w:szCs w:val="20"/>
+              </w:rPr>
+              <w:t xml:space="preserve">        </w:t>
+            </w:r>
+          </w:p>
+          <w:p>
+            <w:pPr>
+              <w:spacing w:line="276" w:lineRule="auto"/>
+              <w:ind w:left="702"/>
+              <w:rPr>
+                <w:rFonts w:ascii="Consolas" w:hAnsi="Consolas"/>
+                <w:sz w:val="20"/>
+                <w:szCs w:val="20"/>
+              </w:rPr>
+            </w:pPr>
+            <w:r>
+              <w:rPr>
+                <w:rFonts w:ascii="Consolas" w:hAnsi="Consolas"/>
+                <w:sz w:val="20"/>
+                <w:szCs w:val="20"/>
+              </w:rPr>
+              <w:t>for k,v in counts.items():</w:t>
+            </w:r>
+          </w:p>
+          <w:p>
+            <w:pPr>
+              <w:spacing w:line="276" w:lineRule="auto"/>
+              <w:ind w:left="702"/>
+              <w:rPr>
+                <w:rFonts w:ascii="Consolas" w:hAnsi="Consolas"/>
+                <w:sz w:val="20"/>
+                <w:szCs w:val="20"/>
+              </w:rPr>
+            </w:pPr>
+            <w:r>
+              <w:rPr>
+                <w:rFonts w:ascii="Consolas" w:hAnsi="Consolas"/>
+                <w:sz w:val="20"/>
+                <w:szCs w:val="20"/>
+              </w:rPr>
+              <w:t xml:space="preserve">    print(k, v)</w:t>
+            </w:r>
+          </w:p>
+        </w:tc>
+      </w:tr>
+      <w:tr>
+        <w:tc>
+          <w:tcPr>
+            <w:tcW w:w="9350" w:type="dxa"/>
+          </w:tcPr>
+          <w:p>
+            <w:pPr>
+              <w:spacing w:after="160" w:line="259" w:lineRule="auto"/>
+            </w:pPr>
+            <w:r>
+              <w:rPr>
+                <w:rFonts w:ascii="Montserrat" w:hAnsi="Montserrat"/>
+                <w:b/>
+              </w:rPr>
+              <w:t>Output</w:t>
+            </w:r>
+            <w:r>
+              <w:t xml:space="preserve">: </w:t>
+            </w:r>
+          </w:p>
+          <w:p>
+            <w:pPr>
+              <w:spacing w:after="160" w:line="259" w:lineRule="auto"/>
+            </w:pPr>
+            <w:r>
+              <w:rPr>
+                <w:noProof/>
+              </w:rPr>
+              <w:drawing>
+                <wp:inline distT="0" distB="0" distL="0" distR="0" wp14:anchorId="6B9676D2" wp14:editId="06594111">
+                  <wp:extent cx="4886553" cy="3366469"/>
+                  <wp:effectExtent l="0" t="0" r="0" b="5715"/>
+                  <wp:docPr id="34" name="Picture 34"/>
+                  <wp:cNvGraphicFramePr>
+                    <a:graphicFrameLocks xmlns:a="http://schemas.openxmlformats.org/drawingml/2006/main" noChangeAspect="1"/>
+                  </wp:cNvGraphicFramePr>
+                  <a:graphic xmlns:a="http://schemas.openxmlformats.org/drawingml/2006/main">
+                    <a:graphicData uri="http://schemas.openxmlformats.org/drawingml/2006/picture">
+                      <pic:pic xmlns:pic="http://schemas.openxmlformats.org/drawingml/2006/picture">
+                        <pic:nvPicPr>
+                          <pic:cNvPr id="25" name="Practical-18.PNG"/>
+                          <pic:cNvPicPr/>
+                        </pic:nvPicPr>
+                        <pic:blipFill>
+                          <a:blip r:embed="rId32">
+                            <a:extLst>
+                              <a:ext uri="{28A0092B-C50C-407E-A947-70E740481C1C}">
+                                <a14:useLocalDpi xmlns:a14="http://schemas.microsoft.com/office/drawing/2010/main" val="0"/>
+                              </a:ext>
+                            </a:extLst>
+                          </a:blip>
+                          <a:stretch>
+                            <a:fillRect/>
+                          </a:stretch>
+                        </pic:blipFill>
+                        <pic:spPr>
+                          <a:xfrm>
+                            <a:off x="0" y="0"/>
+                            <a:ext cx="4890372" cy="3369100"/>
+                          </a:xfrm>
+                          <a:prstGeom prst="rect">
+                            <a:avLst/>
+                          </a:prstGeom>
+                          <a:noFill/>
+                          <a:ln>
+                            <a:noFill/>
+                          </a:ln>
+                        </pic:spPr>
+                      </pic:pic>
+                    </a:graphicData>
+                  </a:graphic>
+                </wp:inline>
+              </w:drawing>
+            </w:r>
+          </w:p>
+        </w:tc>
+      </w:tr>
+      <w:tr>
+        <w:tc>
+          <w:tcPr>
+            <w:tcW w:w="9350" w:type="dxa"/>
+          </w:tcPr>
+          <w:p>
+            <w:pPr>
+              <w:spacing w:after="160" w:line="259" w:lineRule="auto"/>
+              <w:rPr>
+                <w:rFonts w:ascii="Montserrat" w:hAnsi="Montserrat"/>
+                <w:b/>
+              </w:rPr>
+            </w:pPr>
+          </w:p>
+        </w:tc>
+      </w:tr>
+    </w:tbl>
+    <w:p/>
+    <w:p>
+      <w:r>
+        <w:br w:type="page"/>
+      </w:r>
+    </w:p>
+    <w:tbl>
+      <w:tblPr>
+        <w:tblStyle w:val="TableGrid"/>
+        <w:tblW w:w="0" w:type="auto"/>
+        <w:tblBorders>
+          <w:top w:val="none" w:sz="0" w:space="0" w:color="auto"/>
+          <w:left w:val="none" w:sz="0" w:space="0" w:color="auto"/>
+          <w:bottom w:val="none" w:sz="0" w:space="0" w:color="auto"/>
+          <w:right w:val="none" w:sz="0" w:space="0" w:color="auto"/>
+          <w:insideH w:val="none" w:sz="0" w:space="0" w:color="auto"/>
+          <w:insideV w:val="none" w:sz="0" w:space="0" w:color="auto"/>
+        </w:tblBorders>
+        <w:tblLook w:val="04A0" w:firstRow="1" w:lastRow="0" w:firstColumn="1" w:lastColumn="0" w:noHBand="0" w:noVBand="1"/>
+      </w:tblPr>
+      <w:tblGrid>
+        <w:gridCol w:w="9350"/>
+      </w:tblGrid>
+      <w:tr>
+        <w:tc>
+          <w:tcPr>
+            <w:tcW w:w="9350" w:type="dxa"/>
+          </w:tcPr>
+          <w:p>
+            <w:pPr>
+              <w:spacing w:after="160" w:line="360" w:lineRule="auto"/>
+              <w:jc w:val="center"/>
+              <w:rPr>
+                <w:rFonts w:ascii="Montserrat" w:hAnsi="Montserrat"/>
+                <w:b/>
+              </w:rPr>
+            </w:pPr>
+            <w:r>
+              <w:rPr>
+                <w:rFonts w:ascii="Montserrat" w:hAnsi="Montserrat"/>
+                <w:b/>
+                <w:sz w:val="24"/>
+              </w:rPr>
+              <w:lastRenderedPageBreak/>
+              <w:t xml:space="preserve">Practical </w:t>
+            </w:r>
+            <w:r>
+              <w:rPr>
+                <w:rFonts w:ascii="Montserrat" w:hAnsi="Montserrat"/>
+                <w:b/>
+                <w:sz w:val="24"/>
+              </w:rPr>
+              <w:t>36</w:t>
+            </w:r>
+            <w:r>
+              <w:rPr>
+                <w:rFonts w:ascii="Montserrat" w:hAnsi="Montserrat"/>
+                <w:b/>
+                <w:sz w:val="24"/>
+              </w:rPr>
+              <w:t xml:space="preserve">: Python program to </w:t>
+            </w:r>
+            <w:r>
+              <w:rPr>
+                <w:rFonts w:ascii="Montserrat" w:hAnsi="Montserrat"/>
+                <w:b/>
+                <w:sz w:val="24"/>
+              </w:rPr>
+              <w:t>find hah of file</w:t>
+            </w:r>
+          </w:p>
+        </w:tc>
+      </w:tr>
+      <w:tr>
+        <w:tc>
+          <w:tcPr>
+            <w:tcW w:w="9350" w:type="dxa"/>
+          </w:tcPr>
+          <w:p>
+            <w:pPr>
+              <w:spacing w:after="160" w:line="259" w:lineRule="auto"/>
+              <w:rPr>
+                <w:rFonts w:ascii="Montserrat" w:hAnsi="Montserrat"/>
+                <w:b/>
+              </w:rPr>
+            </w:pPr>
+            <w:r>
+              <w:rPr>
+                <w:rFonts w:ascii="Montserrat" w:hAnsi="Montserrat"/>
+                <w:b/>
+              </w:rPr>
+              <w:t>Code:</w:t>
+            </w:r>
+          </w:p>
+          <w:p>
+            <w:pPr>
+              <w:spacing w:line="276" w:lineRule="auto"/>
+              <w:ind w:left="702"/>
+              <w:rPr>
+                <w:rFonts w:ascii="Consolas" w:hAnsi="Consolas"/>
+                <w:sz w:val="20"/>
+                <w:szCs w:val="20"/>
+              </w:rPr>
+            </w:pPr>
+            <w:r>
+              <w:rPr>
+                <w:rFonts w:ascii="Consolas" w:hAnsi="Consolas"/>
+                <w:sz w:val="20"/>
+                <w:szCs w:val="20"/>
+              </w:rPr>
+              <w:t>#Practical 36: Find hash of file</w:t>
+            </w:r>
+          </w:p>
+          <w:p>
+            <w:pPr>
+              <w:spacing w:line="276" w:lineRule="auto"/>
+              <w:ind w:left="702"/>
+              <w:rPr>
+                <w:rFonts w:ascii="Consolas" w:hAnsi="Consolas"/>
+                <w:sz w:val="20"/>
+                <w:szCs w:val="20"/>
+              </w:rPr>
+            </w:pPr>
+          </w:p>
+          <w:p>
+            <w:pPr>
+              <w:spacing w:line="276" w:lineRule="auto"/>
+              <w:ind w:left="702"/>
+              <w:rPr>
+                <w:rFonts w:ascii="Consolas" w:hAnsi="Consolas"/>
+                <w:sz w:val="20"/>
+                <w:szCs w:val="20"/>
+              </w:rPr>
+            </w:pPr>
+            <w:r>
+              <w:rPr>
+                <w:rFonts w:ascii="Consolas" w:hAnsi="Consolas"/>
+                <w:sz w:val="20"/>
+                <w:szCs w:val="20"/>
+              </w:rPr>
+              <w:t>import sys</w:t>
+            </w:r>
+          </w:p>
+          <w:p>
+            <w:pPr>
+              <w:spacing w:line="276" w:lineRule="auto"/>
+              <w:ind w:left="702"/>
+              <w:rPr>
+                <w:rFonts w:ascii="Consolas" w:hAnsi="Consolas"/>
+                <w:sz w:val="20"/>
+                <w:szCs w:val="20"/>
+              </w:rPr>
+            </w:pPr>
+            <w:r>
+              <w:rPr>
+                <w:rFonts w:ascii="Consolas" w:hAnsi="Consolas"/>
+                <w:sz w:val="20"/>
+                <w:szCs w:val="20"/>
+              </w:rPr>
+              <w:t>import hashlib</w:t>
+            </w:r>
+          </w:p>
+          <w:p>
+            <w:pPr>
+              <w:spacing w:line="276" w:lineRule="auto"/>
+              <w:ind w:left="702"/>
+              <w:rPr>
+                <w:rFonts w:ascii="Consolas" w:hAnsi="Consolas"/>
+                <w:sz w:val="20"/>
+                <w:szCs w:val="20"/>
+              </w:rPr>
+            </w:pPr>
+          </w:p>
+          <w:p>
+            <w:pPr>
+              <w:spacing w:line="276" w:lineRule="auto"/>
+              <w:ind w:left="702"/>
+              <w:rPr>
+                <w:rFonts w:ascii="Consolas" w:hAnsi="Consolas"/>
+                <w:sz w:val="20"/>
+                <w:szCs w:val="20"/>
+              </w:rPr>
+            </w:pPr>
+            <w:r>
+              <w:rPr>
+                <w:rFonts w:ascii="Consolas" w:hAnsi="Consolas"/>
+                <w:sz w:val="20"/>
+                <w:szCs w:val="20"/>
+              </w:rPr>
+              <w:t xml:space="preserve">BUF_SIZE = 65536  </w:t>
+            </w:r>
+          </w:p>
+          <w:p>
+            <w:pPr>
+              <w:spacing w:line="276" w:lineRule="auto"/>
+              <w:ind w:left="702"/>
+              <w:rPr>
+                <w:rFonts w:ascii="Consolas" w:hAnsi="Consolas"/>
+                <w:sz w:val="20"/>
+                <w:szCs w:val="20"/>
+              </w:rPr>
+            </w:pPr>
+          </w:p>
+          <w:p>
+            <w:pPr>
+              <w:spacing w:line="276" w:lineRule="auto"/>
+              <w:ind w:left="702"/>
+              <w:rPr>
+                <w:rFonts w:ascii="Consolas" w:hAnsi="Consolas"/>
+                <w:sz w:val="20"/>
+                <w:szCs w:val="20"/>
+              </w:rPr>
+            </w:pPr>
+            <w:r>
+              <w:rPr>
+                <w:rFonts w:ascii="Consolas" w:hAnsi="Consolas"/>
+                <w:sz w:val="20"/>
+                <w:szCs w:val="20"/>
+              </w:rPr>
+              <w:t>md5 = hashlib.md5()</w:t>
+            </w:r>
+          </w:p>
+          <w:p>
+            <w:pPr>
+              <w:spacing w:line="276" w:lineRule="auto"/>
+              <w:ind w:left="702"/>
+              <w:rPr>
+                <w:rFonts w:ascii="Consolas" w:hAnsi="Consolas"/>
+                <w:sz w:val="20"/>
+                <w:szCs w:val="20"/>
+              </w:rPr>
+            </w:pPr>
+            <w:r>
+              <w:rPr>
+                <w:rFonts w:ascii="Consolas" w:hAnsi="Consolas"/>
+                <w:sz w:val="20"/>
+                <w:szCs w:val="20"/>
+              </w:rPr>
+              <w:t>sha1 = hashlib.sha1()</w:t>
+            </w:r>
+          </w:p>
+          <w:p>
+            <w:pPr>
+              <w:spacing w:line="276" w:lineRule="auto"/>
+              <w:ind w:left="702"/>
+              <w:rPr>
+                <w:rFonts w:ascii="Consolas" w:hAnsi="Consolas"/>
+                <w:sz w:val="20"/>
+                <w:szCs w:val="20"/>
+              </w:rPr>
+            </w:pPr>
+          </w:p>
+          <w:p>
+            <w:pPr>
+              <w:spacing w:line="276" w:lineRule="auto"/>
+              <w:ind w:left="702"/>
+              <w:rPr>
+                <w:rFonts w:ascii="Consolas" w:hAnsi="Consolas"/>
+                <w:sz w:val="20"/>
+                <w:szCs w:val="20"/>
+              </w:rPr>
+            </w:pPr>
+            <w:r>
+              <w:rPr>
+                <w:rFonts w:ascii="Consolas" w:hAnsi="Consolas"/>
+                <w:sz w:val="20"/>
+                <w:szCs w:val="20"/>
+              </w:rPr>
+              <w:t>with open(sys.argv[1], 'rb') as f:</w:t>
+            </w:r>
+          </w:p>
+          <w:p>
+            <w:pPr>
+              <w:spacing w:line="276" w:lineRule="auto"/>
+              <w:ind w:left="702"/>
+              <w:rPr>
+                <w:rFonts w:ascii="Consolas" w:hAnsi="Consolas"/>
+                <w:sz w:val="20"/>
+                <w:szCs w:val="20"/>
+              </w:rPr>
+            </w:pPr>
+            <w:r>
+              <w:rPr>
+                <w:rFonts w:ascii="Consolas" w:hAnsi="Consolas"/>
+                <w:sz w:val="20"/>
+                <w:szCs w:val="20"/>
+              </w:rPr>
+              <w:t xml:space="preserve">    while True:</w:t>
+            </w:r>
+          </w:p>
+          <w:p>
+            <w:pPr>
+              <w:spacing w:line="276" w:lineRule="auto"/>
+              <w:ind w:left="702"/>
+              <w:rPr>
+                <w:rFonts w:ascii="Consolas" w:hAnsi="Consolas"/>
+                <w:sz w:val="20"/>
+                <w:szCs w:val="20"/>
+              </w:rPr>
+            </w:pPr>
+            <w:r>
+              <w:rPr>
+                <w:rFonts w:ascii="Consolas" w:hAnsi="Consolas"/>
+                <w:sz w:val="20"/>
+                <w:szCs w:val="20"/>
+              </w:rPr>
+              <w:t xml:space="preserve">        data = f.read(BUF_SIZE)</w:t>
+            </w:r>
+          </w:p>
+          <w:p>
+            <w:pPr>
+              <w:spacing w:line="276" w:lineRule="auto"/>
+              <w:ind w:left="702"/>
+              <w:rPr>
+                <w:rFonts w:ascii="Consolas" w:hAnsi="Consolas"/>
+                <w:sz w:val="20"/>
+                <w:szCs w:val="20"/>
+              </w:rPr>
+            </w:pPr>
+            <w:r>
+              <w:rPr>
+                <w:rFonts w:ascii="Consolas" w:hAnsi="Consolas"/>
+                <w:sz w:val="20"/>
+                <w:szCs w:val="20"/>
+              </w:rPr>
+              <w:t xml:space="preserve">        if not data:</w:t>
+            </w:r>
+          </w:p>
+          <w:p>
+            <w:pPr>
+              <w:spacing w:line="276" w:lineRule="auto"/>
+              <w:ind w:left="702"/>
+              <w:rPr>
+                <w:rFonts w:ascii="Consolas" w:hAnsi="Consolas"/>
+                <w:sz w:val="20"/>
+                <w:szCs w:val="20"/>
+              </w:rPr>
+            </w:pPr>
+            <w:r>
+              <w:rPr>
+                <w:rFonts w:ascii="Consolas" w:hAnsi="Consolas"/>
+                <w:sz w:val="20"/>
+                <w:szCs w:val="20"/>
+              </w:rPr>
+              <w:t xml:space="preserve">            break</w:t>
+            </w:r>
+          </w:p>
+          <w:p>
+            <w:pPr>
+              <w:spacing w:line="276" w:lineRule="auto"/>
+              <w:ind w:left="702"/>
+              <w:rPr>
+                <w:rFonts w:ascii="Consolas" w:hAnsi="Consolas"/>
+                <w:sz w:val="20"/>
+                <w:szCs w:val="20"/>
+              </w:rPr>
+            </w:pPr>
+            <w:r>
+              <w:rPr>
+                <w:rFonts w:ascii="Consolas" w:hAnsi="Consolas"/>
+                <w:sz w:val="20"/>
+                <w:szCs w:val="20"/>
+              </w:rPr>
+              <w:t xml:space="preserve">        md5.update(data)</w:t>
+            </w:r>
+          </w:p>
+          <w:p>
+            <w:pPr>
+              <w:spacing w:line="276" w:lineRule="auto"/>
+              <w:ind w:left="702"/>
+              <w:rPr>
+                <w:rFonts w:ascii="Consolas" w:hAnsi="Consolas"/>
+                <w:sz w:val="20"/>
+                <w:szCs w:val="20"/>
+              </w:rPr>
+            </w:pPr>
+            <w:r>
+              <w:rPr>
+                <w:rFonts w:ascii="Consolas" w:hAnsi="Consolas"/>
+                <w:sz w:val="20"/>
+                <w:szCs w:val="20"/>
+              </w:rPr>
+              <w:t xml:space="preserve">        sha1.update(data)</w:t>
+            </w:r>
+          </w:p>
+          <w:p>
+            <w:pPr>
+              <w:spacing w:line="276" w:lineRule="auto"/>
+              <w:ind w:left="702"/>
+              <w:rPr>
+                <w:rFonts w:ascii="Consolas" w:hAnsi="Consolas"/>
+                <w:sz w:val="20"/>
+                <w:szCs w:val="20"/>
+              </w:rPr>
+            </w:pPr>
+          </w:p>
+          <w:p>
+            <w:pPr>
+              <w:spacing w:line="276" w:lineRule="auto"/>
+              <w:ind w:left="702"/>
+              <w:rPr>
+                <w:rFonts w:ascii="Consolas" w:hAnsi="Consolas"/>
+                <w:sz w:val="20"/>
+                <w:szCs w:val="20"/>
+              </w:rPr>
+            </w:pPr>
+            <w:r>
+              <w:rPr>
+                <w:rFonts w:ascii="Consolas" w:hAnsi="Consolas"/>
+                <w:sz w:val="20"/>
+                <w:szCs w:val="20"/>
+              </w:rPr>
+              <w:t>print("MD5: {0}".format(md5.hexdigest()))</w:t>
+            </w:r>
+          </w:p>
+          <w:p>
+            <w:pPr>
+              <w:spacing w:line="276" w:lineRule="auto"/>
+              <w:ind w:left="702"/>
+              <w:rPr>
+                <w:rFonts w:ascii="Consolas" w:hAnsi="Consolas"/>
+                <w:sz w:val="20"/>
+                <w:szCs w:val="20"/>
+              </w:rPr>
+            </w:pPr>
+            <w:r>
+              <w:rPr>
+                <w:rFonts w:ascii="Consolas" w:hAnsi="Consolas"/>
+                <w:sz w:val="20"/>
+                <w:szCs w:val="20"/>
+              </w:rPr>
+              <w:t>print("SHA1: {0}".format(sha1.hexdigest()))</w:t>
+            </w:r>
+          </w:p>
+          <w:p>
+            <w:pPr>
+              <w:spacing w:line="276" w:lineRule="auto"/>
+              <w:ind w:left="702"/>
+              <w:rPr>
+                <w:rFonts w:ascii="Consolas" w:hAnsi="Consolas"/>
+                <w:sz w:val="20"/>
+                <w:szCs w:val="20"/>
+              </w:rPr>
+            </w:pPr>
+          </w:p>
+        </w:tc>
+      </w:tr>
+      <w:tr>
+        <w:tc>
+          <w:tcPr>
+            <w:tcW w:w="9350" w:type="dxa"/>
+          </w:tcPr>
+          <w:p>
+            <w:pPr>
+              <w:spacing w:after="160" w:line="259" w:lineRule="auto"/>
+            </w:pPr>
+            <w:r>
+              <w:rPr>
+                <w:rFonts w:ascii="Montserrat" w:hAnsi="Montserrat"/>
+                <w:b/>
+              </w:rPr>
+              <w:t>Output</w:t>
+            </w:r>
+            <w:r>
+              <w:t xml:space="preserve">: </w:t>
+            </w:r>
+          </w:p>
+          <w:p>
+            <w:pPr>
+              <w:spacing w:after="160" w:line="259" w:lineRule="auto"/>
+            </w:pPr>
+            <w:r>
+              <w:rPr>
+                <w:noProof/>
+              </w:rPr>
+              <w:drawing>
+                <wp:inline distT="0" distB="0" distL="0" distR="0" wp14:anchorId="018098FC" wp14:editId="3D79BD56">
+                  <wp:extent cx="4890372" cy="2269388"/>
+                  <wp:effectExtent l="0" t="0" r="5715" b="0"/>
+                  <wp:docPr id="35" name="Picture 35"/>
+                  <wp:cNvGraphicFramePr>
+                    <a:graphicFrameLocks xmlns:a="http://schemas.openxmlformats.org/drawingml/2006/main" noChangeAspect="1"/>
+                  </wp:cNvGraphicFramePr>
+                  <a:graphic xmlns:a="http://schemas.openxmlformats.org/drawingml/2006/main">
+                    <a:graphicData uri="http://schemas.openxmlformats.org/drawingml/2006/picture">
+                      <pic:pic xmlns:pic="http://schemas.openxmlformats.org/drawingml/2006/picture">
+                        <pic:nvPicPr>
+                          <pic:cNvPr id="25" name="Practical-18.PNG"/>
+                          <pic:cNvPicPr/>
+                        </pic:nvPicPr>
+                        <pic:blipFill>
+                          <a:blip r:embed="rId33">
+                            <a:extLst>
+                              <a:ext uri="{28A0092B-C50C-407E-A947-70E740481C1C}">
+                                <a14:useLocalDpi xmlns:a14="http://schemas.microsoft.com/office/drawing/2010/main" val="0"/>
+                              </a:ext>
+                            </a:extLst>
+                          </a:blip>
+                          <a:stretch>
+                            <a:fillRect/>
+                          </a:stretch>
+                        </pic:blipFill>
+                        <pic:spPr>
+                          <a:xfrm>
+                            <a:off x="0" y="0"/>
+                            <a:ext cx="4890372" cy="2269388"/>
+                          </a:xfrm>
+                          <a:prstGeom prst="rect">
+                            <a:avLst/>
+                          </a:prstGeom>
+                          <a:noFill/>
+                          <a:ln>
+                            <a:noFill/>
+                          </a:ln>
+                        </pic:spPr>
+                      </pic:pic>
+                    </a:graphicData>
+                  </a:graphic>
+                </wp:inline>
+              </w:drawing>
+            </w:r>
+          </w:p>
+        </w:tc>
+      </w:tr>
+      <w:tr>
+        <w:tc>
+          <w:tcPr>
+            <w:tcW w:w="9350" w:type="dxa"/>
+          </w:tcPr>
+          <w:p>
+            <w:pPr>
+              <w:spacing w:after="160" w:line="259" w:lineRule="auto"/>
+              <w:rPr>
+                <w:rFonts w:ascii="Montserrat" w:hAnsi="Montserrat"/>
+                <w:b/>
+              </w:rPr>
+            </w:pPr>
+          </w:p>
+        </w:tc>
+      </w:tr>
+    </w:tbl>
+    <w:p/>
+    <w:p/>
+    <w:p>
+      <w:r>
+        <w:br w:type="page"/>
+      </w:r>
+    </w:p>
+    <w:tbl>
+      <w:tblPr>
+        <w:tblStyle w:val="TableGrid"/>
+        <w:tblW w:w="0" w:type="auto"/>
+        <w:tblBorders>
+          <w:top w:val="none" w:sz="0" w:space="0" w:color="auto"/>
+          <w:left w:val="none" w:sz="0" w:space="0" w:color="auto"/>
+          <w:bottom w:val="none" w:sz="0" w:space="0" w:color="auto"/>
+          <w:right w:val="none" w:sz="0" w:space="0" w:color="auto"/>
+          <w:insideH w:val="none" w:sz="0" w:space="0" w:color="auto"/>
+          <w:insideV w:val="none" w:sz="0" w:space="0" w:color="auto"/>
+        </w:tblBorders>
+        <w:tblLook w:val="04A0" w:firstRow="1" w:lastRow="0" w:firstColumn="1" w:lastColumn="0" w:noHBand="0" w:noVBand="1"/>
+      </w:tblPr>
+      <w:tblGrid>
+        <w:gridCol w:w="9350"/>
+      </w:tblGrid>
+      <w:tr>
+        <w:tc>
+          <w:tcPr>
+            <w:tcW w:w="9350" w:type="dxa"/>
+          </w:tcPr>
+          <w:p>
+            <w:pPr>
+              <w:spacing w:after="160" w:line="360" w:lineRule="auto"/>
+              <w:jc w:val="center"/>
+              <w:rPr>
+                <w:rFonts w:ascii="Montserrat" w:hAnsi="Montserrat"/>
+                <w:b/>
+              </w:rPr>
+            </w:pPr>
+            <w:r>
+              <w:rPr>
+                <w:rFonts w:ascii="Montserrat" w:hAnsi="Montserrat"/>
+                <w:b/>
+                <w:sz w:val="24"/>
+              </w:rPr>
+              <w:lastRenderedPageBreak/>
+              <w:t>Practical 37</w:t>
+            </w:r>
+            <w:r>
+              <w:rPr>
+                <w:rFonts w:ascii="Montserrat" w:hAnsi="Montserrat"/>
+                <w:b/>
+                <w:sz w:val="24"/>
+              </w:rPr>
+              <w:t xml:space="preserve">: Python program to </w:t>
+            </w:r>
+            <w:r>
+              <w:rPr>
+                <w:rFonts w:ascii="Montserrat" w:hAnsi="Montserrat"/>
+                <w:b/>
+                <w:sz w:val="24"/>
+              </w:rPr>
+              <w:t>demonstrate file handling operations</w:t>
+            </w:r>
+          </w:p>
+        </w:tc>
+      </w:tr>
+      <w:tr>
+        <w:tc>
+          <w:tcPr>
+            <w:tcW w:w="9350" w:type="dxa"/>
+          </w:tcPr>
+          <w:p>
+            <w:pPr>
+              <w:spacing w:after="160" w:line="259" w:lineRule="auto"/>
+              <w:rPr>
+                <w:rFonts w:ascii="Montserrat" w:hAnsi="Montserrat"/>
+                <w:b/>
+              </w:rPr>
+            </w:pPr>
+            <w:r>
+              <w:rPr>
+                <w:rFonts w:ascii="Montserrat" w:hAnsi="Montserrat"/>
+                <w:b/>
+              </w:rPr>
+              <w:t>Code:</w:t>
+            </w:r>
+          </w:p>
+          <w:p>
+            <w:pPr>
+              <w:spacing w:line="276" w:lineRule="auto"/>
+              <w:ind w:left="702"/>
+              <w:rPr>
+                <w:rFonts w:ascii="Consolas" w:hAnsi="Consolas"/>
+                <w:sz w:val="20"/>
+                <w:szCs w:val="20"/>
+              </w:rPr>
+            </w:pPr>
+            <w:r>
+              <w:rPr>
+                <w:rFonts w:ascii="Consolas" w:hAnsi="Consolas"/>
+                <w:sz w:val="20"/>
+                <w:szCs w:val="20"/>
+              </w:rPr>
+              <w:t>#Practical 37: File handling</w:t>
+            </w:r>
+          </w:p>
+          <w:p>
+            <w:pPr>
+              <w:spacing w:line="276" w:lineRule="auto"/>
+              <w:ind w:left="702"/>
+              <w:rPr>
+                <w:rFonts w:ascii="Consolas" w:hAnsi="Consolas"/>
+                <w:sz w:val="20"/>
+                <w:szCs w:val="20"/>
+              </w:rPr>
+            </w:pPr>
+          </w:p>
+          <w:p>
+            <w:pPr>
+              <w:spacing w:line="276" w:lineRule="auto"/>
+              <w:ind w:left="702"/>
+              <w:rPr>
+                <w:rFonts w:ascii="Consolas" w:hAnsi="Consolas"/>
+                <w:sz w:val="20"/>
+                <w:szCs w:val="20"/>
+              </w:rPr>
+            </w:pPr>
+            <w:r>
+              <w:rPr>
+                <w:rFonts w:ascii="Consolas" w:hAnsi="Consolas"/>
+                <w:sz w:val="20"/>
+                <w:szCs w:val="20"/>
+              </w:rPr>
+              <w:t>#To open a text file, use:</w:t>
+            </w:r>
+          </w:p>
+          <w:p>
+            <w:pPr>
+              <w:spacing w:line="276" w:lineRule="auto"/>
+              <w:ind w:left="702"/>
+              <w:rPr>
+                <w:rFonts w:ascii="Consolas" w:hAnsi="Consolas"/>
+                <w:sz w:val="20"/>
+                <w:szCs w:val="20"/>
+              </w:rPr>
+            </w:pPr>
+            <w:r>
+              <w:rPr>
+                <w:rFonts w:ascii="Consolas" w:hAnsi="Consolas"/>
+                <w:sz w:val="20"/>
+                <w:szCs w:val="20"/>
+              </w:rPr>
+              <w:t>fh = open("hello.txt", "r")</w:t>
+            </w:r>
+          </w:p>
+          <w:p>
+            <w:pPr>
+              <w:spacing w:line="276" w:lineRule="auto"/>
+              <w:ind w:left="702"/>
+              <w:rPr>
+                <w:rFonts w:ascii="Consolas" w:hAnsi="Consolas"/>
+                <w:sz w:val="20"/>
+                <w:szCs w:val="20"/>
+              </w:rPr>
+            </w:pPr>
+          </w:p>
+          <w:p>
+            <w:pPr>
+              <w:spacing w:line="276" w:lineRule="auto"/>
+              <w:ind w:left="702"/>
+              <w:rPr>
+                <w:rFonts w:ascii="Consolas" w:hAnsi="Consolas"/>
+                <w:sz w:val="20"/>
+                <w:szCs w:val="20"/>
+              </w:rPr>
+            </w:pPr>
+            <w:r>
+              <w:rPr>
+                <w:rFonts w:ascii="Consolas" w:hAnsi="Consolas"/>
+                <w:sz w:val="20"/>
+                <w:szCs w:val="20"/>
+              </w:rPr>
+              <w:t>#To read a text file, use:</w:t>
+            </w:r>
+          </w:p>
+          <w:p>
+            <w:pPr>
+              <w:spacing w:line="276" w:lineRule="auto"/>
+              <w:ind w:left="702"/>
+              <w:rPr>
+                <w:rFonts w:ascii="Consolas" w:hAnsi="Consolas"/>
+                <w:sz w:val="20"/>
+                <w:szCs w:val="20"/>
+              </w:rPr>
+            </w:pPr>
+            <w:r>
+              <w:rPr>
+                <w:rFonts w:ascii="Consolas" w:hAnsi="Consolas"/>
+                <w:sz w:val="20"/>
+                <w:szCs w:val="20"/>
+              </w:rPr>
+              <w:t>fh = open("hello.txt","r")</w:t>
+            </w:r>
+          </w:p>
+          <w:p>
+            <w:pPr>
+              <w:spacing w:line="276" w:lineRule="auto"/>
+              <w:ind w:left="702"/>
+              <w:rPr>
+                <w:rFonts w:ascii="Consolas" w:hAnsi="Consolas"/>
+                <w:sz w:val="20"/>
+                <w:szCs w:val="20"/>
+              </w:rPr>
+            </w:pPr>
+            <w:r>
+              <w:rPr>
+                <w:rFonts w:ascii="Consolas" w:hAnsi="Consolas"/>
+                <w:sz w:val="20"/>
+                <w:szCs w:val="20"/>
+              </w:rPr>
+              <w:t>print fh.read()</w:t>
+            </w:r>
+          </w:p>
+          <w:p>
+            <w:pPr>
+              <w:spacing w:line="276" w:lineRule="auto"/>
+              <w:ind w:left="702"/>
+              <w:rPr>
+                <w:rFonts w:ascii="Consolas" w:hAnsi="Consolas"/>
+                <w:sz w:val="20"/>
+                <w:szCs w:val="20"/>
+              </w:rPr>
+            </w:pPr>
+          </w:p>
+          <w:p>
+            <w:pPr>
+              <w:spacing w:line="276" w:lineRule="auto"/>
+              <w:ind w:left="702"/>
+              <w:rPr>
+                <w:rFonts w:ascii="Consolas" w:hAnsi="Consolas"/>
+                <w:sz w:val="20"/>
+                <w:szCs w:val="20"/>
+              </w:rPr>
+            </w:pPr>
+            <w:r>
+              <w:rPr>
+                <w:rFonts w:ascii="Consolas" w:hAnsi="Consolas"/>
+                <w:sz w:val="20"/>
+                <w:szCs w:val="20"/>
+              </w:rPr>
+              <w:t>#To read one line at a time, use:</w:t>
+            </w:r>
+          </w:p>
+          <w:p>
+            <w:pPr>
+              <w:spacing w:line="276" w:lineRule="auto"/>
+              <w:ind w:left="702"/>
+              <w:rPr>
+                <w:rFonts w:ascii="Consolas" w:hAnsi="Consolas"/>
+                <w:sz w:val="20"/>
+                <w:szCs w:val="20"/>
+              </w:rPr>
+            </w:pPr>
+            <w:r>
+              <w:rPr>
+                <w:rFonts w:ascii="Consolas" w:hAnsi="Consolas"/>
+                <w:sz w:val="20"/>
+                <w:szCs w:val="20"/>
+              </w:rPr>
+              <w:t>fh = open("hello.txt", "r")</w:t>
+            </w:r>
+          </w:p>
+          <w:p>
+            <w:pPr>
+              <w:spacing w:line="276" w:lineRule="auto"/>
+              <w:ind w:left="702"/>
+              <w:rPr>
+                <w:rFonts w:ascii="Consolas" w:hAnsi="Consolas"/>
+                <w:sz w:val="20"/>
+                <w:szCs w:val="20"/>
+              </w:rPr>
+            </w:pPr>
+            <w:r>
+              <w:rPr>
+                <w:rFonts w:ascii="Consolas" w:hAnsi="Consolas"/>
+                <w:sz w:val="20"/>
+                <w:szCs w:val="20"/>
+              </w:rPr>
+              <w:t>print fh.readline()</w:t>
+            </w:r>
+          </w:p>
+          <w:p>
+            <w:pPr>
+              <w:spacing w:line="276" w:lineRule="auto"/>
+              <w:ind w:left="702"/>
+              <w:rPr>
+                <w:rFonts w:ascii="Consolas" w:hAnsi="Consolas"/>
+                <w:sz w:val="20"/>
+                <w:szCs w:val="20"/>
+              </w:rPr>
+            </w:pPr>
+          </w:p>
+          <w:p>
+            <w:pPr>
+              <w:spacing w:line="276" w:lineRule="auto"/>
+              <w:ind w:left="702"/>
+              <w:rPr>
+                <w:rFonts w:ascii="Consolas" w:hAnsi="Consolas"/>
+                <w:sz w:val="20"/>
+                <w:szCs w:val="20"/>
+              </w:rPr>
+            </w:pPr>
+            <w:r>
+              <w:rPr>
+                <w:rFonts w:ascii="Consolas" w:hAnsi="Consolas"/>
+                <w:sz w:val="20"/>
+                <w:szCs w:val="20"/>
+              </w:rPr>
+              <w:t>#To read a list of lines use:</w:t>
+            </w:r>
+          </w:p>
+          <w:p>
+            <w:pPr>
+              <w:spacing w:line="276" w:lineRule="auto"/>
+              <w:ind w:left="702"/>
+              <w:rPr>
+                <w:rFonts w:ascii="Consolas" w:hAnsi="Consolas"/>
+                <w:sz w:val="20"/>
+                <w:szCs w:val="20"/>
+              </w:rPr>
+            </w:pPr>
+            <w:r>
+              <w:rPr>
+                <w:rFonts w:ascii="Consolas" w:hAnsi="Consolas"/>
+                <w:sz w:val="20"/>
+                <w:szCs w:val="20"/>
+              </w:rPr>
+              <w:t>fh = open("hello.txt.", "r")</w:t>
+            </w:r>
+          </w:p>
+          <w:p>
+            <w:pPr>
+              <w:spacing w:line="276" w:lineRule="auto"/>
+              <w:ind w:left="702"/>
+              <w:rPr>
+                <w:rFonts w:ascii="Consolas" w:hAnsi="Consolas"/>
+                <w:sz w:val="20"/>
+                <w:szCs w:val="20"/>
+              </w:rPr>
+            </w:pPr>
+            <w:r>
+              <w:rPr>
+                <w:rFonts w:ascii="Consolas" w:hAnsi="Consolas"/>
+                <w:sz w:val="20"/>
+                <w:szCs w:val="20"/>
+              </w:rPr>
+              <w:t>print fh.readlines()</w:t>
+            </w:r>
+          </w:p>
+          <w:p>
+            <w:pPr>
+              <w:spacing w:line="276" w:lineRule="auto"/>
+              <w:ind w:left="702"/>
+              <w:rPr>
+                <w:rFonts w:ascii="Consolas" w:hAnsi="Consolas"/>
+                <w:sz w:val="20"/>
+                <w:szCs w:val="20"/>
+              </w:rPr>
+            </w:pPr>
+          </w:p>
+          <w:p>
+            <w:pPr>
+              <w:spacing w:line="276" w:lineRule="auto"/>
+              <w:ind w:left="702"/>
+              <w:rPr>
+                <w:rFonts w:ascii="Consolas" w:hAnsi="Consolas"/>
+                <w:sz w:val="20"/>
+                <w:szCs w:val="20"/>
+              </w:rPr>
+            </w:pPr>
+            <w:r>
+              <w:rPr>
+                <w:rFonts w:ascii="Consolas" w:hAnsi="Consolas"/>
+                <w:sz w:val="20"/>
+                <w:szCs w:val="20"/>
+              </w:rPr>
+              <w:t>#To write to a file, use:</w:t>
+            </w:r>
+          </w:p>
+          <w:p>
+            <w:pPr>
+              <w:spacing w:line="276" w:lineRule="auto"/>
+              <w:ind w:left="702"/>
+              <w:rPr>
+                <w:rFonts w:ascii="Consolas" w:hAnsi="Consolas"/>
+                <w:sz w:val="20"/>
+                <w:szCs w:val="20"/>
+              </w:rPr>
+            </w:pPr>
+            <w:r>
+              <w:rPr>
+                <w:rFonts w:ascii="Consolas" w:hAnsi="Consolas"/>
+                <w:sz w:val="20"/>
+                <w:szCs w:val="20"/>
+              </w:rPr>
+              <w:t xml:space="preserve">fh = open("hello.txt","w") </w:t>
+            </w:r>
+          </w:p>
+          <w:p>
+            <w:pPr>
+              <w:spacing w:line="276" w:lineRule="auto"/>
+              <w:ind w:left="702"/>
+              <w:rPr>
+                <w:rFonts w:ascii="Consolas" w:hAnsi="Consolas"/>
+                <w:sz w:val="20"/>
+                <w:szCs w:val="20"/>
+              </w:rPr>
+            </w:pPr>
+            <w:r>
+              <w:rPr>
+                <w:rFonts w:ascii="Consolas" w:hAnsi="Consolas"/>
+                <w:sz w:val="20"/>
+                <w:szCs w:val="20"/>
+              </w:rPr>
+              <w:t>fh.write("Hello World")</w:t>
+            </w:r>
+          </w:p>
+          <w:p>
+            <w:pPr>
+              <w:spacing w:line="276" w:lineRule="auto"/>
+              <w:ind w:left="702"/>
+              <w:rPr>
+                <w:rFonts w:ascii="Consolas" w:hAnsi="Consolas"/>
+                <w:sz w:val="20"/>
+                <w:szCs w:val="20"/>
+              </w:rPr>
+            </w:pPr>
+            <w:r>
+              <w:rPr>
+                <w:rFonts w:ascii="Consolas" w:hAnsi="Consolas"/>
+                <w:sz w:val="20"/>
+                <w:szCs w:val="20"/>
+              </w:rPr>
+              <w:t>fh.close()</w:t>
+            </w:r>
+          </w:p>
+          <w:p>
+            <w:pPr>
+              <w:spacing w:line="276" w:lineRule="auto"/>
+              <w:ind w:left="702"/>
+              <w:rPr>
+                <w:rFonts w:ascii="Consolas" w:hAnsi="Consolas"/>
+                <w:sz w:val="20"/>
+                <w:szCs w:val="20"/>
+              </w:rPr>
+            </w:pPr>
+          </w:p>
+          <w:p>
+            <w:pPr>
+              <w:spacing w:line="276" w:lineRule="auto"/>
+              <w:ind w:left="702"/>
+              <w:rPr>
+                <w:rFonts w:ascii="Consolas" w:hAnsi="Consolas"/>
+                <w:sz w:val="20"/>
+                <w:szCs w:val="20"/>
+              </w:rPr>
+            </w:pPr>
+            <w:r>
+              <w:rPr>
+                <w:rFonts w:ascii="Consolas" w:hAnsi="Consolas"/>
+                <w:sz w:val="20"/>
+                <w:szCs w:val="20"/>
+              </w:rPr>
+              <w:t>#To write to a file, use:</w:t>
+            </w:r>
+          </w:p>
+          <w:p>
+            <w:pPr>
+              <w:spacing w:line="276" w:lineRule="auto"/>
+              <w:ind w:left="702"/>
+              <w:rPr>
+                <w:rFonts w:ascii="Consolas" w:hAnsi="Consolas"/>
+                <w:sz w:val="20"/>
+                <w:szCs w:val="20"/>
+              </w:rPr>
+            </w:pPr>
+            <w:r>
+              <w:rPr>
+                <w:rFonts w:ascii="Consolas" w:hAnsi="Consolas"/>
+                <w:sz w:val="20"/>
+                <w:szCs w:val="20"/>
+              </w:rPr>
+              <w:t>fh = open("hello.txt", "w")</w:t>
+            </w:r>
+          </w:p>
+          <w:p>
+            <w:pPr>
+              <w:spacing w:line="276" w:lineRule="auto"/>
+              <w:ind w:left="702"/>
+              <w:rPr>
+                <w:rFonts w:ascii="Consolas" w:hAnsi="Consolas"/>
+                <w:sz w:val="20"/>
+                <w:szCs w:val="20"/>
+              </w:rPr>
+            </w:pPr>
+            <w:r>
+              <w:rPr>
+                <w:rFonts w:ascii="Consolas" w:hAnsi="Consolas"/>
+                <w:sz w:val="20"/>
+                <w:szCs w:val="20"/>
+              </w:rPr>
+              <w:t>lines_of_text = ["a line of text", "another line of text", "a third line"]</w:t>
+            </w:r>
+          </w:p>
+          <w:p>
+            <w:pPr>
+              <w:spacing w:line="276" w:lineRule="auto"/>
+              <w:ind w:left="702"/>
+              <w:rPr>
+                <w:rFonts w:ascii="Consolas" w:hAnsi="Consolas"/>
+                <w:sz w:val="20"/>
+                <w:szCs w:val="20"/>
+              </w:rPr>
+            </w:pPr>
+            <w:r>
+              <w:rPr>
+                <w:rFonts w:ascii="Consolas" w:hAnsi="Consolas"/>
+                <w:sz w:val="20"/>
+                <w:szCs w:val="20"/>
+              </w:rPr>
+              <w:t>fh.writelines(lines_of_text)</w:t>
+            </w:r>
+          </w:p>
+          <w:p>
+            <w:pPr>
+              <w:spacing w:line="276" w:lineRule="auto"/>
+              <w:ind w:left="702"/>
+              <w:rPr>
+                <w:rFonts w:ascii="Consolas" w:hAnsi="Consolas"/>
+                <w:sz w:val="20"/>
+                <w:szCs w:val="20"/>
+              </w:rPr>
+            </w:pPr>
+            <w:r>
+              <w:rPr>
+                <w:rFonts w:ascii="Consolas" w:hAnsi="Consolas"/>
+                <w:sz w:val="20"/>
+                <w:szCs w:val="20"/>
+              </w:rPr>
+              <w:t>fh.close()</w:t>
+            </w:r>
+          </w:p>
+          <w:p>
+            <w:pPr>
+              <w:spacing w:line="276" w:lineRule="auto"/>
+              <w:ind w:left="702"/>
+              <w:rPr>
+                <w:rFonts w:ascii="Consolas" w:hAnsi="Consolas"/>
+                <w:sz w:val="20"/>
+                <w:szCs w:val="20"/>
+              </w:rPr>
+            </w:pPr>
+          </w:p>
+          <w:p>
+            <w:pPr>
+              <w:spacing w:line="276" w:lineRule="auto"/>
+              <w:ind w:left="702"/>
+              <w:rPr>
+                <w:rFonts w:ascii="Consolas" w:hAnsi="Consolas"/>
+                <w:sz w:val="20"/>
+                <w:szCs w:val="20"/>
+              </w:rPr>
+            </w:pPr>
+            <w:r>
+              <w:rPr>
+                <w:rFonts w:ascii="Consolas" w:hAnsi="Consolas"/>
+                <w:sz w:val="20"/>
+                <w:szCs w:val="20"/>
+              </w:rPr>
+              <w:t>#To append to file, use:</w:t>
+            </w:r>
+          </w:p>
+          <w:p>
+            <w:pPr>
+              <w:spacing w:line="276" w:lineRule="auto"/>
+              <w:ind w:left="702"/>
+              <w:rPr>
+                <w:rFonts w:ascii="Consolas" w:hAnsi="Consolas"/>
+                <w:sz w:val="20"/>
+                <w:szCs w:val="20"/>
+              </w:rPr>
+            </w:pPr>
+            <w:r>
+              <w:rPr>
+                <w:rFonts w:ascii="Consolas" w:hAnsi="Consolas"/>
+                <w:sz w:val="20"/>
+                <w:szCs w:val="20"/>
+              </w:rPr>
+              <w:t>fh = open("Hello.txt", "a")</w:t>
+            </w:r>
+          </w:p>
+          <w:p>
+            <w:pPr>
+              <w:spacing w:line="276" w:lineRule="auto"/>
+              <w:ind w:left="702"/>
+              <w:rPr>
+                <w:rFonts w:ascii="Consolas" w:hAnsi="Consolas"/>
+                <w:sz w:val="20"/>
+                <w:szCs w:val="20"/>
+              </w:rPr>
+            </w:pPr>
+            <w:r>
+              <w:rPr>
+                <w:rFonts w:ascii="Consolas" w:hAnsi="Consolas"/>
+                <w:sz w:val="20"/>
+                <w:szCs w:val="20"/>
+              </w:rPr>
+              <w:t>fh.write("Hello World again")</w:t>
+            </w:r>
+          </w:p>
+          <w:p>
+            <w:pPr>
+              <w:spacing w:line="276" w:lineRule="auto"/>
+              <w:ind w:left="702"/>
+              <w:rPr>
+                <w:rFonts w:ascii="Consolas" w:hAnsi="Consolas"/>
+                <w:sz w:val="20"/>
+                <w:szCs w:val="20"/>
+              </w:rPr>
+            </w:pPr>
+            <w:r>
+              <w:rPr>
+                <w:rFonts w:ascii="Consolas" w:hAnsi="Consolas"/>
+                <w:sz w:val="20"/>
+                <w:szCs w:val="20"/>
+              </w:rPr>
+              <w:t>fh.close</w:t>
+            </w:r>
+          </w:p>
+          <w:p>
+            <w:pPr>
+              <w:spacing w:line="276" w:lineRule="auto"/>
+              <w:ind w:left="702"/>
+              <w:rPr>
+                <w:rFonts w:ascii="Consolas" w:hAnsi="Consolas"/>
+                <w:sz w:val="20"/>
+                <w:szCs w:val="20"/>
+              </w:rPr>
+            </w:pPr>
+          </w:p>
+          <w:p>
+            <w:pPr>
+              <w:spacing w:line="276" w:lineRule="auto"/>
+              <w:ind w:left="702"/>
+              <w:rPr>
+                <w:rFonts w:ascii="Consolas" w:hAnsi="Consolas"/>
+                <w:sz w:val="20"/>
+                <w:szCs w:val="20"/>
+              </w:rPr>
+            </w:pPr>
+            <w:r>
+              <w:rPr>
+                <w:rFonts w:ascii="Consolas" w:hAnsi="Consolas"/>
+                <w:sz w:val="20"/>
+                <w:szCs w:val="20"/>
+              </w:rPr>
+              <w:t>#To close a file, use</w:t>
+            </w:r>
+          </w:p>
+          <w:p>
+            <w:pPr>
+              <w:spacing w:line="276" w:lineRule="auto"/>
+              <w:ind w:left="702"/>
+              <w:rPr>
+                <w:rFonts w:ascii="Consolas" w:hAnsi="Consolas"/>
+                <w:sz w:val="20"/>
+                <w:szCs w:val="20"/>
+              </w:rPr>
+            </w:pPr>
+            <w:r>
+              <w:rPr>
+                <w:rFonts w:ascii="Consolas" w:hAnsi="Consolas"/>
+                <w:sz w:val="20"/>
+                <w:szCs w:val="20"/>
+              </w:rPr>
+              <w:t>fh = open("hello.txt", "r")</w:t>
+            </w:r>
+          </w:p>
+          <w:p>
+            <w:pPr>
+              <w:spacing w:line="276" w:lineRule="auto"/>
+              <w:ind w:left="702"/>
+              <w:rPr>
+                <w:rFonts w:ascii="Consolas" w:hAnsi="Consolas"/>
+                <w:sz w:val="20"/>
+                <w:szCs w:val="20"/>
+              </w:rPr>
+            </w:pPr>
+            <w:r>
+              <w:rPr>
+                <w:rFonts w:ascii="Consolas" w:hAnsi="Consolas"/>
+                <w:sz w:val="20"/>
+                <w:szCs w:val="20"/>
+              </w:rPr>
+              <w:t>print fh.read()</w:t>
+            </w:r>
+          </w:p>
+          <w:p>
+            <w:pPr>
+              <w:spacing w:line="276" w:lineRule="auto"/>
+              <w:ind w:left="702"/>
+              <w:rPr>
+                <w:rFonts w:ascii="Consolas" w:hAnsi="Consolas"/>
+                <w:sz w:val="20"/>
+                <w:szCs w:val="20"/>
+              </w:rPr>
+            </w:pPr>
+            <w:r>
+              <w:rPr>
+                <w:rFonts w:ascii="Consolas" w:hAnsi="Consolas"/>
+                <w:sz w:val="20"/>
+                <w:szCs w:val="20"/>
+              </w:rPr>
+              <w:t>fh.close()</w:t>
+            </w:r>
+          </w:p>
+          <w:p>
+            <w:pPr>
+              <w:spacing w:after="160" w:line="276" w:lineRule="auto"/>
+              <w:ind w:left="702"/>
+              <w:rPr>
+                <w:rFonts w:ascii="Consolas" w:hAnsi="Consolas"/>
+                <w:sz w:val="20"/>
+                <w:szCs w:val="20"/>
+              </w:rPr>
+            </w:pPr>
+          </w:p>
+        </w:tc>
+      </w:tr>
+      <w:tr>
+        <w:tc>
+          <w:tcPr>
+            <w:tcW w:w="9350" w:type="dxa"/>
+          </w:tcPr>
+          <w:p>
+            <w:pPr>
+              <w:spacing w:after="160" w:line="259" w:lineRule="auto"/>
+              <w:rPr>
+                <w:rFonts w:ascii="Montserrat" w:hAnsi="Montserrat"/>
+                <w:b/>
+              </w:rPr>
+            </w:pPr>
+          </w:p>
+          <w:p>
+            <w:pPr>
+              <w:spacing w:after="160" w:line="259" w:lineRule="auto"/>
+              <w:rPr>
+                <w:rFonts w:ascii="Montserrat" w:hAnsi="Montserrat"/>
+                <w:b/>
+              </w:rPr>
+            </w:pPr>
+          </w:p>
+          <w:p>
+            <w:pPr>
+              <w:spacing w:after="160" w:line="259" w:lineRule="auto"/>
+              <w:rPr>
+                <w:rFonts w:ascii="Montserrat" w:hAnsi="Montserrat"/>
+                <w:b/>
+              </w:rPr>
+            </w:pPr>
+          </w:p>
+          <w:p>
+            <w:pPr>
+              <w:spacing w:after="160" w:line="259" w:lineRule="auto"/>
+            </w:pPr>
+            <w:r>
+              <w:rPr>
+                <w:rFonts w:ascii="Montserrat" w:hAnsi="Montserrat"/>
+                <w:b/>
+              </w:rPr>
+              <w:lastRenderedPageBreak/>
+              <w:t>Output</w:t>
+            </w:r>
+            <w:r>
+              <w:t xml:space="preserve">: </w:t>
+            </w:r>
+          </w:p>
+          <w:p>
+            <w:pPr>
+              <w:spacing w:after="160" w:line="259" w:lineRule="auto"/>
+            </w:pPr>
+            <w:r>
+              <w:rPr>
+                <w:noProof/>
+              </w:rPr>
+              <w:drawing>
+                <wp:inline distT="0" distB="0" distL="0" distR="0" wp14:anchorId="718135B6" wp14:editId="04F67F3B">
+                  <wp:extent cx="5439534" cy="2615161"/>
+                  <wp:effectExtent l="0" t="0" r="8890" b="0"/>
+                  <wp:docPr id="42" name="Picture 42"/>
+                  <wp:cNvGraphicFramePr>
+                    <a:graphicFrameLocks xmlns:a="http://schemas.openxmlformats.org/drawingml/2006/main" noChangeAspect="1"/>
+                  </wp:cNvGraphicFramePr>
+                  <a:graphic xmlns:a="http://schemas.openxmlformats.org/drawingml/2006/main">
+                    <a:graphicData uri="http://schemas.openxmlformats.org/drawingml/2006/picture">
+                      <pic:pic xmlns:pic="http://schemas.openxmlformats.org/drawingml/2006/picture">
+                        <pic:nvPicPr>
+                          <pic:cNvPr id="25" name="Practical-18.PNG"/>
+                          <pic:cNvPicPr/>
+                        </pic:nvPicPr>
+                        <pic:blipFill>
+                          <a:blip r:embed="rId21">
+                            <a:extLst>
+                              <a:ext uri="{28A0092B-C50C-407E-A947-70E740481C1C}">
+                                <a14:useLocalDpi xmlns:a14="http://schemas.microsoft.com/office/drawing/2010/main" val="0"/>
+                              </a:ext>
+                            </a:extLst>
+                          </a:blip>
+                          <a:stretch>
+                            <a:fillRect/>
+                          </a:stretch>
+                        </pic:blipFill>
+                        <pic:spPr>
+                          <a:xfrm>
+                            <a:off x="0" y="0"/>
+                            <a:ext cx="5439534" cy="2615161"/>
+                          </a:xfrm>
+                          <a:prstGeom prst="rect">
+                            <a:avLst/>
+                          </a:prstGeom>
+                        </pic:spPr>
+                      </pic:pic>
+                    </a:graphicData>
+                  </a:graphic>
+                </wp:inline>
+              </w:drawing>
+            </w:r>
+          </w:p>
+        </w:tc>
+      </w:tr>
+      <w:tr>
+        <w:tc>
+          <w:tcPr>
+            <w:tcW w:w="9350" w:type="dxa"/>
+          </w:tcPr>
+          <w:p>
+            <w:pPr>
+              <w:spacing w:after="160" w:line="259" w:lineRule="auto"/>
+              <w:rPr>
+                <w:rFonts w:ascii="Montserrat" w:hAnsi="Montserrat"/>
+                <w:b/>
+              </w:rPr>
+            </w:pPr>
+          </w:p>
+        </w:tc>
+      </w:tr>
+    </w:tbl>
+    <w:p/>
+    <w:p>
+      <w:r>
+        <w:br w:type="page"/>
+      </w:r>
+    </w:p>
+    <w:tbl>
+      <w:tblPr>
+        <w:tblStyle w:val="TableGrid"/>
+        <w:tblW w:w="0" w:type="auto"/>
+        <w:tblBorders>
+          <w:top w:val="none" w:sz="0" w:space="0" w:color="auto"/>
+          <w:left w:val="none" w:sz="0" w:space="0" w:color="auto"/>
+          <w:bottom w:val="none" w:sz="0" w:space="0" w:color="auto"/>
+          <w:right w:val="none" w:sz="0" w:space="0" w:color="auto"/>
+          <w:insideH w:val="none" w:sz="0" w:space="0" w:color="auto"/>
+          <w:insideV w:val="none" w:sz="0" w:space="0" w:color="auto"/>
+        </w:tblBorders>
+        <w:tblLook w:val="04A0" w:firstRow="1" w:lastRow="0" w:firstColumn="1" w:lastColumn="0" w:noHBand="0" w:noVBand="1"/>
+      </w:tblPr>
+      <w:tblGrid>
+        <w:gridCol w:w="9350"/>
+      </w:tblGrid>
+      <w:tr>
+        <w:tc>
+          <w:tcPr>
+            <w:tcW w:w="9350" w:type="dxa"/>
+          </w:tcPr>
+          <w:p>
+            <w:pPr>
+              <w:spacing w:after="160" w:line="360" w:lineRule="auto"/>
+              <w:jc w:val="center"/>
+              <w:rPr>
+                <w:rFonts w:ascii="Montserrat" w:hAnsi="Montserrat"/>
+                <w:b/>
+              </w:rPr>
+            </w:pPr>
+            <w:r>
+              <w:rPr>
+                <w:rFonts w:ascii="Montserrat" w:hAnsi="Montserrat"/>
+                <w:b/>
+                <w:sz w:val="24"/>
+              </w:rPr>
+              <w:lastRenderedPageBreak/>
+              <w:t>Practical 38</w:t>
+            </w:r>
+            <w:r>
+              <w:rPr>
+                <w:rFonts w:ascii="Montserrat" w:hAnsi="Montserrat"/>
+                <w:b/>
+                <w:sz w:val="24"/>
+              </w:rPr>
+              <w:t xml:space="preserve">: Python program to demonstrate </w:t>
+            </w:r>
+            <w:r>
+              <w:rPr>
+                <w:rFonts w:ascii="Montserrat" w:hAnsi="Montserrat"/>
+                <w:b/>
+                <w:sz w:val="24"/>
+              </w:rPr>
+              <w:t xml:space="preserve">exception handling </w:t>
+            </w:r>
+          </w:p>
+        </w:tc>
+      </w:tr>
+      <w:tr>
+        <w:tc>
+          <w:tcPr>
+            <w:tcW w:w="9350" w:type="dxa"/>
+          </w:tcPr>
+          <w:p>
+            <w:pPr>
+              <w:spacing w:after="160" w:line="259" w:lineRule="auto"/>
+              <w:rPr>
+                <w:rFonts w:ascii="Montserrat" w:hAnsi="Montserrat"/>
+                <w:b/>
+              </w:rPr>
+            </w:pPr>
+            <w:r>
+              <w:rPr>
+                <w:rFonts w:ascii="Montserrat" w:hAnsi="Montserrat"/>
+                <w:b/>
+              </w:rPr>
+              <w:t>Code:</w:t>
+            </w:r>
+          </w:p>
+          <w:p>
+            <w:pPr>
+              <w:spacing w:line="276" w:lineRule="auto"/>
+              <w:ind w:left="702"/>
+              <w:rPr>
+                <w:rFonts w:ascii="Consolas" w:hAnsi="Consolas"/>
+                <w:sz w:val="20"/>
+                <w:szCs w:val="20"/>
+              </w:rPr>
+            </w:pPr>
+            <w:r>
+              <w:rPr>
+                <w:rFonts w:ascii="Consolas" w:hAnsi="Consolas"/>
+                <w:sz w:val="20"/>
+                <w:szCs w:val="20"/>
+              </w:rPr>
+              <w:t>#Pratical 38: Program to handle exceptions</w:t>
+            </w:r>
+          </w:p>
+          <w:p>
+            <w:pPr>
+              <w:spacing w:line="276" w:lineRule="auto"/>
+              <w:ind w:left="702"/>
+              <w:rPr>
+                <w:rFonts w:ascii="Consolas" w:hAnsi="Consolas"/>
+                <w:sz w:val="20"/>
+                <w:szCs w:val="20"/>
+              </w:rPr>
+            </w:pPr>
+          </w:p>
+          <w:p>
+            <w:pPr>
+              <w:spacing w:line="276" w:lineRule="auto"/>
+              <w:ind w:left="702"/>
+              <w:rPr>
+                <w:rFonts w:ascii="Consolas" w:hAnsi="Consolas"/>
+                <w:sz w:val="20"/>
+                <w:szCs w:val="20"/>
+              </w:rPr>
+            </w:pPr>
+            <w:r>
+              <w:rPr>
+                <w:rFonts w:ascii="Consolas" w:hAnsi="Consolas"/>
+                <w:sz w:val="20"/>
+                <w:szCs w:val="20"/>
+              </w:rPr>
+              <w:t>value_1 = int(input("1st value: "))</w:t>
+            </w:r>
+          </w:p>
+          <w:p>
+            <w:pPr>
+              <w:spacing w:line="276" w:lineRule="auto"/>
+              <w:ind w:left="702"/>
+              <w:rPr>
+                <w:rFonts w:ascii="Consolas" w:hAnsi="Consolas"/>
+                <w:sz w:val="20"/>
+                <w:szCs w:val="20"/>
+              </w:rPr>
+            </w:pPr>
+            <w:r>
+              <w:rPr>
+                <w:rFonts w:ascii="Consolas" w:hAnsi="Consolas"/>
+                <w:sz w:val="20"/>
+                <w:szCs w:val="20"/>
+              </w:rPr>
+              <w:t>value_2 = int(input("2nd value: "))</w:t>
+            </w:r>
+          </w:p>
+          <w:p>
+            <w:pPr>
+              <w:spacing w:line="276" w:lineRule="auto"/>
+              <w:ind w:left="702"/>
+              <w:rPr>
+                <w:rFonts w:ascii="Consolas" w:hAnsi="Consolas"/>
+                <w:sz w:val="20"/>
+                <w:szCs w:val="20"/>
+              </w:rPr>
+            </w:pPr>
+            <w:r>
+              <w:rPr>
+                <w:rFonts w:ascii="Consolas" w:hAnsi="Consolas"/>
+                <w:sz w:val="20"/>
+                <w:szCs w:val="20"/>
+              </w:rPr>
+              <w:t>try:</w:t>
+            </w:r>
+          </w:p>
+          <w:p>
+            <w:pPr>
+              <w:spacing w:line="276" w:lineRule="auto"/>
+              <w:ind w:left="702"/>
+              <w:rPr>
+                <w:rFonts w:ascii="Consolas" w:hAnsi="Consolas"/>
+                <w:sz w:val="20"/>
+                <w:szCs w:val="20"/>
+              </w:rPr>
+            </w:pPr>
+            <w:r>
+              <w:rPr>
+                <w:rFonts w:ascii="Consolas" w:hAnsi="Consolas"/>
+                <w:sz w:val="20"/>
+                <w:szCs w:val="20"/>
+              </w:rPr>
+              <w:t xml:space="preserve">    value_1 //= value_2</w:t>
+            </w:r>
+          </w:p>
+          <w:p>
+            <w:pPr>
+              <w:spacing w:line="276" w:lineRule="auto"/>
+              <w:ind w:left="702"/>
+              <w:rPr>
+                <w:rFonts w:ascii="Consolas" w:hAnsi="Consolas"/>
+                <w:sz w:val="20"/>
+                <w:szCs w:val="20"/>
+              </w:rPr>
+            </w:pPr>
+            <w:r>
+              <w:rPr>
+                <w:rFonts w:ascii="Consolas" w:hAnsi="Consolas"/>
+                <w:sz w:val="20"/>
+                <w:szCs w:val="20"/>
+              </w:rPr>
+              <w:t>except Exception:</w:t>
+            </w:r>
+          </w:p>
+          <w:p>
+            <w:pPr>
+              <w:spacing w:line="276" w:lineRule="auto"/>
+              <w:ind w:left="702"/>
+              <w:rPr>
+                <w:rFonts w:ascii="Consolas" w:hAnsi="Consolas"/>
+                <w:sz w:val="20"/>
+                <w:szCs w:val="20"/>
+              </w:rPr>
+            </w:pPr>
+            <w:r>
+              <w:rPr>
+                <w:rFonts w:ascii="Consolas" w:hAnsi="Consolas"/>
+                <w:sz w:val="20"/>
+                <w:szCs w:val="20"/>
+              </w:rPr>
+              <w:t xml:space="preserve">    value_1 = 'NULL'</w:t>
+            </w:r>
+          </w:p>
+          <w:p>
+            <w:pPr>
+              <w:spacing w:line="276" w:lineRule="auto"/>
+              <w:ind w:left="702"/>
+              <w:rPr>
+                <w:rFonts w:ascii="Consolas" w:hAnsi="Consolas"/>
+                <w:sz w:val="20"/>
+                <w:szCs w:val="20"/>
+              </w:rPr>
+            </w:pPr>
+            <w:r>
+              <w:rPr>
+                <w:rFonts w:ascii="Consolas" w:hAnsi="Consolas"/>
+                <w:sz w:val="20"/>
+                <w:szCs w:val="20"/>
+              </w:rPr>
+              <w:t xml:space="preserve">    print("Can't divide with zero")</w:t>
+            </w:r>
+          </w:p>
+          <w:p>
+            <w:pPr>
+              <w:spacing w:line="276" w:lineRule="auto"/>
+              <w:ind w:left="702"/>
+              <w:rPr>
+                <w:rFonts w:ascii="Consolas" w:hAnsi="Consolas"/>
+                <w:sz w:val="20"/>
+                <w:szCs w:val="20"/>
+              </w:rPr>
+            </w:pPr>
+            <w:r>
+              <w:rPr>
+                <w:rFonts w:ascii="Consolas" w:hAnsi="Consolas"/>
+                <w:sz w:val="20"/>
+                <w:szCs w:val="20"/>
+              </w:rPr>
+              <w:t>else:</w:t>
+            </w:r>
+          </w:p>
+          <w:p>
+            <w:pPr>
+              <w:spacing w:line="276" w:lineRule="auto"/>
+              <w:ind w:left="702"/>
+              <w:rPr>
+                <w:rFonts w:ascii="Consolas" w:hAnsi="Consolas"/>
+                <w:sz w:val="20"/>
+                <w:szCs w:val="20"/>
+              </w:rPr>
+            </w:pPr>
+            <w:r>
+              <w:rPr>
+                <w:rFonts w:ascii="Consolas" w:hAnsi="Consolas"/>
+                <w:sz w:val="20"/>
+                <w:szCs w:val="20"/>
+              </w:rPr>
+              <w:t xml:space="preserve">    print("no errors: printing ")</w:t>
+            </w:r>
+          </w:p>
+          <w:p>
+            <w:pPr>
+              <w:spacing w:line="276" w:lineRule="auto"/>
+              <w:ind w:left="702"/>
+              <w:rPr>
+                <w:rFonts w:ascii="Consolas" w:hAnsi="Consolas"/>
+                <w:sz w:val="20"/>
+                <w:szCs w:val="20"/>
+              </w:rPr>
+            </w:pPr>
+            <w:r>
+              <w:rPr>
+                <w:rFonts w:ascii="Consolas" w:hAnsi="Consolas"/>
+                <w:sz w:val="20"/>
+                <w:szCs w:val="20"/>
+              </w:rPr>
+              <w:t>finally:</w:t>
+            </w:r>
+          </w:p>
+          <w:p>
+            <w:pPr>
+              <w:spacing w:line="276" w:lineRule="auto"/>
+              <w:ind w:left="702"/>
+              <w:rPr>
+                <w:rFonts w:ascii="Consolas" w:hAnsi="Consolas"/>
+                <w:sz w:val="20"/>
+                <w:szCs w:val="20"/>
+              </w:rPr>
+            </w:pPr>
+            <w:r>
+              <w:rPr>
+                <w:rFonts w:ascii="Consolas" w:hAnsi="Consolas"/>
+                <w:sz w:val="20"/>
+                <w:szCs w:val="20"/>
+              </w:rPr>
+              <w:t xml:space="preserve">    print(value_1, "\n")</w:t>
+            </w:r>
+          </w:p>
+        </w:tc>
+      </w:tr>
+      <w:tr>
+        <w:tc>
+          <w:tcPr>
+            <w:tcW w:w="9350" w:type="dxa"/>
+          </w:tcPr>
+          <w:p>
+            <w:pPr>
+              <w:spacing w:after="160" w:line="259" w:lineRule="auto"/>
+              <w:rPr>
+                <w:rFonts w:ascii="Montserrat" w:hAnsi="Montserrat"/>
+                <w:b/>
+              </w:rPr>
+            </w:pPr>
+          </w:p>
+          <w:p>
+            <w:pPr>
+              <w:spacing w:after="160" w:line="259" w:lineRule="auto"/>
+            </w:pPr>
+            <w:r>
+              <w:rPr>
+                <w:rFonts w:ascii="Montserrat" w:hAnsi="Montserrat"/>
+                <w:b/>
+              </w:rPr>
+              <w:t>Output</w:t>
+            </w:r>
+            <w:r>
+              <w:t xml:space="preserve">: </w:t>
+            </w:r>
+          </w:p>
+          <w:p>
+            <w:pPr>
+              <w:spacing w:after="160" w:line="259" w:lineRule="auto"/>
+            </w:pPr>
+            <w:bookmarkStart w:id="0" w:name="_GoBack"/>
+            <w:r>
+              <w:rPr>
+                <w:noProof/>
+              </w:rPr>
+              <w:drawing>
+                <wp:inline distT="0" distB="0" distL="0" distR="0" wp14:anchorId="4FC3D485" wp14:editId="26BCCD22">
+                  <wp:extent cx="5785840" cy="3248025"/>
+                  <wp:effectExtent l="0" t="0" r="5715" b="0"/>
+                  <wp:docPr id="43" name="Picture 43"/>
+                  <wp:cNvGraphicFramePr>
+                    <a:graphicFrameLocks xmlns:a="http://schemas.openxmlformats.org/drawingml/2006/main" noChangeAspect="1"/>
+                  </wp:cNvGraphicFramePr>
+                  <a:graphic xmlns:a="http://schemas.openxmlformats.org/drawingml/2006/main">
+                    <a:graphicData uri="http://schemas.openxmlformats.org/drawingml/2006/picture">
+                      <pic:pic xmlns:pic="http://schemas.openxmlformats.org/drawingml/2006/picture">
+                        <pic:nvPicPr>
+                          <pic:cNvPr id="25" name="Practical-18.PNG"/>
+                          <pic:cNvPicPr/>
+                        </pic:nvPicPr>
+                        <pic:blipFill>
+                          <a:blip r:embed="rId34">
+                            <a:extLst>
+                              <a:ext uri="{28A0092B-C50C-407E-A947-70E740481C1C}">
+                                <a14:useLocalDpi xmlns:a14="http://schemas.microsoft.com/office/drawing/2010/main" val="0"/>
+                              </a:ext>
+                            </a:extLst>
+                          </a:blip>
+                          <a:stretch>
+                            <a:fillRect/>
+                          </a:stretch>
+                        </pic:blipFill>
+                        <pic:spPr>
+                          <a:xfrm>
+                            <a:off x="0" y="0"/>
+                            <a:ext cx="5788912" cy="3249750"/>
+                          </a:xfrm>
+                          <a:prstGeom prst="rect">
+                            <a:avLst/>
+                          </a:prstGeom>
+                        </pic:spPr>
+                      </pic:pic>
+                    </a:graphicData>
+                  </a:graphic>
+                </wp:inline>
+              </w:drawing>
+            </w:r>
+            <w:bookmarkEnd w:id="0"/>
           </w:p>
         </w:tc>
       </w:tr>
@@ -14917,7 +17314,7 @@
 </file>
 
 <file path=customXml/itemProps1.xml><?xml version="1.0" encoding="utf-8"?>
-<ds:datastoreItem xmlns:ds="http://schemas.openxmlformats.org/officeDocument/2006/customXml" ds:itemID="{47AAA0FA-C9D6-4AED-80F3-9BB222A0DB6B}">
+<ds:datastoreItem xmlns:ds="http://schemas.openxmlformats.org/officeDocument/2006/customXml" ds:itemID="{ED61B02D-306D-44A9-ABB4-909F6FA22099}">
   <ds:schemaRefs>
     <ds:schemaRef ds:uri="http://schemas.openxmlformats.org/officeDocument/2006/bibliography"/>
   </ds:schemaRefs>

</xml_diff>